<commit_message>
Engineering Method - Phase 2
</commit_message>
<xml_diff>
--- a/AM_DATABASE/docs/Engineering Method.docx
+++ b/AM_DATABASE/docs/Engineering Method.docx
@@ -4,17 +4,11 @@
   <w:body>
     <w:p>
       <w:pPr>
-        <w:spacing w:before="12" w:line="240" w:lineRule="exact"/>
-        <w:rPr>
-          <w:sz w:val="24"/>
-          <w:szCs w:val="24"/>
-        </w:rPr>
-      </w:pPr>
-    </w:p>
-    <w:p>
-      <w:pPr>
-        <w:spacing w:before="4"/>
-        <w:ind w:left="3726" w:right="3244"/>
+        <w:tabs>
+          <w:tab w:val="left" w:pos="1300"/>
+        </w:tabs>
+        <w:spacing w:line="360" w:lineRule="auto"/>
+        <w:ind w:right="144"/>
         <w:jc w:val="center"/>
         <w:rPr>
           <w:rFonts w:ascii="Calibri" w:eastAsia="Calibri" w:hAnsi="Calibri" w:cs="Calibri"/>
@@ -32,34 +26,17 @@
         </w:rPr>
         <w:t>Método de Ingeniería</w:t>
       </w:r>
-    </w:p>
-    <w:p>
-      <w:pPr>
-        <w:spacing w:before="10" w:line="120" w:lineRule="exact"/>
-        <w:rPr>
-          <w:sz w:val="12"/>
-          <w:szCs w:val="12"/>
-          <w:lang w:val="es-CO"/>
-        </w:rPr>
-      </w:pPr>
-    </w:p>
-    <w:p>
-      <w:pPr>
-        <w:spacing w:line="200" w:lineRule="exact"/>
-        <w:rPr>
-          <w:lang w:val="es-CO"/>
-        </w:rPr>
-      </w:pPr>
     </w:p>
     <w:p>
       <w:pPr>
         <w:pStyle w:val="Prrafodelista"/>
         <w:numPr>
           <w:ilvl w:val="0"/>
-          <w:numId w:val="3"/>
+          <w:numId w:val="5"/>
         </w:numPr>
         <w:rPr>
           <w:rFonts w:ascii="Calibri" w:eastAsia="Calibri" w:hAnsi="Calibri" w:cs="Calibri"/>
+          <w:b/>
           <w:sz w:val="22"/>
           <w:szCs w:val="22"/>
           <w:lang w:val="es-CO"/>
@@ -91,7 +68,7 @@
         <w:pStyle w:val="Prrafodelista"/>
         <w:numPr>
           <w:ilvl w:val="0"/>
-          <w:numId w:val="2"/>
+          <w:numId w:val="6"/>
         </w:numPr>
         <w:tabs>
           <w:tab w:val="left" w:pos="1300"/>
@@ -112,16 +89,25 @@
           <w:szCs w:val="22"/>
           <w:lang w:val="es-CO"/>
         </w:rPr>
-        <w:t>Se requiere</w:t>
-      </w:r>
-      <w:r>
-        <w:rPr>
-          <w:rFonts w:ascii="Calibri" w:eastAsia="Calibri" w:hAnsi="Calibri" w:cs="Calibri"/>
-          <w:sz w:val="22"/>
-          <w:szCs w:val="22"/>
-          <w:lang w:val="es-CO"/>
-        </w:rPr>
-        <w:t xml:space="preserve"> desarrollar un software que permita gestionar operaciones CRUD sobre una base de datos de personas.</w:t>
+        <w:t>Se requiere desarrollar un software que permita gestionar operaciones CRUD</w:t>
+      </w:r>
+      <w:r>
+        <w:rPr>
+          <w:rFonts w:ascii="Calibri" w:eastAsia="Calibri" w:hAnsi="Calibri" w:cs="Calibri"/>
+          <w:sz w:val="22"/>
+          <w:szCs w:val="22"/>
+          <w:lang w:val="es-CO"/>
+        </w:rPr>
+        <w:t xml:space="preserve"> </w:t>
+      </w:r>
+      <w:r>
+        <w:rPr>
+          <w:rFonts w:ascii="Calibri" w:eastAsia="Calibri" w:hAnsi="Calibri" w:cs="Calibri"/>
+          <w:sz w:val="22"/>
+          <w:szCs w:val="22"/>
+          <w:lang w:val="es-CO"/>
+        </w:rPr>
+        <w:t>sobre una base de datos de personas.</w:t>
       </w:r>
     </w:p>
     <w:p>
@@ -129,7 +115,7 @@
         <w:pStyle w:val="Prrafodelista"/>
         <w:numPr>
           <w:ilvl w:val="0"/>
-          <w:numId w:val="2"/>
+          <w:numId w:val="6"/>
         </w:numPr>
         <w:tabs>
           <w:tab w:val="left" w:pos="1300"/>
@@ -150,61 +136,7 @@
           <w:szCs w:val="22"/>
           <w:lang w:val="es-CO"/>
         </w:rPr>
-        <w:t xml:space="preserve">Se deben </w:t>
-      </w:r>
-      <w:r>
-        <w:rPr>
-          <w:rFonts w:ascii="Calibri" w:eastAsia="Calibri" w:hAnsi="Calibri" w:cs="Calibri"/>
-          <w:sz w:val="22"/>
-          <w:szCs w:val="22"/>
-          <w:lang w:val="es-CO"/>
-        </w:rPr>
-        <w:t>crear</w:t>
-      </w:r>
-      <w:r>
-        <w:rPr>
-          <w:rFonts w:ascii="Calibri" w:eastAsia="Calibri" w:hAnsi="Calibri" w:cs="Calibri"/>
-          <w:sz w:val="22"/>
-          <w:szCs w:val="22"/>
-          <w:lang w:val="es-CO"/>
-        </w:rPr>
-        <w:t xml:space="preserve"> un número de personas similares</w:t>
-      </w:r>
-      <w:r>
-        <w:rPr>
-          <w:rFonts w:ascii="Calibri" w:eastAsia="Calibri" w:hAnsi="Calibri" w:cs="Calibri"/>
-          <w:sz w:val="22"/>
-          <w:szCs w:val="22"/>
-          <w:lang w:val="es-CO"/>
-        </w:rPr>
-        <w:t xml:space="preserve"> o equivalentes </w:t>
-      </w:r>
-      <w:r>
-        <w:rPr>
-          <w:rFonts w:ascii="Calibri" w:eastAsia="Calibri" w:hAnsi="Calibri" w:cs="Calibri"/>
-          <w:sz w:val="22"/>
-          <w:szCs w:val="22"/>
-          <w:lang w:val="es-CO"/>
-        </w:rPr>
-        <w:t>a la población total</w:t>
-      </w:r>
-      <w:r>
-        <w:rPr>
-          <w:rFonts w:ascii="Calibri" w:eastAsia="Calibri" w:hAnsi="Calibri" w:cs="Calibri"/>
-          <w:sz w:val="22"/>
-          <w:szCs w:val="22"/>
-          <w:lang w:val="es-CO"/>
-        </w:rPr>
-        <w:t xml:space="preserve"> del continente americano</w:t>
-      </w:r>
-      <w:r>
-        <w:rPr>
-          <w:rFonts w:ascii="Calibri" w:eastAsia="Calibri" w:hAnsi="Calibri" w:cs="Calibri"/>
-          <w:sz w:val="22"/>
-          <w:szCs w:val="22"/>
-          <w:lang w:val="es-CO"/>
-        </w:rPr>
-        <w:t xml:space="preserve">. </w:t>
+        <w:t xml:space="preserve">Se deben crear un número de personas similares o equivalentes a la población total del continente americano. </w:t>
       </w:r>
     </w:p>
     <w:p>
@@ -212,7 +144,7 @@
         <w:pStyle w:val="Prrafodelista"/>
         <w:numPr>
           <w:ilvl w:val="0"/>
-          <w:numId w:val="2"/>
+          <w:numId w:val="6"/>
         </w:numPr>
         <w:tabs>
           <w:tab w:val="left" w:pos="1300"/>
@@ -233,34 +165,7 @@
           <w:szCs w:val="22"/>
           <w:lang w:val="es-CO"/>
         </w:rPr>
-        <w:t>La generación de</w:t>
-      </w:r>
-      <w:r>
-        <w:rPr>
-          <w:rFonts w:ascii="Calibri" w:eastAsia="Calibri" w:hAnsi="Calibri" w:cs="Calibri"/>
-          <w:sz w:val="22"/>
-          <w:szCs w:val="22"/>
-          <w:lang w:val="es-CO"/>
-        </w:rPr>
-        <w:t xml:space="preserve"> los datos de una persona debe hacerse a partir de datasets</w:t>
-      </w:r>
-      <w:r>
-        <w:rPr>
-          <w:rFonts w:ascii="Calibri" w:eastAsia="Calibri" w:hAnsi="Calibri" w:cs="Calibri"/>
-          <w:sz w:val="22"/>
-          <w:szCs w:val="22"/>
-          <w:lang w:val="es-CO"/>
-        </w:rPr>
-        <w:t xml:space="preserve"> </w:t>
-      </w:r>
-      <w:r>
-        <w:rPr>
-          <w:rFonts w:ascii="Calibri" w:eastAsia="Calibri" w:hAnsi="Calibri" w:cs="Calibri"/>
-          <w:sz w:val="22"/>
-          <w:szCs w:val="22"/>
-          <w:lang w:val="es-CO"/>
-        </w:rPr>
-        <w:t>proporcionados por el equipo de simulación.</w:t>
+        <w:t>La generación de los datos de una persona debe hacerse a partir de datasets proporcionados por el equipo de simulación.</w:t>
       </w:r>
     </w:p>
     <w:p>
@@ -268,7 +173,7 @@
         <w:pStyle w:val="Prrafodelista"/>
         <w:numPr>
           <w:ilvl w:val="0"/>
-          <w:numId w:val="2"/>
+          <w:numId w:val="6"/>
         </w:numPr>
         <w:tabs>
           <w:tab w:val="left" w:pos="1300"/>
@@ -297,7 +202,7 @@
         <w:pStyle w:val="Prrafodelista"/>
         <w:numPr>
           <w:ilvl w:val="0"/>
-          <w:numId w:val="2"/>
+          <w:numId w:val="6"/>
         </w:numPr>
         <w:tabs>
           <w:tab w:val="left" w:pos="1300"/>
@@ -326,7 +231,7 @@
         <w:pStyle w:val="Prrafodelista"/>
         <w:numPr>
           <w:ilvl w:val="0"/>
-          <w:numId w:val="2"/>
+          <w:numId w:val="6"/>
         </w:numPr>
         <w:tabs>
           <w:tab w:val="left" w:pos="1300"/>
@@ -352,6 +257,22 @@
     </w:p>
     <w:p>
       <w:pPr>
+        <w:pStyle w:val="Prrafodelista"/>
+        <w:tabs>
+          <w:tab w:val="left" w:pos="1300"/>
+        </w:tabs>
+        <w:spacing w:line="360" w:lineRule="auto"/>
+        <w:ind w:left="1440" w:right="144"/>
+        <w:rPr>
+          <w:rFonts w:ascii="Calibri" w:eastAsia="Calibri" w:hAnsi="Calibri" w:cs="Calibri"/>
+          <w:sz w:val="22"/>
+          <w:szCs w:val="22"/>
+          <w:lang w:val="es-CO"/>
+        </w:rPr>
+      </w:pPr>
+    </w:p>
+    <w:p>
+      <w:pPr>
         <w:tabs>
           <w:tab w:val="left" w:pos="1300"/>
         </w:tabs>
@@ -383,7 +304,7 @@
         <w:pStyle w:val="Prrafodelista"/>
         <w:numPr>
           <w:ilvl w:val="0"/>
-          <w:numId w:val="2"/>
+          <w:numId w:val="7"/>
         </w:numPr>
         <w:tabs>
           <w:tab w:val="left" w:pos="1300"/>
@@ -406,15 +327,13 @@
         </w:rPr>
         <w:t>La solución del problema debe implementar en la interfaz formularios para cada una de las operaciones CRUD.</w:t>
       </w:r>
-      <w:bookmarkStart w:id="0" w:name="_GoBack"/>
-      <w:bookmarkEnd w:id="0"/>
     </w:p>
     <w:p>
       <w:pPr>
         <w:pStyle w:val="Prrafodelista"/>
         <w:numPr>
           <w:ilvl w:val="0"/>
-          <w:numId w:val="2"/>
+          <w:numId w:val="7"/>
         </w:numPr>
         <w:tabs>
           <w:tab w:val="left" w:pos="1300"/>
@@ -440,25 +359,581 @@
     </w:p>
     <w:p>
       <w:pPr>
+        <w:pStyle w:val="Prrafodelista"/>
+        <w:tabs>
+          <w:tab w:val="left" w:pos="1300"/>
+        </w:tabs>
+        <w:spacing w:line="360" w:lineRule="auto"/>
+        <w:ind w:right="144"/>
+        <w:rPr>
+          <w:rFonts w:ascii="Calibri" w:eastAsia="Calibri" w:hAnsi="Calibri" w:cs="Calibri"/>
+          <w:sz w:val="22"/>
+          <w:szCs w:val="22"/>
+          <w:lang w:val="es-CO"/>
+        </w:rPr>
+      </w:pPr>
+    </w:p>
+    <w:p>
+      <w:pPr>
+        <w:pStyle w:val="Prrafodelista"/>
+        <w:numPr>
+          <w:ilvl w:val="0"/>
+          <w:numId w:val="5"/>
+        </w:numPr>
+        <w:rPr>
+          <w:rFonts w:ascii="Calibri" w:eastAsia="Calibri" w:hAnsi="Calibri" w:cs="Calibri"/>
+          <w:b/>
+          <w:sz w:val="22"/>
+          <w:szCs w:val="22"/>
+          <w:lang w:val="es-CO"/>
+        </w:rPr>
+      </w:pPr>
+      <w:r>
+        <w:rPr>
+          <w:rFonts w:ascii="Calibri" w:eastAsia="Calibri" w:hAnsi="Calibri" w:cs="Calibri"/>
+          <w:b/>
+          <w:sz w:val="22"/>
+          <w:szCs w:val="22"/>
+          <w:lang w:val="es-CO"/>
+        </w:rPr>
+        <w:t>Recopilación de información:</w:t>
+      </w:r>
+    </w:p>
+    <w:p>
+      <w:pPr>
+        <w:pStyle w:val="Prrafodelista"/>
+        <w:rPr>
+          <w:rFonts w:ascii="Calibri" w:eastAsia="Calibri" w:hAnsi="Calibri" w:cs="Calibri"/>
+          <w:sz w:val="22"/>
+          <w:szCs w:val="22"/>
+          <w:lang w:val="es-CO"/>
+        </w:rPr>
+      </w:pPr>
+    </w:p>
+    <w:p>
+      <w:pPr>
+        <w:pStyle w:val="Prrafodelista"/>
+        <w:spacing w:line="360" w:lineRule="auto"/>
+        <w:rPr>
+          <w:rFonts w:ascii="Calibri" w:eastAsia="Calibri" w:hAnsi="Calibri" w:cs="Calibri"/>
+          <w:sz w:val="22"/>
+          <w:szCs w:val="22"/>
+          <w:lang w:val="es-CO"/>
+        </w:rPr>
+      </w:pPr>
+      <w:r>
+        <w:rPr>
+          <w:rFonts w:ascii="Calibri" w:eastAsia="Calibri" w:hAnsi="Calibri" w:cs="Calibri"/>
+          <w:sz w:val="22"/>
+          <w:szCs w:val="22"/>
+          <w:lang w:val="es-CO"/>
+        </w:rPr>
+        <w:t xml:space="preserve">Con </w:t>
+      </w:r>
+      <w:r>
+        <w:rPr>
+          <w:rFonts w:ascii="Calibri" w:eastAsia="Calibri" w:hAnsi="Calibri" w:cs="Calibri"/>
+          <w:sz w:val="22"/>
+          <w:szCs w:val="22"/>
+          <w:lang w:val="es-CO"/>
+        </w:rPr>
+        <w:t xml:space="preserve">el objetivo de tener conocimientos mas íntegros acerca de la problemática y </w:t>
+      </w:r>
+      <w:r>
+        <w:rPr>
+          <w:rFonts w:ascii="Calibri" w:eastAsia="Calibri" w:hAnsi="Calibri" w:cs="Calibri"/>
+          <w:sz w:val="22"/>
+          <w:szCs w:val="22"/>
+          <w:lang w:val="es-CO"/>
+        </w:rPr>
+        <w:t>aprender cómo implementar</w:t>
+      </w:r>
+      <w:r>
+        <w:rPr>
+          <w:rFonts w:ascii="Calibri" w:eastAsia="Calibri" w:hAnsi="Calibri" w:cs="Calibri"/>
+          <w:sz w:val="22"/>
+          <w:szCs w:val="22"/>
+          <w:lang w:val="es-CO"/>
+        </w:rPr>
+        <w:t xml:space="preserve"> una</w:t>
+      </w:r>
+      <w:r>
+        <w:rPr>
+          <w:rFonts w:ascii="Calibri" w:eastAsia="Calibri" w:hAnsi="Calibri" w:cs="Calibri"/>
+          <w:sz w:val="22"/>
+          <w:szCs w:val="22"/>
+          <w:lang w:val="es-CO"/>
+        </w:rPr>
+        <w:t xml:space="preserve"> solución, se hizo una búsqueda </w:t>
+      </w:r>
+      <w:r>
+        <w:rPr>
+          <w:rFonts w:ascii="Calibri" w:eastAsia="Calibri" w:hAnsi="Calibri" w:cs="Calibri"/>
+          <w:sz w:val="22"/>
+          <w:szCs w:val="22"/>
+          <w:lang w:val="es-CO"/>
+        </w:rPr>
+        <w:t xml:space="preserve">a fondo </w:t>
+      </w:r>
+      <w:r>
+        <w:rPr>
+          <w:rFonts w:ascii="Calibri" w:eastAsia="Calibri" w:hAnsi="Calibri" w:cs="Calibri"/>
+          <w:sz w:val="22"/>
+          <w:szCs w:val="22"/>
+          <w:lang w:val="es-CO"/>
+        </w:rPr>
+        <w:t>de las estructuras de datos genéricas que se deben usar.</w:t>
+      </w:r>
+    </w:p>
+    <w:p>
+      <w:pPr>
+        <w:pStyle w:val="Prrafodelista"/>
+        <w:spacing w:line="360" w:lineRule="auto"/>
+        <w:rPr>
+          <w:rFonts w:ascii="Calibri" w:eastAsia="Calibri" w:hAnsi="Calibri" w:cs="Calibri"/>
+          <w:sz w:val="22"/>
+          <w:szCs w:val="22"/>
+          <w:lang w:val="es-CO"/>
+        </w:rPr>
+      </w:pPr>
+    </w:p>
+    <w:p>
+      <w:pPr>
+        <w:pStyle w:val="Prrafodelista"/>
+        <w:spacing w:line="360" w:lineRule="auto"/>
+        <w:rPr>
+          <w:rFonts w:ascii="Calibri" w:eastAsia="Calibri" w:hAnsi="Calibri" w:cs="Calibri"/>
+          <w:sz w:val="22"/>
+          <w:szCs w:val="22"/>
+          <w:lang w:val="es-CO"/>
+        </w:rPr>
+      </w:pPr>
+      <w:r>
+        <w:rPr>
+          <w:rFonts w:ascii="Calibri" w:eastAsia="Calibri" w:hAnsi="Calibri" w:cs="Calibri"/>
+          <w:sz w:val="22"/>
+          <w:szCs w:val="22"/>
+          <w:lang w:val="es-CO"/>
+        </w:rPr>
+        <w:t>“</w:t>
+      </w:r>
+      <w:r>
+        <w:rPr>
+          <w:rFonts w:ascii="Calibri" w:eastAsia="Calibri" w:hAnsi="Calibri" w:cs="Calibri"/>
+          <w:sz w:val="22"/>
+          <w:szCs w:val="22"/>
+          <w:lang w:val="es-CO"/>
+        </w:rPr>
+        <w:t xml:space="preserve">Los árboles AVL están siempre equilibrados de tal modo </w:t>
+      </w:r>
+      <w:r>
+        <w:rPr>
+          <w:rFonts w:ascii="Calibri" w:eastAsia="Calibri" w:hAnsi="Calibri" w:cs="Calibri"/>
+          <w:sz w:val="22"/>
+          <w:szCs w:val="22"/>
+          <w:lang w:val="es-CO"/>
+        </w:rPr>
+        <w:t>que,</w:t>
+      </w:r>
+      <w:r>
+        <w:rPr>
+          <w:rFonts w:ascii="Calibri" w:eastAsia="Calibri" w:hAnsi="Calibri" w:cs="Calibri"/>
+          <w:sz w:val="22"/>
+          <w:szCs w:val="22"/>
+          <w:lang w:val="es-CO"/>
+        </w:rPr>
+        <w:t xml:space="preserve"> para todos los nodos, la altura de la rama izquierda no difiere en más de una unidad de la altura de la rama derecha o viceversa. Gracias a esta forma de equilibrio (o balanceo), la complejidad de una búsqueda en uno de estos árboles se mantiene siempre en orden de complejidad O(log n)</w:t>
+      </w:r>
+      <w:r>
+        <w:rPr>
+          <w:rFonts w:ascii="Calibri" w:eastAsia="Calibri" w:hAnsi="Calibri" w:cs="Calibri"/>
+          <w:sz w:val="22"/>
+          <w:szCs w:val="22"/>
+          <w:lang w:val="es-CO"/>
+        </w:rPr>
+        <w:t>.” … “</w:t>
+      </w:r>
+      <w:r>
+        <w:rPr>
+          <w:rFonts w:ascii="Calibri" w:eastAsia="Calibri" w:hAnsi="Calibri" w:cs="Calibri"/>
+          <w:sz w:val="22"/>
+          <w:szCs w:val="22"/>
+          <w:lang w:val="es-CO"/>
+        </w:rPr>
+        <w:t>El factor de equilibrio puede ser almacenado directamente en cada nodo o ser computado a partir de las alturas de los subárboles.</w:t>
+      </w:r>
+      <w:r>
+        <w:rPr>
+          <w:rFonts w:ascii="Calibri" w:eastAsia="Calibri" w:hAnsi="Calibri" w:cs="Calibri"/>
+          <w:sz w:val="22"/>
+          <w:szCs w:val="22"/>
+          <w:lang w:val="es-CO"/>
+        </w:rPr>
+        <w:t>”</w:t>
+      </w:r>
+      <w:r>
+        <w:rPr>
+          <w:rFonts w:ascii="Calibri" w:eastAsia="Calibri" w:hAnsi="Calibri" w:cs="Calibri"/>
+          <w:sz w:val="22"/>
+          <w:szCs w:val="22"/>
+          <w:lang w:val="es-CO"/>
+        </w:rPr>
+        <w:t xml:space="preserve"> … “</w:t>
+      </w:r>
+      <w:r>
+        <w:rPr>
+          <w:rFonts w:ascii="Calibri" w:eastAsia="Calibri" w:hAnsi="Calibri" w:cs="Calibri"/>
+          <w:sz w:val="22"/>
+          <w:szCs w:val="22"/>
+          <w:lang w:val="es-CO"/>
+        </w:rPr>
+        <w:t xml:space="preserve">Para conseguir esta propiedad de equilibrio, la inserción y el borrado de los nodos se ha de realizar de una forma especial. Si </w:t>
+      </w:r>
+      <w:bookmarkStart w:id="0" w:name="_GoBack"/>
+      <w:bookmarkEnd w:id="0"/>
+      <w:r>
+        <w:rPr>
+          <w:rFonts w:ascii="Calibri" w:eastAsia="Calibri" w:hAnsi="Calibri" w:cs="Calibri"/>
+          <w:sz w:val="22"/>
+          <w:szCs w:val="22"/>
+          <w:lang w:val="es-CO"/>
+        </w:rPr>
+        <w:lastRenderedPageBreak/>
+        <w:t>al realizar una operación de inserción o borrado se rompe la condición de equilibrio, hay que realizar una serie de rotaciones de los nodos.</w:t>
+      </w:r>
+      <w:r>
+        <w:rPr>
+          <w:rFonts w:ascii="Calibri" w:eastAsia="Calibri" w:hAnsi="Calibri" w:cs="Calibri"/>
+          <w:sz w:val="22"/>
+          <w:szCs w:val="22"/>
+          <w:lang w:val="es-CO"/>
+        </w:rPr>
+        <w:t>”</w:t>
+      </w:r>
+    </w:p>
+    <w:p>
+      <w:pPr>
+        <w:pStyle w:val="Prrafodelista"/>
+        <w:spacing w:line="360" w:lineRule="auto"/>
+        <w:rPr>
+          <w:rFonts w:ascii="Calibri" w:eastAsia="Calibri" w:hAnsi="Calibri" w:cs="Calibri"/>
+          <w:b/>
+          <w:sz w:val="22"/>
+          <w:szCs w:val="22"/>
+          <w:lang w:val="es-CO"/>
+        </w:rPr>
+      </w:pPr>
+    </w:p>
+    <w:p>
+      <w:pPr>
+        <w:spacing w:line="360" w:lineRule="auto"/>
+        <w:ind w:right="2219"/>
+        <w:rPr>
+          <w:rFonts w:ascii="Calibri" w:eastAsia="Calibri" w:hAnsi="Calibri" w:cs="Calibri"/>
+          <w:sz w:val="22"/>
+          <w:szCs w:val="22"/>
+          <w:lang w:val="es-CO"/>
+        </w:rPr>
+      </w:pPr>
+      <w:r>
+        <w:rPr>
+          <w:rFonts w:ascii="Calibri" w:eastAsia="Calibri" w:hAnsi="Calibri" w:cs="Calibri"/>
+          <w:sz w:val="22"/>
+          <w:szCs w:val="22"/>
+          <w:u w:val="single" w:color="000000"/>
+          <w:lang w:val="es-CO"/>
+        </w:rPr>
+        <w:t>Fuentes:</w:t>
+      </w:r>
+      <w:r>
+        <w:rPr>
+          <w:rFonts w:ascii="Calibri" w:eastAsia="Calibri" w:hAnsi="Calibri" w:cs="Calibri"/>
+          <w:sz w:val="22"/>
+          <w:szCs w:val="22"/>
+          <w:lang w:val="es-CO"/>
+        </w:rPr>
+        <w:t xml:space="preserve"> </w:t>
+      </w:r>
+    </w:p>
+    <w:p>
+      <w:pPr>
+        <w:pStyle w:val="Prrafodelista"/>
+        <w:numPr>
+          <w:ilvl w:val="0"/>
+          <w:numId w:val="8"/>
+        </w:numPr>
+        <w:spacing w:line="360" w:lineRule="auto"/>
+        <w:ind w:right="2219"/>
+        <w:rPr>
+          <w:rFonts w:ascii="Calibri" w:eastAsia="Calibri" w:hAnsi="Calibri" w:cs="Calibri"/>
+          <w:sz w:val="22"/>
+          <w:szCs w:val="22"/>
+          <w:lang w:val="es-CO"/>
+        </w:rPr>
+      </w:pPr>
+      <w:r>
+        <w:rPr>
+          <w:rFonts w:ascii="Calibri" w:eastAsia="Calibri" w:hAnsi="Calibri" w:cs="Calibri"/>
+          <w:sz w:val="22"/>
+          <w:szCs w:val="22"/>
+        </w:rPr>
+        <w:t xml:space="preserve">T.H Corner. Binary Search Trees. </w:t>
+      </w:r>
+      <w:r>
+        <w:rPr>
+          <w:rFonts w:ascii="Calibri" w:eastAsia="Calibri" w:hAnsi="Calibri" w:cs="Calibri"/>
+          <w:sz w:val="22"/>
+          <w:szCs w:val="22"/>
+          <w:lang w:val="es-CO"/>
+        </w:rPr>
+        <w:t>En Introduction to Algorithms.</w:t>
+      </w:r>
+      <w:r>
+        <w:rPr>
+          <w:rFonts w:ascii="Calibri" w:eastAsia="Calibri" w:hAnsi="Calibri" w:cs="Calibri"/>
+          <w:sz w:val="22"/>
+          <w:szCs w:val="22"/>
+          <w:lang w:val="es-CO"/>
+        </w:rPr>
+        <w:t xml:space="preserve"> </w:t>
+      </w:r>
+      <w:r>
+        <w:rPr>
+          <w:rFonts w:ascii="Calibri" w:eastAsia="Calibri" w:hAnsi="Calibri" w:cs="Calibri"/>
+          <w:sz w:val="22"/>
+          <w:szCs w:val="22"/>
+          <w:lang w:val="es-CO"/>
+        </w:rPr>
+        <w:t>Capítulo</w:t>
+      </w:r>
+      <w:r>
+        <w:rPr>
+          <w:rFonts w:ascii="Calibri" w:eastAsia="Calibri" w:hAnsi="Calibri" w:cs="Calibri"/>
+          <w:sz w:val="22"/>
+          <w:szCs w:val="22"/>
+          <w:lang w:val="es-CO"/>
+        </w:rPr>
+        <w:t xml:space="preserve"> </w:t>
+      </w:r>
+      <w:r>
+        <w:rPr>
+          <w:rFonts w:ascii="Calibri" w:eastAsia="Calibri" w:hAnsi="Calibri" w:cs="Calibri"/>
+          <w:sz w:val="22"/>
+          <w:szCs w:val="22"/>
+          <w:lang w:val="es-CO"/>
+        </w:rPr>
+        <w:t>12, páginas 286-</w:t>
+      </w:r>
+      <w:r>
+        <w:rPr>
+          <w:rFonts w:ascii="Calibri" w:eastAsia="Calibri" w:hAnsi="Calibri" w:cs="Calibri"/>
+          <w:sz w:val="22"/>
+          <w:szCs w:val="22"/>
+          <w:lang w:val="es-CO"/>
+        </w:rPr>
+        <w:t>299. Tercera edición, 2009.</w:t>
+      </w:r>
+    </w:p>
+    <w:p>
+      <w:pPr>
+        <w:pStyle w:val="Prrafodelista"/>
+        <w:numPr>
+          <w:ilvl w:val="0"/>
+          <w:numId w:val="8"/>
+        </w:numPr>
+        <w:spacing w:line="360" w:lineRule="auto"/>
+        <w:ind w:right="2219"/>
+        <w:rPr>
+          <w:rFonts w:ascii="Calibri" w:eastAsia="Calibri" w:hAnsi="Calibri" w:cs="Calibri"/>
+          <w:sz w:val="22"/>
+          <w:szCs w:val="22"/>
+          <w:lang w:val="es-CO"/>
+        </w:rPr>
+      </w:pPr>
+      <w:hyperlink r:id="rId7" w:history="1">
+        <w:r>
+          <w:rPr>
+            <w:rStyle w:val="Hipervnculo"/>
+            <w:rFonts w:ascii="Calibri" w:eastAsia="Calibri" w:hAnsi="Calibri" w:cs="Calibri"/>
+            <w:sz w:val="22"/>
+            <w:szCs w:val="22"/>
+            <w:lang w:val="es-CO"/>
+          </w:rPr>
+          <w:t>https://en.wikipedia.org</w:t>
+        </w:r>
+      </w:hyperlink>
+    </w:p>
+    <w:p>
+      <w:pPr>
+        <w:pStyle w:val="Prrafodelista"/>
+        <w:numPr>
+          <w:ilvl w:val="0"/>
+          <w:numId w:val="8"/>
+        </w:numPr>
+        <w:spacing w:line="360" w:lineRule="auto"/>
+        <w:ind w:right="2219"/>
+        <w:rPr>
+          <w:rFonts w:ascii="Calibri" w:eastAsia="Calibri" w:hAnsi="Calibri" w:cs="Calibri"/>
+          <w:sz w:val="22"/>
+          <w:szCs w:val="22"/>
+          <w:lang w:val="es-CO"/>
+        </w:rPr>
+      </w:pPr>
+      <w:hyperlink r:id="rId8" w:history="1">
+        <w:r>
+          <w:rPr>
+            <w:rStyle w:val="Hipervnculo"/>
+            <w:rFonts w:ascii="Calibri" w:eastAsia="Calibri" w:hAnsi="Calibri" w:cs="Calibri"/>
+            <w:sz w:val="22"/>
+            <w:szCs w:val="22"/>
+            <w:lang w:val="es-CO"/>
+          </w:rPr>
+          <w:t>https://visualgo.net/en/bst</w:t>
+        </w:r>
+      </w:hyperlink>
+    </w:p>
+    <w:p>
+      <w:pPr>
+        <w:pStyle w:val="Prrafodelista"/>
+        <w:numPr>
+          <w:ilvl w:val="0"/>
+          <w:numId w:val="8"/>
+        </w:numPr>
+        <w:spacing w:line="360" w:lineRule="auto"/>
+        <w:ind w:right="2219"/>
+        <w:rPr>
+          <w:rFonts w:ascii="Calibri" w:eastAsia="Calibri" w:hAnsi="Calibri" w:cs="Calibri"/>
+          <w:sz w:val="22"/>
+          <w:szCs w:val="22"/>
+          <w:lang w:val="es-CO"/>
+        </w:rPr>
+      </w:pPr>
+      <w:hyperlink r:id="rId9" w:history="1">
+        <w:r>
+          <w:rPr>
+            <w:rStyle w:val="Hipervnculo"/>
+            <w:rFonts w:ascii="Calibri" w:eastAsia="Calibri" w:hAnsi="Calibri" w:cs="Calibri"/>
+            <w:sz w:val="22"/>
+            <w:szCs w:val="22"/>
+            <w:lang w:val="es-CO"/>
+          </w:rPr>
+          <w:t>https://www.geeksforgeeks.org/</w:t>
+        </w:r>
+      </w:hyperlink>
+    </w:p>
+    <w:p>
+      <w:pPr>
+        <w:pStyle w:val="Prrafodelista"/>
+        <w:numPr>
+          <w:ilvl w:val="0"/>
+          <w:numId w:val="8"/>
+        </w:numPr>
+        <w:spacing w:line="360" w:lineRule="auto"/>
+        <w:ind w:right="2219"/>
+        <w:rPr>
+          <w:rFonts w:ascii="Calibri" w:eastAsia="Calibri" w:hAnsi="Calibri" w:cs="Calibri"/>
+          <w:sz w:val="22"/>
+          <w:szCs w:val="22"/>
+          <w:lang w:val="es-CO"/>
+        </w:rPr>
+      </w:pPr>
+      <w:hyperlink r:id="rId10" w:history="1">
+        <w:r>
+          <w:rPr>
+            <w:rStyle w:val="Hipervnculo"/>
+            <w:rFonts w:ascii="Calibri" w:eastAsia="Calibri" w:hAnsi="Calibri" w:cs="Calibri"/>
+            <w:sz w:val="22"/>
+            <w:szCs w:val="22"/>
+            <w:lang w:val="es-CO"/>
+          </w:rPr>
+          <w:t>https://www.youtube.com/</w:t>
+        </w:r>
+      </w:hyperlink>
+    </w:p>
+    <w:p>
+      <w:pPr>
+        <w:pStyle w:val="Prrafodelista"/>
+        <w:numPr>
+          <w:ilvl w:val="0"/>
+          <w:numId w:val="8"/>
+        </w:numPr>
+        <w:spacing w:line="360" w:lineRule="auto"/>
+        <w:ind w:right="2219"/>
+        <w:rPr>
+          <w:rFonts w:ascii="Calibri" w:eastAsia="Calibri" w:hAnsi="Calibri" w:cs="Calibri"/>
+          <w:sz w:val="22"/>
+          <w:szCs w:val="22"/>
+          <w:lang w:val="es-CO"/>
+        </w:rPr>
+      </w:pPr>
+      <w:hyperlink r:id="rId11" w:history="1">
+        <w:r>
+          <w:rPr>
+            <w:rStyle w:val="Hipervnculo"/>
+            <w:rFonts w:ascii="Calibri" w:eastAsia="Calibri" w:hAnsi="Calibri" w:cs="Calibri"/>
+            <w:sz w:val="22"/>
+            <w:szCs w:val="22"/>
+            <w:lang w:val="es-CO"/>
+          </w:rPr>
+          <w:t>https://www.cs.usfca.edu/~galles/visualization/AVLtree.html</w:t>
+        </w:r>
+      </w:hyperlink>
+    </w:p>
+    <w:p>
+      <w:pPr>
+        <w:spacing w:line="360" w:lineRule="auto"/>
+        <w:ind w:right="2219"/>
+        <w:rPr>
+          <w:rFonts w:ascii="Calibri" w:eastAsia="Calibri" w:hAnsi="Calibri" w:cs="Calibri"/>
+          <w:sz w:val="22"/>
+          <w:szCs w:val="22"/>
+          <w:lang w:val="es-CO"/>
+        </w:rPr>
+      </w:pPr>
+    </w:p>
+    <w:p>
+      <w:pPr>
+        <w:spacing w:line="360" w:lineRule="auto"/>
+        <w:ind w:left="1302" w:right="2219"/>
+        <w:rPr>
+          <w:rFonts w:ascii="Calibri" w:eastAsia="Calibri" w:hAnsi="Calibri" w:cs="Calibri"/>
+          <w:sz w:val="22"/>
+          <w:szCs w:val="22"/>
+          <w:lang w:val="es-CO"/>
+        </w:rPr>
+      </w:pPr>
+    </w:p>
+    <w:p>
+      <w:pPr>
+        <w:spacing w:line="360" w:lineRule="auto"/>
+        <w:ind w:left="1302" w:right="2219"/>
+        <w:rPr>
+          <w:rFonts w:ascii="Calibri" w:eastAsia="Calibri" w:hAnsi="Calibri" w:cs="Calibri"/>
+          <w:sz w:val="22"/>
+          <w:szCs w:val="22"/>
+          <w:lang w:val="es-CO"/>
+        </w:rPr>
+      </w:pPr>
+    </w:p>
+    <w:p>
+      <w:pPr>
         <w:spacing w:line="200" w:lineRule="exact"/>
         <w:rPr>
           <w:lang w:val="es-CO"/>
         </w:rPr>
       </w:pPr>
     </w:p>
-    <w:p>
-      <w:pPr>
-        <w:spacing w:line="200" w:lineRule="exact"/>
-        <w:rPr>
-          <w:lang w:val="es-CO"/>
-        </w:rPr>
-      </w:pPr>
-    </w:p>
     <w:sectPr>
-      <w:headerReference w:type="default" r:id="rId7"/>
+      <w:headerReference w:type="even" r:id="rId12"/>
+      <w:headerReference w:type="default" r:id="rId13"/>
+      <w:footerReference w:type="even" r:id="rId14"/>
+      <w:footerReference w:type="default" r:id="rId15"/>
+      <w:headerReference w:type="first" r:id="rId16"/>
+      <w:footerReference w:type="first" r:id="rId17"/>
       <w:pgSz w:w="12240" w:h="15840"/>
-      <w:pgMar w:top="1160" w:right="1600" w:bottom="280" w:left="1120" w:header="158" w:footer="0" w:gutter="0"/>
+      <w:pgMar w:top="1417" w:right="1701" w:bottom="1417" w:left="1701" w:header="158" w:footer="0" w:gutter="0"/>
       <w:cols w:space="720"/>
+      <w:docGrid w:linePitch="272"/>
     </w:sectPr>
   </w:body>
 </w:document>
@@ -481,6 +956,36 @@
     </w:p>
   </w:endnote>
 </w:endnotes>
+</file>
+
+<file path=word/footer1.xml><?xml version="1.0" encoding="utf-8"?>
+<w:ftr xmlns:wpc="http://schemas.microsoft.com/office/word/2010/wordprocessingCanvas" xmlns:cx="http://schemas.microsoft.com/office/drawing/2014/chartex" xmlns:cx1="http://schemas.microsoft.com/office/drawing/2015/9/8/chartex" xmlns:cx2="http://schemas.microsoft.com/office/drawing/2015/10/21/chartex" xmlns:cx3="http://schemas.microsoft.com/office/drawing/2016/5/9/chartex" xmlns:cx4="http://schemas.microsoft.com/office/drawing/2016/5/10/chartex" xmlns:cx5="http://schemas.microsoft.com/office/drawing/2016/5/11/chartex" xmlns:cx6="http://schemas.microsoft.com/office/drawing/2016/5/12/chartex" xmlns:cx7="http://schemas.microsoft.com/office/drawing/2016/5/13/chartex" xmlns:cx8="http://schemas.microsoft.com/office/drawing/2016/5/14/chartex" xmlns:mc="http://schemas.openxmlformats.org/markup-compatibility/2006" xmlns:aink="http://schemas.microsoft.com/office/drawing/2016/ink" xmlns:am3d="http://schemas.microsoft.com/office/drawing/2017/model3d" xmlns:o="urn:schemas-microsoft-com:office:office" xmlns:r="http://schemas.openxmlformats.org/officeDocument/2006/relationships" xmlns:m="http://schemas.openxmlformats.org/officeDocument/2006/math" xmlns:v="urn:schemas-microsoft-com:vml" xmlns:wp14="http://schemas.microsoft.com/office/word/2010/wordprocessingDrawing" xmlns:wp="http://schemas.openxmlformats.org/drawingml/2006/wordprocessingDrawing" xmlns:w10="urn:schemas-microsoft-com:office:word" xmlns:w="http://schemas.openxmlformats.org/wordprocessingml/2006/main" xmlns:w14="http://schemas.microsoft.com/office/word/2010/wordml" xmlns:w15="http://schemas.microsoft.com/office/word/2012/wordml" xmlns:w16cid="http://schemas.microsoft.com/office/word/2016/wordml/cid" xmlns:w16se="http://schemas.microsoft.com/office/word/2015/wordml/symex" xmlns:wpg="http://schemas.microsoft.com/office/word/2010/wordprocessingGroup" xmlns:wpi="http://schemas.microsoft.com/office/word/2010/wordprocessingInk" xmlns:wne="http://schemas.microsoft.com/office/word/2006/wordml" xmlns:wps="http://schemas.microsoft.com/office/word/2010/wordprocessingShape" mc:Ignorable="w14 w15 w16se w16cid wp14">
+  <w:p>
+    <w:pPr>
+      <w:pStyle w:val="Piedepgina"/>
+    </w:pPr>
+  </w:p>
+</w:ftr>
+</file>
+
+<file path=word/footer2.xml><?xml version="1.0" encoding="utf-8"?>
+<w:ftr xmlns:wpc="http://schemas.microsoft.com/office/word/2010/wordprocessingCanvas" xmlns:cx="http://schemas.microsoft.com/office/drawing/2014/chartex" xmlns:cx1="http://schemas.microsoft.com/office/drawing/2015/9/8/chartex" xmlns:cx2="http://schemas.microsoft.com/office/drawing/2015/10/21/chartex" xmlns:cx3="http://schemas.microsoft.com/office/drawing/2016/5/9/chartex" xmlns:cx4="http://schemas.microsoft.com/office/drawing/2016/5/10/chartex" xmlns:cx5="http://schemas.microsoft.com/office/drawing/2016/5/11/chartex" xmlns:cx6="http://schemas.microsoft.com/office/drawing/2016/5/12/chartex" xmlns:cx7="http://schemas.microsoft.com/office/drawing/2016/5/13/chartex" xmlns:cx8="http://schemas.microsoft.com/office/drawing/2016/5/14/chartex" xmlns:mc="http://schemas.openxmlformats.org/markup-compatibility/2006" xmlns:aink="http://schemas.microsoft.com/office/drawing/2016/ink" xmlns:am3d="http://schemas.microsoft.com/office/drawing/2017/model3d" xmlns:o="urn:schemas-microsoft-com:office:office" xmlns:r="http://schemas.openxmlformats.org/officeDocument/2006/relationships" xmlns:m="http://schemas.openxmlformats.org/officeDocument/2006/math" xmlns:v="urn:schemas-microsoft-com:vml" xmlns:wp14="http://schemas.microsoft.com/office/word/2010/wordprocessingDrawing" xmlns:wp="http://schemas.openxmlformats.org/drawingml/2006/wordprocessingDrawing" xmlns:w10="urn:schemas-microsoft-com:office:word" xmlns:w="http://schemas.openxmlformats.org/wordprocessingml/2006/main" xmlns:w14="http://schemas.microsoft.com/office/word/2010/wordml" xmlns:w15="http://schemas.microsoft.com/office/word/2012/wordml" xmlns:w16cid="http://schemas.microsoft.com/office/word/2016/wordml/cid" xmlns:w16se="http://schemas.microsoft.com/office/word/2015/wordml/symex" xmlns:wpg="http://schemas.microsoft.com/office/word/2010/wordprocessingGroup" xmlns:wpi="http://schemas.microsoft.com/office/word/2010/wordprocessingInk" xmlns:wne="http://schemas.microsoft.com/office/word/2006/wordml" xmlns:wps="http://schemas.microsoft.com/office/word/2010/wordprocessingShape" mc:Ignorable="w14 w15 w16se w16cid wp14">
+  <w:p>
+    <w:pPr>
+      <w:pStyle w:val="Piedepgina"/>
+    </w:pPr>
+  </w:p>
+</w:ftr>
+</file>
+
+<file path=word/footer3.xml><?xml version="1.0" encoding="utf-8"?>
+<w:ftr xmlns:wpc="http://schemas.microsoft.com/office/word/2010/wordprocessingCanvas" xmlns:cx="http://schemas.microsoft.com/office/drawing/2014/chartex" xmlns:cx1="http://schemas.microsoft.com/office/drawing/2015/9/8/chartex" xmlns:cx2="http://schemas.microsoft.com/office/drawing/2015/10/21/chartex" xmlns:cx3="http://schemas.microsoft.com/office/drawing/2016/5/9/chartex" xmlns:cx4="http://schemas.microsoft.com/office/drawing/2016/5/10/chartex" xmlns:cx5="http://schemas.microsoft.com/office/drawing/2016/5/11/chartex" xmlns:cx6="http://schemas.microsoft.com/office/drawing/2016/5/12/chartex" xmlns:cx7="http://schemas.microsoft.com/office/drawing/2016/5/13/chartex" xmlns:cx8="http://schemas.microsoft.com/office/drawing/2016/5/14/chartex" xmlns:mc="http://schemas.openxmlformats.org/markup-compatibility/2006" xmlns:aink="http://schemas.microsoft.com/office/drawing/2016/ink" xmlns:am3d="http://schemas.microsoft.com/office/drawing/2017/model3d" xmlns:o="urn:schemas-microsoft-com:office:office" xmlns:r="http://schemas.openxmlformats.org/officeDocument/2006/relationships" xmlns:m="http://schemas.openxmlformats.org/officeDocument/2006/math" xmlns:v="urn:schemas-microsoft-com:vml" xmlns:wp14="http://schemas.microsoft.com/office/word/2010/wordprocessingDrawing" xmlns:wp="http://schemas.openxmlformats.org/drawingml/2006/wordprocessingDrawing" xmlns:w10="urn:schemas-microsoft-com:office:word" xmlns:w="http://schemas.openxmlformats.org/wordprocessingml/2006/main" xmlns:w14="http://schemas.microsoft.com/office/word/2010/wordml" xmlns:w15="http://schemas.microsoft.com/office/word/2012/wordml" xmlns:w16cid="http://schemas.microsoft.com/office/word/2016/wordml/cid" xmlns:w16se="http://schemas.microsoft.com/office/word/2015/wordml/symex" xmlns:wpg="http://schemas.microsoft.com/office/word/2010/wordprocessingGroup" xmlns:wpi="http://schemas.microsoft.com/office/word/2010/wordprocessingInk" xmlns:wne="http://schemas.microsoft.com/office/word/2006/wordml" xmlns:wps="http://schemas.microsoft.com/office/word/2010/wordprocessingShape" mc:Ignorable="w14 w15 w16se w16cid wp14">
+  <w:p>
+    <w:pPr>
+      <w:pStyle w:val="Piedepgina"/>
+    </w:pPr>
+  </w:p>
+</w:ftr>
 </file>
 
 <file path=word/footnotes.xml><?xml version="1.0" encoding="utf-8"?>
@@ -508,6 +1013,16 @@
     <w:pPr>
       <w:pStyle w:val="Encabezado"/>
     </w:pPr>
+  </w:p>
+</w:hdr>
+</file>
+
+<file path=word/header2.xml><?xml version="1.0" encoding="utf-8"?>
+<w:hdr xmlns:wpc="http://schemas.microsoft.com/office/word/2010/wordprocessingCanvas" xmlns:cx="http://schemas.microsoft.com/office/drawing/2014/chartex" xmlns:cx1="http://schemas.microsoft.com/office/drawing/2015/9/8/chartex" xmlns:cx2="http://schemas.microsoft.com/office/drawing/2015/10/21/chartex" xmlns:cx3="http://schemas.microsoft.com/office/drawing/2016/5/9/chartex" xmlns:cx4="http://schemas.microsoft.com/office/drawing/2016/5/10/chartex" xmlns:cx5="http://schemas.microsoft.com/office/drawing/2016/5/11/chartex" xmlns:cx6="http://schemas.microsoft.com/office/drawing/2016/5/12/chartex" xmlns:cx7="http://schemas.microsoft.com/office/drawing/2016/5/13/chartex" xmlns:cx8="http://schemas.microsoft.com/office/drawing/2016/5/14/chartex" xmlns:mc="http://schemas.openxmlformats.org/markup-compatibility/2006" xmlns:aink="http://schemas.microsoft.com/office/drawing/2016/ink" xmlns:am3d="http://schemas.microsoft.com/office/drawing/2017/model3d" xmlns:o="urn:schemas-microsoft-com:office:office" xmlns:r="http://schemas.openxmlformats.org/officeDocument/2006/relationships" xmlns:m="http://schemas.openxmlformats.org/officeDocument/2006/math" xmlns:v="urn:schemas-microsoft-com:vml" xmlns:wp14="http://schemas.microsoft.com/office/word/2010/wordprocessingDrawing" xmlns:wp="http://schemas.openxmlformats.org/drawingml/2006/wordprocessingDrawing" xmlns:w10="urn:schemas-microsoft-com:office:word" xmlns:w="http://schemas.openxmlformats.org/wordprocessingml/2006/main" xmlns:w14="http://schemas.microsoft.com/office/word/2010/wordml" xmlns:w15="http://schemas.microsoft.com/office/word/2012/wordml" xmlns:w16cid="http://schemas.microsoft.com/office/word/2016/wordml/cid" xmlns:w16se="http://schemas.microsoft.com/office/word/2015/wordml/symex" xmlns:wpg="http://schemas.microsoft.com/office/word/2010/wordprocessingGroup" xmlns:wpi="http://schemas.microsoft.com/office/word/2010/wordprocessingInk" xmlns:wne="http://schemas.microsoft.com/office/word/2006/wordml" xmlns:wps="http://schemas.microsoft.com/office/word/2010/wordprocessingShape" mc:Ignorable="w14 w15 w16se w16cid wp14">
+  <w:p>
+    <w:pPr>
+      <w:pStyle w:val="Encabezado"/>
+    </w:pPr>
     <w:r>
       <w:rPr>
         <w:noProof/>
@@ -522,9 +1037,9 @@
             <wp:posOffset>99695</wp:posOffset>
           </wp:positionV>
           <wp:extent cx="2043430" cy="638175"/>
-          <wp:effectExtent l="0" t="0" r="0" b="9525"/>
+          <wp:effectExtent l="0" t="0" r="0" b="8890"/>
           <wp:wrapNone/>
-          <wp:docPr id="4" name="Imagen 4"/>
+          <wp:docPr id="16" name="Imagen 16"/>
           <wp:cNvGraphicFramePr>
             <a:graphicFrameLocks xmlns:a="http://schemas.openxmlformats.org/drawingml/2006/main" noChangeAspect="1"/>
           </wp:cNvGraphicFramePr>
@@ -806,9 +1321,105 @@
 </w:hdr>
 </file>
 
+<file path=word/header3.xml><?xml version="1.0" encoding="utf-8"?>
+<w:hdr xmlns:wpc="http://schemas.microsoft.com/office/word/2010/wordprocessingCanvas" xmlns:cx="http://schemas.microsoft.com/office/drawing/2014/chartex" xmlns:cx1="http://schemas.microsoft.com/office/drawing/2015/9/8/chartex" xmlns:cx2="http://schemas.microsoft.com/office/drawing/2015/10/21/chartex" xmlns:cx3="http://schemas.microsoft.com/office/drawing/2016/5/9/chartex" xmlns:cx4="http://schemas.microsoft.com/office/drawing/2016/5/10/chartex" xmlns:cx5="http://schemas.microsoft.com/office/drawing/2016/5/11/chartex" xmlns:cx6="http://schemas.microsoft.com/office/drawing/2016/5/12/chartex" xmlns:cx7="http://schemas.microsoft.com/office/drawing/2016/5/13/chartex" xmlns:cx8="http://schemas.microsoft.com/office/drawing/2016/5/14/chartex" xmlns:mc="http://schemas.openxmlformats.org/markup-compatibility/2006" xmlns:aink="http://schemas.microsoft.com/office/drawing/2016/ink" xmlns:am3d="http://schemas.microsoft.com/office/drawing/2017/model3d" xmlns:o="urn:schemas-microsoft-com:office:office" xmlns:r="http://schemas.openxmlformats.org/officeDocument/2006/relationships" xmlns:m="http://schemas.openxmlformats.org/officeDocument/2006/math" xmlns:v="urn:schemas-microsoft-com:vml" xmlns:wp14="http://schemas.microsoft.com/office/word/2010/wordprocessingDrawing" xmlns:wp="http://schemas.openxmlformats.org/drawingml/2006/wordprocessingDrawing" xmlns:w10="urn:schemas-microsoft-com:office:word" xmlns:w="http://schemas.openxmlformats.org/wordprocessingml/2006/main" xmlns:w14="http://schemas.microsoft.com/office/word/2010/wordml" xmlns:w15="http://schemas.microsoft.com/office/word/2012/wordml" xmlns:w16cid="http://schemas.microsoft.com/office/word/2016/wordml/cid" xmlns:w16se="http://schemas.microsoft.com/office/word/2015/wordml/symex" xmlns:wpg="http://schemas.microsoft.com/office/word/2010/wordprocessingGroup" xmlns:wpi="http://schemas.microsoft.com/office/word/2010/wordprocessingInk" xmlns:wne="http://schemas.microsoft.com/office/word/2006/wordml" xmlns:wps="http://schemas.microsoft.com/office/word/2010/wordprocessingShape" mc:Ignorable="w14 w15 w16se w16cid wp14">
+  <w:p>
+    <w:pPr>
+      <w:pStyle w:val="Encabezado"/>
+    </w:pPr>
+  </w:p>
+</w:hdr>
+</file>
+
 <file path=word/numbering.xml><?xml version="1.0" encoding="utf-8"?>
 <w:numbering xmlns:wpc="http://schemas.microsoft.com/office/word/2010/wordprocessingCanvas" xmlns:cx="http://schemas.microsoft.com/office/drawing/2014/chartex" xmlns:cx1="http://schemas.microsoft.com/office/drawing/2015/9/8/chartex" xmlns:cx2="http://schemas.microsoft.com/office/drawing/2015/10/21/chartex" xmlns:cx3="http://schemas.microsoft.com/office/drawing/2016/5/9/chartex" xmlns:cx4="http://schemas.microsoft.com/office/drawing/2016/5/10/chartex" xmlns:cx5="http://schemas.microsoft.com/office/drawing/2016/5/11/chartex" xmlns:cx6="http://schemas.microsoft.com/office/drawing/2016/5/12/chartex" xmlns:cx7="http://schemas.microsoft.com/office/drawing/2016/5/13/chartex" xmlns:cx8="http://schemas.microsoft.com/office/drawing/2016/5/14/chartex" xmlns:mc="http://schemas.openxmlformats.org/markup-compatibility/2006" xmlns:aink="http://schemas.microsoft.com/office/drawing/2016/ink" xmlns:am3d="http://schemas.microsoft.com/office/drawing/2017/model3d" xmlns:o="urn:schemas-microsoft-com:office:office" xmlns:r="http://schemas.openxmlformats.org/officeDocument/2006/relationships" xmlns:m="http://schemas.openxmlformats.org/officeDocument/2006/math" xmlns:v="urn:schemas-microsoft-com:vml" xmlns:wp14="http://schemas.microsoft.com/office/word/2010/wordprocessingDrawing" xmlns:wp="http://schemas.openxmlformats.org/drawingml/2006/wordprocessingDrawing" xmlns:w10="urn:schemas-microsoft-com:office:word" xmlns:w="http://schemas.openxmlformats.org/wordprocessingml/2006/main" xmlns:w14="http://schemas.microsoft.com/office/word/2010/wordml" xmlns:w15="http://schemas.microsoft.com/office/word/2012/wordml" xmlns:w16cid="http://schemas.microsoft.com/office/word/2016/wordml/cid" xmlns:w16se="http://schemas.microsoft.com/office/word/2015/wordml/symex" xmlns:wpg="http://schemas.microsoft.com/office/word/2010/wordprocessingGroup" xmlns:wpi="http://schemas.microsoft.com/office/word/2010/wordprocessingInk" xmlns:wne="http://schemas.microsoft.com/office/word/2006/wordml" xmlns:wps="http://schemas.microsoft.com/office/word/2010/wordprocessingShape" mc:Ignorable="w14 w15 w16se w16cid wp14">
   <w:abstractNum w:abstractNumId="0" w15:restartNumberingAfterBreak="0">
+    <w:nsid w:val="011370DB"/>
+    <w:multiLevelType w:val="hybridMultilevel"/>
+    <w:tmpl w:val="8B5CC150"/>
+    <w:lvl w:ilvl="0" w:tplc="240A000F">
+      <w:start w:val="1"/>
+      <w:numFmt w:val="decimal"/>
+      <w:lvlText w:val="%1."/>
+      <w:lvlJc w:val="left"/>
+      <w:pPr>
+        <w:ind w:left="720" w:hanging="360"/>
+      </w:pPr>
+    </w:lvl>
+    <w:lvl w:ilvl="1" w:tplc="240A0019" w:tentative="1">
+      <w:start w:val="1"/>
+      <w:numFmt w:val="lowerLetter"/>
+      <w:lvlText w:val="%2."/>
+      <w:lvlJc w:val="left"/>
+      <w:pPr>
+        <w:ind w:left="1440" w:hanging="360"/>
+      </w:pPr>
+    </w:lvl>
+    <w:lvl w:ilvl="2" w:tplc="240A001B" w:tentative="1">
+      <w:start w:val="1"/>
+      <w:numFmt w:val="lowerRoman"/>
+      <w:lvlText w:val="%3."/>
+      <w:lvlJc w:val="right"/>
+      <w:pPr>
+        <w:ind w:left="2160" w:hanging="180"/>
+      </w:pPr>
+    </w:lvl>
+    <w:lvl w:ilvl="3" w:tplc="240A000F" w:tentative="1">
+      <w:start w:val="1"/>
+      <w:numFmt w:val="decimal"/>
+      <w:lvlText w:val="%4."/>
+      <w:lvlJc w:val="left"/>
+      <w:pPr>
+        <w:ind w:left="2880" w:hanging="360"/>
+      </w:pPr>
+    </w:lvl>
+    <w:lvl w:ilvl="4" w:tplc="240A0019" w:tentative="1">
+      <w:start w:val="1"/>
+      <w:numFmt w:val="lowerLetter"/>
+      <w:lvlText w:val="%5."/>
+      <w:lvlJc w:val="left"/>
+      <w:pPr>
+        <w:ind w:left="3600" w:hanging="360"/>
+      </w:pPr>
+    </w:lvl>
+    <w:lvl w:ilvl="5" w:tplc="240A001B" w:tentative="1">
+      <w:start w:val="1"/>
+      <w:numFmt w:val="lowerRoman"/>
+      <w:lvlText w:val="%6."/>
+      <w:lvlJc w:val="right"/>
+      <w:pPr>
+        <w:ind w:left="4320" w:hanging="180"/>
+      </w:pPr>
+    </w:lvl>
+    <w:lvl w:ilvl="6" w:tplc="240A000F" w:tentative="1">
+      <w:start w:val="1"/>
+      <w:numFmt w:val="decimal"/>
+      <w:lvlText w:val="%7."/>
+      <w:lvlJc w:val="left"/>
+      <w:pPr>
+        <w:ind w:left="5040" w:hanging="360"/>
+      </w:pPr>
+    </w:lvl>
+    <w:lvl w:ilvl="7" w:tplc="240A0019" w:tentative="1">
+      <w:start w:val="1"/>
+      <w:numFmt w:val="lowerLetter"/>
+      <w:lvlText w:val="%8."/>
+      <w:lvlJc w:val="left"/>
+      <w:pPr>
+        <w:ind w:left="5760" w:hanging="360"/>
+      </w:pPr>
+    </w:lvl>
+    <w:lvl w:ilvl="8" w:tplc="240A001B" w:tentative="1">
+      <w:start w:val="1"/>
+      <w:numFmt w:val="lowerRoman"/>
+      <w:lvlText w:val="%9."/>
+      <w:lvlJc w:val="right"/>
+      <w:pPr>
+        <w:ind w:left="6480" w:hanging="180"/>
+      </w:pPr>
+    </w:lvl>
+  </w:abstractNum>
+  <w:abstractNum w:abstractNumId="1" w15:restartNumberingAfterBreak="0">
     <w:nsid w:val="011E03F9"/>
     <w:multiLevelType w:val="multilevel"/>
     <w:tmpl w:val="1DC21B72"/>
@@ -930,22 +1541,18 @@
       </w:pPr>
     </w:lvl>
   </w:abstractNum>
-  <w:abstractNum w:abstractNumId="1" w15:restartNumberingAfterBreak="0">
-    <w:nsid w:val="04CD5E26"/>
+  <w:abstractNum w:abstractNumId="2" w15:restartNumberingAfterBreak="0">
+    <w:nsid w:val="04BB2E47"/>
     <w:multiLevelType w:val="hybridMultilevel"/>
-    <w:tmpl w:val="62583842"/>
-    <w:lvl w:ilvl="0" w:tplc="0C86F262">
+    <w:tmpl w:val="2B32A550"/>
+    <w:lvl w:ilvl="0" w:tplc="240A000F">
       <w:start w:val="1"/>
       <w:numFmt w:val="decimal"/>
-      <w:lvlText w:val="%1)"/>
-      <w:lvlJc w:val="left"/>
-      <w:pPr>
-        <w:ind w:left="1302" w:hanging="360"/>
-      </w:pPr>
-      <w:rPr>
-        <w:rFonts w:hint="default"/>
-        <w:b/>
-      </w:rPr>
+      <w:lvlText w:val="%1."/>
+      <w:lvlJc w:val="left"/>
+      <w:pPr>
+        <w:ind w:left="720" w:hanging="360"/>
+      </w:pPr>
     </w:lvl>
     <w:lvl w:ilvl="1" w:tplc="240A0019" w:tentative="1">
       <w:start w:val="1"/>
@@ -953,7 +1560,7 @@
       <w:lvlText w:val="%2."/>
       <w:lvlJc w:val="left"/>
       <w:pPr>
-        <w:ind w:left="2022" w:hanging="360"/>
+        <w:ind w:left="1440" w:hanging="360"/>
       </w:pPr>
     </w:lvl>
     <w:lvl w:ilvl="2" w:tplc="240A001B" w:tentative="1">
@@ -962,7 +1569,7 @@
       <w:lvlText w:val="%3."/>
       <w:lvlJc w:val="right"/>
       <w:pPr>
-        <w:ind w:left="2742" w:hanging="180"/>
+        <w:ind w:left="2160" w:hanging="180"/>
       </w:pPr>
     </w:lvl>
     <w:lvl w:ilvl="3" w:tplc="240A000F" w:tentative="1">
@@ -971,7 +1578,7 @@
       <w:lvlText w:val="%4."/>
       <w:lvlJc w:val="left"/>
       <w:pPr>
-        <w:ind w:left="3462" w:hanging="360"/>
+        <w:ind w:left="2880" w:hanging="360"/>
       </w:pPr>
     </w:lvl>
     <w:lvl w:ilvl="4" w:tplc="240A0019" w:tentative="1">
@@ -980,7 +1587,7 @@
       <w:lvlText w:val="%5."/>
       <w:lvlJc w:val="left"/>
       <w:pPr>
-        <w:ind w:left="4182" w:hanging="360"/>
+        <w:ind w:left="3600" w:hanging="360"/>
       </w:pPr>
     </w:lvl>
     <w:lvl w:ilvl="5" w:tplc="240A001B" w:tentative="1">
@@ -989,7 +1596,7 @@
       <w:lvlText w:val="%6."/>
       <w:lvlJc w:val="right"/>
       <w:pPr>
-        <w:ind w:left="4902" w:hanging="180"/>
+        <w:ind w:left="4320" w:hanging="180"/>
       </w:pPr>
     </w:lvl>
     <w:lvl w:ilvl="6" w:tplc="240A000F" w:tentative="1">
@@ -998,7 +1605,7 @@
       <w:lvlText w:val="%7."/>
       <w:lvlJc w:val="left"/>
       <w:pPr>
-        <w:ind w:left="5622" w:hanging="360"/>
+        <w:ind w:left="5040" w:hanging="360"/>
       </w:pPr>
     </w:lvl>
     <w:lvl w:ilvl="7" w:tplc="240A0019" w:tentative="1">
@@ -1007,7 +1614,7 @@
       <w:lvlText w:val="%8."/>
       <w:lvlJc w:val="left"/>
       <w:pPr>
-        <w:ind w:left="6342" w:hanging="360"/>
+        <w:ind w:left="5760" w:hanging="360"/>
       </w:pPr>
     </w:lvl>
     <w:lvl w:ilvl="8" w:tplc="240A001B" w:tentative="1">
@@ -1016,11 +1623,210 @@
       <w:lvlText w:val="%9."/>
       <w:lvlJc w:val="right"/>
       <w:pPr>
-        <w:ind w:left="7062" w:hanging="180"/>
+        <w:ind w:left="6480" w:hanging="180"/>
       </w:pPr>
     </w:lvl>
   </w:abstractNum>
-  <w:abstractNum w:abstractNumId="2" w15:restartNumberingAfterBreak="0">
+  <w:abstractNum w:abstractNumId="3" w15:restartNumberingAfterBreak="0">
+    <w:nsid w:val="1F6A5CB5"/>
+    <w:multiLevelType w:val="hybridMultilevel"/>
+    <w:tmpl w:val="A8068884"/>
+    <w:lvl w:ilvl="0" w:tplc="240A000F">
+      <w:start w:val="1"/>
+      <w:numFmt w:val="decimal"/>
+      <w:lvlText w:val="%1."/>
+      <w:lvlJc w:val="left"/>
+      <w:pPr>
+        <w:ind w:left="720" w:hanging="360"/>
+      </w:pPr>
+    </w:lvl>
+    <w:lvl w:ilvl="1" w:tplc="240A0019" w:tentative="1">
+      <w:start w:val="1"/>
+      <w:numFmt w:val="lowerLetter"/>
+      <w:lvlText w:val="%2."/>
+      <w:lvlJc w:val="left"/>
+      <w:pPr>
+        <w:ind w:left="1440" w:hanging="360"/>
+      </w:pPr>
+    </w:lvl>
+    <w:lvl w:ilvl="2" w:tplc="240A001B" w:tentative="1">
+      <w:start w:val="1"/>
+      <w:numFmt w:val="lowerRoman"/>
+      <w:lvlText w:val="%3."/>
+      <w:lvlJc w:val="right"/>
+      <w:pPr>
+        <w:ind w:left="2160" w:hanging="180"/>
+      </w:pPr>
+    </w:lvl>
+    <w:lvl w:ilvl="3" w:tplc="240A000F" w:tentative="1">
+      <w:start w:val="1"/>
+      <w:numFmt w:val="decimal"/>
+      <w:lvlText w:val="%4."/>
+      <w:lvlJc w:val="left"/>
+      <w:pPr>
+        <w:ind w:left="2880" w:hanging="360"/>
+      </w:pPr>
+    </w:lvl>
+    <w:lvl w:ilvl="4" w:tplc="240A0019" w:tentative="1">
+      <w:start w:val="1"/>
+      <w:numFmt w:val="lowerLetter"/>
+      <w:lvlText w:val="%5."/>
+      <w:lvlJc w:val="left"/>
+      <w:pPr>
+        <w:ind w:left="3600" w:hanging="360"/>
+      </w:pPr>
+    </w:lvl>
+    <w:lvl w:ilvl="5" w:tplc="240A001B" w:tentative="1">
+      <w:start w:val="1"/>
+      <w:numFmt w:val="lowerRoman"/>
+      <w:lvlText w:val="%6."/>
+      <w:lvlJc w:val="right"/>
+      <w:pPr>
+        <w:ind w:left="4320" w:hanging="180"/>
+      </w:pPr>
+    </w:lvl>
+    <w:lvl w:ilvl="6" w:tplc="240A000F" w:tentative="1">
+      <w:start w:val="1"/>
+      <w:numFmt w:val="decimal"/>
+      <w:lvlText w:val="%7."/>
+      <w:lvlJc w:val="left"/>
+      <w:pPr>
+        <w:ind w:left="5040" w:hanging="360"/>
+      </w:pPr>
+    </w:lvl>
+    <w:lvl w:ilvl="7" w:tplc="240A0019" w:tentative="1">
+      <w:start w:val="1"/>
+      <w:numFmt w:val="lowerLetter"/>
+      <w:lvlText w:val="%8."/>
+      <w:lvlJc w:val="left"/>
+      <w:pPr>
+        <w:ind w:left="5760" w:hanging="360"/>
+      </w:pPr>
+    </w:lvl>
+    <w:lvl w:ilvl="8" w:tplc="240A001B" w:tentative="1">
+      <w:start w:val="1"/>
+      <w:numFmt w:val="lowerRoman"/>
+      <w:lvlText w:val="%9."/>
+      <w:lvlJc w:val="right"/>
+      <w:pPr>
+        <w:ind w:left="6480" w:hanging="180"/>
+      </w:pPr>
+    </w:lvl>
+  </w:abstractNum>
+  <w:abstractNum w:abstractNumId="4" w15:restartNumberingAfterBreak="0">
+    <w:nsid w:val="36D83C31"/>
+    <w:multiLevelType w:val="hybridMultilevel"/>
+    <w:tmpl w:val="EC1A5CAC"/>
+    <w:lvl w:ilvl="0" w:tplc="240A0001">
+      <w:start w:val="1"/>
+      <w:numFmt w:val="bullet"/>
+      <w:lvlText w:val=""/>
+      <w:lvlJc w:val="left"/>
+      <w:pPr>
+        <w:ind w:left="1440" w:hanging="360"/>
+      </w:pPr>
+      <w:rPr>
+        <w:rFonts w:ascii="Symbol" w:hAnsi="Symbol" w:hint="default"/>
+      </w:rPr>
+    </w:lvl>
+    <w:lvl w:ilvl="1" w:tplc="240A0003" w:tentative="1">
+      <w:start w:val="1"/>
+      <w:numFmt w:val="bullet"/>
+      <w:lvlText w:val="o"/>
+      <w:lvlJc w:val="left"/>
+      <w:pPr>
+        <w:ind w:left="2160" w:hanging="360"/>
+      </w:pPr>
+      <w:rPr>
+        <w:rFonts w:ascii="Courier New" w:hAnsi="Courier New" w:cs="Courier New" w:hint="default"/>
+      </w:rPr>
+    </w:lvl>
+    <w:lvl w:ilvl="2" w:tplc="240A0005" w:tentative="1">
+      <w:start w:val="1"/>
+      <w:numFmt w:val="bullet"/>
+      <w:lvlText w:val=""/>
+      <w:lvlJc w:val="left"/>
+      <w:pPr>
+        <w:ind w:left="2880" w:hanging="360"/>
+      </w:pPr>
+      <w:rPr>
+        <w:rFonts w:ascii="Wingdings" w:hAnsi="Wingdings" w:hint="default"/>
+      </w:rPr>
+    </w:lvl>
+    <w:lvl w:ilvl="3" w:tplc="240A0001" w:tentative="1">
+      <w:start w:val="1"/>
+      <w:numFmt w:val="bullet"/>
+      <w:lvlText w:val=""/>
+      <w:lvlJc w:val="left"/>
+      <w:pPr>
+        <w:ind w:left="3600" w:hanging="360"/>
+      </w:pPr>
+      <w:rPr>
+        <w:rFonts w:ascii="Symbol" w:hAnsi="Symbol" w:hint="default"/>
+      </w:rPr>
+    </w:lvl>
+    <w:lvl w:ilvl="4" w:tplc="240A0003" w:tentative="1">
+      <w:start w:val="1"/>
+      <w:numFmt w:val="bullet"/>
+      <w:lvlText w:val="o"/>
+      <w:lvlJc w:val="left"/>
+      <w:pPr>
+        <w:ind w:left="4320" w:hanging="360"/>
+      </w:pPr>
+      <w:rPr>
+        <w:rFonts w:ascii="Courier New" w:hAnsi="Courier New" w:cs="Courier New" w:hint="default"/>
+      </w:rPr>
+    </w:lvl>
+    <w:lvl w:ilvl="5" w:tplc="240A0005" w:tentative="1">
+      <w:start w:val="1"/>
+      <w:numFmt w:val="bullet"/>
+      <w:lvlText w:val=""/>
+      <w:lvlJc w:val="left"/>
+      <w:pPr>
+        <w:ind w:left="5040" w:hanging="360"/>
+      </w:pPr>
+      <w:rPr>
+        <w:rFonts w:ascii="Wingdings" w:hAnsi="Wingdings" w:hint="default"/>
+      </w:rPr>
+    </w:lvl>
+    <w:lvl w:ilvl="6" w:tplc="240A0001" w:tentative="1">
+      <w:start w:val="1"/>
+      <w:numFmt w:val="bullet"/>
+      <w:lvlText w:val=""/>
+      <w:lvlJc w:val="left"/>
+      <w:pPr>
+        <w:ind w:left="5760" w:hanging="360"/>
+      </w:pPr>
+      <w:rPr>
+        <w:rFonts w:ascii="Symbol" w:hAnsi="Symbol" w:hint="default"/>
+      </w:rPr>
+    </w:lvl>
+    <w:lvl w:ilvl="7" w:tplc="240A0003" w:tentative="1">
+      <w:start w:val="1"/>
+      <w:numFmt w:val="bullet"/>
+      <w:lvlText w:val="o"/>
+      <w:lvlJc w:val="left"/>
+      <w:pPr>
+        <w:ind w:left="6480" w:hanging="360"/>
+      </w:pPr>
+      <w:rPr>
+        <w:rFonts w:ascii="Courier New" w:hAnsi="Courier New" w:cs="Courier New" w:hint="default"/>
+      </w:rPr>
+    </w:lvl>
+    <w:lvl w:ilvl="8" w:tplc="240A0005" w:tentative="1">
+      <w:start w:val="1"/>
+      <w:numFmt w:val="bullet"/>
+      <w:lvlText w:val=""/>
+      <w:lvlJc w:val="left"/>
+      <w:pPr>
+        <w:ind w:left="7200" w:hanging="360"/>
+      </w:pPr>
+      <w:rPr>
+        <w:rFonts w:ascii="Wingdings" w:hAnsi="Wingdings" w:hint="default"/>
+      </w:rPr>
+    </w:lvl>
+  </w:abstractNum>
+  <w:abstractNum w:abstractNumId="5" w15:restartNumberingAfterBreak="0">
     <w:nsid w:val="4CD26539"/>
     <w:multiLevelType w:val="hybridMultilevel"/>
     <w:tmpl w:val="3F2AAB50"/>
@@ -1133,14 +1939,255 @@
       </w:rPr>
     </w:lvl>
   </w:abstractNum>
+  <w:abstractNum w:abstractNumId="6" w15:restartNumberingAfterBreak="0">
+    <w:nsid w:val="4F286602"/>
+    <w:multiLevelType w:val="hybridMultilevel"/>
+    <w:tmpl w:val="B5006268"/>
+    <w:lvl w:ilvl="0" w:tplc="CE6448FE">
+      <w:start w:val="20"/>
+      <w:numFmt w:val="bullet"/>
+      <w:lvlText w:val="-"/>
+      <w:lvlJc w:val="left"/>
+      <w:pPr>
+        <w:ind w:left="1068" w:hanging="360"/>
+      </w:pPr>
+      <w:rPr>
+        <w:rFonts w:ascii="Calibri" w:eastAsia="Calibri" w:hAnsi="Calibri" w:cs="Calibri" w:hint="default"/>
+      </w:rPr>
+    </w:lvl>
+    <w:lvl w:ilvl="1" w:tplc="240A0003" w:tentative="1">
+      <w:start w:val="1"/>
+      <w:numFmt w:val="bullet"/>
+      <w:lvlText w:val="o"/>
+      <w:lvlJc w:val="left"/>
+      <w:pPr>
+        <w:ind w:left="1788" w:hanging="360"/>
+      </w:pPr>
+      <w:rPr>
+        <w:rFonts w:ascii="Courier New" w:hAnsi="Courier New" w:cs="Courier New" w:hint="default"/>
+      </w:rPr>
+    </w:lvl>
+    <w:lvl w:ilvl="2" w:tplc="240A0005" w:tentative="1">
+      <w:start w:val="1"/>
+      <w:numFmt w:val="bullet"/>
+      <w:lvlText w:val=""/>
+      <w:lvlJc w:val="left"/>
+      <w:pPr>
+        <w:ind w:left="2508" w:hanging="360"/>
+      </w:pPr>
+      <w:rPr>
+        <w:rFonts w:ascii="Wingdings" w:hAnsi="Wingdings" w:hint="default"/>
+      </w:rPr>
+    </w:lvl>
+    <w:lvl w:ilvl="3" w:tplc="240A0001" w:tentative="1">
+      <w:start w:val="1"/>
+      <w:numFmt w:val="bullet"/>
+      <w:lvlText w:val=""/>
+      <w:lvlJc w:val="left"/>
+      <w:pPr>
+        <w:ind w:left="3228" w:hanging="360"/>
+      </w:pPr>
+      <w:rPr>
+        <w:rFonts w:ascii="Symbol" w:hAnsi="Symbol" w:hint="default"/>
+      </w:rPr>
+    </w:lvl>
+    <w:lvl w:ilvl="4" w:tplc="240A0003" w:tentative="1">
+      <w:start w:val="1"/>
+      <w:numFmt w:val="bullet"/>
+      <w:lvlText w:val="o"/>
+      <w:lvlJc w:val="left"/>
+      <w:pPr>
+        <w:ind w:left="3948" w:hanging="360"/>
+      </w:pPr>
+      <w:rPr>
+        <w:rFonts w:ascii="Courier New" w:hAnsi="Courier New" w:cs="Courier New" w:hint="default"/>
+      </w:rPr>
+    </w:lvl>
+    <w:lvl w:ilvl="5" w:tplc="240A0005" w:tentative="1">
+      <w:start w:val="1"/>
+      <w:numFmt w:val="bullet"/>
+      <w:lvlText w:val=""/>
+      <w:lvlJc w:val="left"/>
+      <w:pPr>
+        <w:ind w:left="4668" w:hanging="360"/>
+      </w:pPr>
+      <w:rPr>
+        <w:rFonts w:ascii="Wingdings" w:hAnsi="Wingdings" w:hint="default"/>
+      </w:rPr>
+    </w:lvl>
+    <w:lvl w:ilvl="6" w:tplc="240A0001" w:tentative="1">
+      <w:start w:val="1"/>
+      <w:numFmt w:val="bullet"/>
+      <w:lvlText w:val=""/>
+      <w:lvlJc w:val="left"/>
+      <w:pPr>
+        <w:ind w:left="5388" w:hanging="360"/>
+      </w:pPr>
+      <w:rPr>
+        <w:rFonts w:ascii="Symbol" w:hAnsi="Symbol" w:hint="default"/>
+      </w:rPr>
+    </w:lvl>
+    <w:lvl w:ilvl="7" w:tplc="240A0003" w:tentative="1">
+      <w:start w:val="1"/>
+      <w:numFmt w:val="bullet"/>
+      <w:lvlText w:val="o"/>
+      <w:lvlJc w:val="left"/>
+      <w:pPr>
+        <w:ind w:left="6108" w:hanging="360"/>
+      </w:pPr>
+      <w:rPr>
+        <w:rFonts w:ascii="Courier New" w:hAnsi="Courier New" w:cs="Courier New" w:hint="default"/>
+      </w:rPr>
+    </w:lvl>
+    <w:lvl w:ilvl="8" w:tplc="240A0005" w:tentative="1">
+      <w:start w:val="1"/>
+      <w:numFmt w:val="bullet"/>
+      <w:lvlText w:val=""/>
+      <w:lvlJc w:val="left"/>
+      <w:pPr>
+        <w:ind w:left="6828" w:hanging="360"/>
+      </w:pPr>
+      <w:rPr>
+        <w:rFonts w:ascii="Wingdings" w:hAnsi="Wingdings" w:hint="default"/>
+      </w:rPr>
+    </w:lvl>
+  </w:abstractNum>
+  <w:abstractNum w:abstractNumId="7" w15:restartNumberingAfterBreak="0">
+    <w:nsid w:val="711B69ED"/>
+    <w:multiLevelType w:val="hybridMultilevel"/>
+    <w:tmpl w:val="780CF206"/>
+    <w:lvl w:ilvl="0" w:tplc="240A0001">
+      <w:start w:val="1"/>
+      <w:numFmt w:val="bullet"/>
+      <w:lvlText w:val=""/>
+      <w:lvlJc w:val="left"/>
+      <w:pPr>
+        <w:ind w:left="1440" w:hanging="360"/>
+      </w:pPr>
+      <w:rPr>
+        <w:rFonts w:ascii="Symbol" w:hAnsi="Symbol" w:hint="default"/>
+      </w:rPr>
+    </w:lvl>
+    <w:lvl w:ilvl="1" w:tplc="240A0003" w:tentative="1">
+      <w:start w:val="1"/>
+      <w:numFmt w:val="bullet"/>
+      <w:lvlText w:val="o"/>
+      <w:lvlJc w:val="left"/>
+      <w:pPr>
+        <w:ind w:left="2160" w:hanging="360"/>
+      </w:pPr>
+      <w:rPr>
+        <w:rFonts w:ascii="Courier New" w:hAnsi="Courier New" w:cs="Courier New" w:hint="default"/>
+      </w:rPr>
+    </w:lvl>
+    <w:lvl w:ilvl="2" w:tplc="240A0005" w:tentative="1">
+      <w:start w:val="1"/>
+      <w:numFmt w:val="bullet"/>
+      <w:lvlText w:val=""/>
+      <w:lvlJc w:val="left"/>
+      <w:pPr>
+        <w:ind w:left="2880" w:hanging="360"/>
+      </w:pPr>
+      <w:rPr>
+        <w:rFonts w:ascii="Wingdings" w:hAnsi="Wingdings" w:hint="default"/>
+      </w:rPr>
+    </w:lvl>
+    <w:lvl w:ilvl="3" w:tplc="240A0001" w:tentative="1">
+      <w:start w:val="1"/>
+      <w:numFmt w:val="bullet"/>
+      <w:lvlText w:val=""/>
+      <w:lvlJc w:val="left"/>
+      <w:pPr>
+        <w:ind w:left="3600" w:hanging="360"/>
+      </w:pPr>
+      <w:rPr>
+        <w:rFonts w:ascii="Symbol" w:hAnsi="Symbol" w:hint="default"/>
+      </w:rPr>
+    </w:lvl>
+    <w:lvl w:ilvl="4" w:tplc="240A0003" w:tentative="1">
+      <w:start w:val="1"/>
+      <w:numFmt w:val="bullet"/>
+      <w:lvlText w:val="o"/>
+      <w:lvlJc w:val="left"/>
+      <w:pPr>
+        <w:ind w:left="4320" w:hanging="360"/>
+      </w:pPr>
+      <w:rPr>
+        <w:rFonts w:ascii="Courier New" w:hAnsi="Courier New" w:cs="Courier New" w:hint="default"/>
+      </w:rPr>
+    </w:lvl>
+    <w:lvl w:ilvl="5" w:tplc="240A0005" w:tentative="1">
+      <w:start w:val="1"/>
+      <w:numFmt w:val="bullet"/>
+      <w:lvlText w:val=""/>
+      <w:lvlJc w:val="left"/>
+      <w:pPr>
+        <w:ind w:left="5040" w:hanging="360"/>
+      </w:pPr>
+      <w:rPr>
+        <w:rFonts w:ascii="Wingdings" w:hAnsi="Wingdings" w:hint="default"/>
+      </w:rPr>
+    </w:lvl>
+    <w:lvl w:ilvl="6" w:tplc="240A0001" w:tentative="1">
+      <w:start w:val="1"/>
+      <w:numFmt w:val="bullet"/>
+      <w:lvlText w:val=""/>
+      <w:lvlJc w:val="left"/>
+      <w:pPr>
+        <w:ind w:left="5760" w:hanging="360"/>
+      </w:pPr>
+      <w:rPr>
+        <w:rFonts w:ascii="Symbol" w:hAnsi="Symbol" w:hint="default"/>
+      </w:rPr>
+    </w:lvl>
+    <w:lvl w:ilvl="7" w:tplc="240A0003" w:tentative="1">
+      <w:start w:val="1"/>
+      <w:numFmt w:val="bullet"/>
+      <w:lvlText w:val="o"/>
+      <w:lvlJc w:val="left"/>
+      <w:pPr>
+        <w:ind w:left="6480" w:hanging="360"/>
+      </w:pPr>
+      <w:rPr>
+        <w:rFonts w:ascii="Courier New" w:hAnsi="Courier New" w:cs="Courier New" w:hint="default"/>
+      </w:rPr>
+    </w:lvl>
+    <w:lvl w:ilvl="8" w:tplc="240A0005" w:tentative="1">
+      <w:start w:val="1"/>
+      <w:numFmt w:val="bullet"/>
+      <w:lvlText w:val=""/>
+      <w:lvlJc w:val="left"/>
+      <w:pPr>
+        <w:ind w:left="7200" w:hanging="360"/>
+      </w:pPr>
+      <w:rPr>
+        <w:rFonts w:ascii="Wingdings" w:hAnsi="Wingdings" w:hint="default"/>
+      </w:rPr>
+    </w:lvl>
+  </w:abstractNum>
   <w:num w:numId="1">
+    <w:abstractNumId w:val="1"/>
+  </w:num>
+  <w:num w:numId="2">
+    <w:abstractNumId w:val="5"/>
+  </w:num>
+  <w:num w:numId="3">
+    <w:abstractNumId w:val="3"/>
+  </w:num>
+  <w:num w:numId="4">
+    <w:abstractNumId w:val="2"/>
+  </w:num>
+  <w:num w:numId="5">
     <w:abstractNumId w:val="0"/>
   </w:num>
-  <w:num w:numId="2">
-    <w:abstractNumId w:val="2"/>
+  <w:num w:numId="6">
+    <w:abstractNumId w:val="7"/>
   </w:num>
-  <w:num w:numId="3">
-    <w:abstractNumId w:val="1"/>
+  <w:num w:numId="7">
+    <w:abstractNumId w:val="4"/>
+  </w:num>
+  <w:num w:numId="8">
+    <w:abstractNumId w:val="6"/>
   </w:num>
 </w:numbering>
 </file>
@@ -1982,6 +3029,29 @@
     <w:uiPriority w:val="99"/>
     <w:rsid w:val="00021579"/>
   </w:style>
+  <w:style w:type="character" w:styleId="Hipervnculo">
+    <w:name w:val="Hyperlink"/>
+    <w:basedOn w:val="Fuentedeprrafopredeter"/>
+    <w:uiPriority w:val="99"/>
+    <w:unhideWhenUsed/>
+    <w:rsid w:val="005657C8"/>
+    <w:rPr>
+      <w:color w:val="0000FF" w:themeColor="hyperlink"/>
+      <w:u w:val="single"/>
+    </w:rPr>
+  </w:style>
+  <w:style w:type="character" w:styleId="Mencinsinresolver">
+    <w:name w:val="Unresolved Mention"/>
+    <w:basedOn w:val="Fuentedeprrafopredeter"/>
+    <w:uiPriority w:val="99"/>
+    <w:semiHidden/>
+    <w:unhideWhenUsed/>
+    <w:rsid w:val="005657C8"/>
+    <w:rPr>
+      <w:color w:val="605E5C"/>
+      <w:shd w:val="clear" w:color="auto" w:fill="E1DFDD"/>
+    </w:rPr>
+  </w:style>
 </w:styles>
 </file>
 

</xml_diff>

<commit_message>
Engineering Method - Phase 3
</commit_message>
<xml_diff>
--- a/AM_DATABASE/docs/Engineering Method.docx
+++ b/AM_DATABASE/docs/Engineering Method.docx
@@ -34,6 +34,7 @@
           <w:ilvl w:val="0"/>
           <w:numId w:val="5"/>
         </w:numPr>
+        <w:spacing w:line="360" w:lineRule="auto"/>
         <w:rPr>
           <w:rFonts w:ascii="Calibri" w:eastAsia="Calibri" w:hAnsi="Calibri" w:cs="Calibri"/>
           <w:b/>
@@ -55,7 +56,7 @@
     </w:p>
     <w:p>
       <w:pPr>
-        <w:spacing w:before="5" w:line="120" w:lineRule="exact"/>
+        <w:spacing w:before="5" w:line="360" w:lineRule="auto"/>
         <w:rPr>
           <w:sz w:val="13"/>
           <w:szCs w:val="13"/>
@@ -89,25 +90,7 @@
           <w:szCs w:val="22"/>
           <w:lang w:val="es-CO"/>
         </w:rPr>
-        <w:t>Se requiere desarrollar un software que permita gestionar operaciones CRUD</w:t>
-      </w:r>
-      <w:r>
-        <w:rPr>
-          <w:rFonts w:ascii="Calibri" w:eastAsia="Calibri" w:hAnsi="Calibri" w:cs="Calibri"/>
-          <w:sz w:val="22"/>
-          <w:szCs w:val="22"/>
-          <w:lang w:val="es-CO"/>
-        </w:rPr>
-        <w:t xml:space="preserve"> </w:t>
-      </w:r>
-      <w:r>
-        <w:rPr>
-          <w:rFonts w:ascii="Calibri" w:eastAsia="Calibri" w:hAnsi="Calibri" w:cs="Calibri"/>
-          <w:sz w:val="22"/>
-          <w:szCs w:val="22"/>
-          <w:lang w:val="es-CO"/>
-        </w:rPr>
-        <w:t>sobre una base de datos de personas.</w:t>
+        <w:t>Se requiere desarrollar un software que permita gestionar operaciones CRUD sobre una base de datos de personas.</w:t>
       </w:r>
     </w:p>
     <w:p>
@@ -380,6 +363,7 @@
           <w:ilvl w:val="0"/>
           <w:numId w:val="5"/>
         </w:numPr>
+        <w:spacing w:line="360" w:lineRule="auto"/>
         <w:rPr>
           <w:rFonts w:ascii="Calibri" w:eastAsia="Calibri" w:hAnsi="Calibri" w:cs="Calibri"/>
           <w:b/>
@@ -398,17 +382,6 @@
         </w:rPr>
         <w:t>Recopilación de información:</w:t>
       </w:r>
-    </w:p>
-    <w:p>
-      <w:pPr>
-        <w:pStyle w:val="Prrafodelista"/>
-        <w:rPr>
-          <w:rFonts w:ascii="Calibri" w:eastAsia="Calibri" w:hAnsi="Calibri" w:cs="Calibri"/>
-          <w:sz w:val="22"/>
-          <w:szCs w:val="22"/>
-          <w:lang w:val="es-CO"/>
-        </w:rPr>
-      </w:pPr>
     </w:p>
     <w:p>
       <w:pPr>
@@ -421,69 +394,6 @@
           <w:lang w:val="es-CO"/>
         </w:rPr>
       </w:pPr>
-      <w:r>
-        <w:rPr>
-          <w:rFonts w:ascii="Calibri" w:eastAsia="Calibri" w:hAnsi="Calibri" w:cs="Calibri"/>
-          <w:sz w:val="22"/>
-          <w:szCs w:val="22"/>
-          <w:lang w:val="es-CO"/>
-        </w:rPr>
-        <w:t xml:space="preserve">Con </w:t>
-      </w:r>
-      <w:r>
-        <w:rPr>
-          <w:rFonts w:ascii="Calibri" w:eastAsia="Calibri" w:hAnsi="Calibri" w:cs="Calibri"/>
-          <w:sz w:val="22"/>
-          <w:szCs w:val="22"/>
-          <w:lang w:val="es-CO"/>
-        </w:rPr>
-        <w:t xml:space="preserve">el objetivo de tener conocimientos mas íntegros acerca de la problemática y </w:t>
-      </w:r>
-      <w:r>
-        <w:rPr>
-          <w:rFonts w:ascii="Calibri" w:eastAsia="Calibri" w:hAnsi="Calibri" w:cs="Calibri"/>
-          <w:sz w:val="22"/>
-          <w:szCs w:val="22"/>
-          <w:lang w:val="es-CO"/>
-        </w:rPr>
-        <w:t>aprender cómo implementar</w:t>
-      </w:r>
-      <w:r>
-        <w:rPr>
-          <w:rFonts w:ascii="Calibri" w:eastAsia="Calibri" w:hAnsi="Calibri" w:cs="Calibri"/>
-          <w:sz w:val="22"/>
-          <w:szCs w:val="22"/>
-          <w:lang w:val="es-CO"/>
-        </w:rPr>
-        <w:t xml:space="preserve"> una</w:t>
-      </w:r>
-      <w:r>
-        <w:rPr>
-          <w:rFonts w:ascii="Calibri" w:eastAsia="Calibri" w:hAnsi="Calibri" w:cs="Calibri"/>
-          <w:sz w:val="22"/>
-          <w:szCs w:val="22"/>
-          <w:lang w:val="es-CO"/>
-        </w:rPr>
-        <w:t xml:space="preserve"> solución, se hizo una búsqueda </w:t>
-      </w:r>
-      <w:r>
-        <w:rPr>
-          <w:rFonts w:ascii="Calibri" w:eastAsia="Calibri" w:hAnsi="Calibri" w:cs="Calibri"/>
-          <w:sz w:val="22"/>
-          <w:szCs w:val="22"/>
-          <w:lang w:val="es-CO"/>
-        </w:rPr>
-        <w:t xml:space="preserve">a fondo </w:t>
-      </w:r>
-      <w:r>
-        <w:rPr>
-          <w:rFonts w:ascii="Calibri" w:eastAsia="Calibri" w:hAnsi="Calibri" w:cs="Calibri"/>
-          <w:sz w:val="22"/>
-          <w:szCs w:val="22"/>
-          <w:lang w:val="es-CO"/>
-        </w:rPr>
-        <w:t>de las estructuras de datos genéricas que se deben usar.</w:t>
-      </w:r>
     </w:p>
     <w:p>
       <w:pPr>
@@ -496,6 +406,51 @@
           <w:lang w:val="es-CO"/>
         </w:rPr>
       </w:pPr>
+      <w:r>
+        <w:rPr>
+          <w:rFonts w:ascii="Calibri" w:eastAsia="Calibri" w:hAnsi="Calibri" w:cs="Calibri"/>
+          <w:sz w:val="22"/>
+          <w:szCs w:val="22"/>
+          <w:lang w:val="es-CO"/>
+        </w:rPr>
+        <w:t xml:space="preserve">Con el objetivo de tener conocimientos mas íntegros acerca de la problemática y </w:t>
+      </w:r>
+      <w:r>
+        <w:rPr>
+          <w:rFonts w:ascii="Calibri" w:eastAsia="Calibri" w:hAnsi="Calibri" w:cs="Calibri"/>
+          <w:sz w:val="22"/>
+          <w:szCs w:val="22"/>
+          <w:lang w:val="es-CO"/>
+        </w:rPr>
+        <w:t>aprender cómo implementar una</w:t>
+      </w:r>
+      <w:r>
+        <w:rPr>
+          <w:rFonts w:ascii="Calibri" w:eastAsia="Calibri" w:hAnsi="Calibri" w:cs="Calibri"/>
+          <w:sz w:val="22"/>
+          <w:szCs w:val="22"/>
+          <w:lang w:val="es-CO"/>
+        </w:rPr>
+        <w:t xml:space="preserve"> solución, se hizo una búsqueda </w:t>
+      </w:r>
+      <w:r>
+        <w:rPr>
+          <w:rFonts w:ascii="Calibri" w:eastAsia="Calibri" w:hAnsi="Calibri" w:cs="Calibri"/>
+          <w:sz w:val="22"/>
+          <w:szCs w:val="22"/>
+          <w:lang w:val="es-CO"/>
+        </w:rPr>
+        <w:t xml:space="preserve">a fondo </w:t>
+      </w:r>
+      <w:r>
+        <w:rPr>
+          <w:rFonts w:ascii="Calibri" w:eastAsia="Calibri" w:hAnsi="Calibri" w:cs="Calibri"/>
+          <w:sz w:val="22"/>
+          <w:szCs w:val="22"/>
+          <w:lang w:val="es-CO"/>
+        </w:rPr>
+        <w:t>de las estructuras de datos genéricas que se deben usar.</w:t>
+      </w:r>
     </w:p>
     <w:p>
       <w:pPr>
@@ -508,6 +463,18 @@
           <w:lang w:val="es-CO"/>
         </w:rPr>
       </w:pPr>
+    </w:p>
+    <w:p>
+      <w:pPr>
+        <w:pStyle w:val="Prrafodelista"/>
+        <w:spacing w:line="360" w:lineRule="auto"/>
+        <w:rPr>
+          <w:rFonts w:ascii="Calibri" w:eastAsia="Calibri" w:hAnsi="Calibri" w:cs="Calibri"/>
+          <w:sz w:val="22"/>
+          <w:szCs w:val="22"/>
+          <w:lang w:val="es-CO"/>
+        </w:rPr>
+      </w:pPr>
       <w:r>
         <w:rPr>
           <w:rFonts w:ascii="Calibri" w:eastAsia="Calibri" w:hAnsi="Calibri" w:cs="Calibri"/>
@@ -524,25 +491,7 @@
           <w:szCs w:val="22"/>
           <w:lang w:val="es-CO"/>
         </w:rPr>
-        <w:t xml:space="preserve">Los árboles AVL están siempre equilibrados de tal modo </w:t>
-      </w:r>
-      <w:r>
-        <w:rPr>
-          <w:rFonts w:ascii="Calibri" w:eastAsia="Calibri" w:hAnsi="Calibri" w:cs="Calibri"/>
-          <w:sz w:val="22"/>
-          <w:szCs w:val="22"/>
-          <w:lang w:val="es-CO"/>
-        </w:rPr>
-        <w:t>que,</w:t>
-      </w:r>
-      <w:r>
-        <w:rPr>
-          <w:rFonts w:ascii="Calibri" w:eastAsia="Calibri" w:hAnsi="Calibri" w:cs="Calibri"/>
-          <w:sz w:val="22"/>
-          <w:szCs w:val="22"/>
-          <w:lang w:val="es-CO"/>
-        </w:rPr>
-        <w:t xml:space="preserve"> para todos los nodos, la altura de la rama izquierda no difiere en más de una unidad de la altura de la rama derecha o viceversa. Gracias a esta forma de equilibrio (o balanceo), la complejidad de una búsqueda en uno de estos árboles se mantiene siempre en orden de complejidad O(log n)</w:t>
+        <w:t>Los árboles AVL están siempre equilibrados de tal modo que, para todos los nodos, la altura de la rama izquierda no difiere en más de una unidad de la altura de la rama derecha o viceversa. Gracias a esta forma de equilibrio (o balanceo), la complejidad de una búsqueda en uno de estos árboles se mantiene siempre en orden de complejidad O(log n)</w:t>
       </w:r>
       <w:r>
         <w:rPr>
@@ -587,10 +536,8 @@
           <w:szCs w:val="22"/>
           <w:lang w:val="es-CO"/>
         </w:rPr>
-        <w:t xml:space="preserve">Para conseguir esta propiedad de equilibrio, la inserción y el borrado de los nodos se ha de realizar de una forma especial. Si </w:t>
-      </w:r>
-      <w:bookmarkStart w:id="0" w:name="_GoBack"/>
-      <w:bookmarkEnd w:id="0"/>
+        <w:t xml:space="preserve">Para conseguir esta propiedad de </w:t>
+      </w:r>
       <w:r>
         <w:rPr>
           <w:rFonts w:ascii="Calibri" w:eastAsia="Calibri" w:hAnsi="Calibri" w:cs="Calibri"/>
@@ -599,7 +546,7 @@
           <w:lang w:val="es-CO"/>
         </w:rPr>
         <w:lastRenderedPageBreak/>
-        <w:t>al realizar una operación de inserción o borrado se rompe la condición de equilibrio, hay que realizar una serie de rotaciones de los nodos.</w:t>
+        <w:t>equilibrio, la inserción y el borrado de los nodos se ha de realizar de una forma especial. Si al realizar una operación de inserción o borrado se rompe la condición de equilibrio, hay que realizar una serie de rotaciones de los nodos.</w:t>
       </w:r>
       <w:r>
         <w:rPr>
@@ -860,9 +807,12 @@
         <w:spacing w:line="360" w:lineRule="auto"/>
         <w:ind w:right="2219"/>
         <w:rPr>
-          <w:rFonts w:ascii="Calibri" w:eastAsia="Calibri" w:hAnsi="Calibri" w:cs="Calibri"/>
-          <w:sz w:val="22"/>
-          <w:szCs w:val="22"/>
+          <w:rStyle w:val="Hipervnculo"/>
+          <w:rFonts w:ascii="Calibri" w:eastAsia="Calibri" w:hAnsi="Calibri" w:cs="Calibri"/>
+          <w:color w:val="auto"/>
+          <w:sz w:val="22"/>
+          <w:szCs w:val="22"/>
+          <w:u w:val="none"/>
           <w:lang w:val="es-CO"/>
         </w:rPr>
       </w:pPr>
@@ -882,9 +832,9 @@
     <w:p>
       <w:pPr>
         <w:spacing w:line="360" w:lineRule="auto"/>
-        <w:ind w:right="2219"/>
-        <w:rPr>
-          <w:rFonts w:ascii="Calibri" w:eastAsia="Calibri" w:hAnsi="Calibri" w:cs="Calibri"/>
+        <w:rPr>
+          <w:rFonts w:ascii="Calibri" w:eastAsia="Calibri" w:hAnsi="Calibri" w:cs="Calibri"/>
+          <w:b/>
           <w:sz w:val="22"/>
           <w:szCs w:val="22"/>
           <w:lang w:val="es-CO"/>
@@ -894,31 +844,169 @@
     <w:p>
       <w:pPr>
         <w:spacing w:line="360" w:lineRule="auto"/>
-        <w:ind w:left="1302" w:right="2219"/>
-        <w:rPr>
-          <w:rFonts w:ascii="Calibri" w:eastAsia="Calibri" w:hAnsi="Calibri" w:cs="Calibri"/>
-          <w:sz w:val="22"/>
-          <w:szCs w:val="22"/>
-          <w:lang w:val="es-CO"/>
-        </w:rPr>
-      </w:pPr>
-    </w:p>
-    <w:p>
-      <w:pPr>
+        <w:rPr>
+          <w:rFonts w:ascii="Calibri" w:eastAsia="Calibri" w:hAnsi="Calibri" w:cs="Calibri"/>
+          <w:b/>
+          <w:sz w:val="22"/>
+          <w:szCs w:val="22"/>
+          <w:lang w:val="es-CO"/>
+        </w:rPr>
+      </w:pPr>
+    </w:p>
+    <w:p>
+      <w:pPr>
+        <w:pStyle w:val="Prrafodelista"/>
+        <w:numPr>
+          <w:ilvl w:val="0"/>
+          <w:numId w:val="5"/>
+        </w:numPr>
         <w:spacing w:line="360" w:lineRule="auto"/>
-        <w:ind w:left="1302" w:right="2219"/>
-        <w:rPr>
-          <w:rFonts w:ascii="Calibri" w:eastAsia="Calibri" w:hAnsi="Calibri" w:cs="Calibri"/>
-          <w:sz w:val="22"/>
-          <w:szCs w:val="22"/>
-          <w:lang w:val="es-CO"/>
-        </w:rPr>
-      </w:pPr>
-    </w:p>
-    <w:p>
-      <w:pPr>
-        <w:spacing w:line="200" w:lineRule="exact"/>
-        <w:rPr>
+        <w:rPr>
+          <w:rFonts w:ascii="Calibri" w:eastAsia="Calibri" w:hAnsi="Calibri" w:cs="Calibri"/>
+          <w:b/>
+          <w:sz w:val="22"/>
+          <w:szCs w:val="22"/>
+          <w:lang w:val="es-CO"/>
+        </w:rPr>
+      </w:pPr>
+      <w:r>
+        <w:rPr>
+          <w:rFonts w:ascii="Calibri" w:eastAsia="Calibri" w:hAnsi="Calibri" w:cs="Calibri"/>
+          <w:b/>
+          <w:sz w:val="22"/>
+          <w:szCs w:val="22"/>
+          <w:lang w:val="es-CO"/>
+        </w:rPr>
+        <w:t>Búsqueda de soluciones creativas:</w:t>
+      </w:r>
+    </w:p>
+    <w:p>
+      <w:pPr>
+        <w:pStyle w:val="Prrafodelista"/>
+        <w:spacing w:line="360" w:lineRule="auto"/>
+        <w:rPr>
+          <w:rFonts w:ascii="Calibri" w:eastAsia="Calibri" w:hAnsi="Calibri" w:cs="Calibri"/>
+          <w:sz w:val="22"/>
+          <w:szCs w:val="22"/>
+          <w:lang w:val="es-CO"/>
+        </w:rPr>
+      </w:pPr>
+      <w:r>
+        <w:rPr>
+          <w:rFonts w:ascii="Calibri" w:eastAsia="Calibri" w:hAnsi="Calibri" w:cs="Calibri"/>
+          <w:sz w:val="22"/>
+          <w:szCs w:val="22"/>
+          <w:lang w:val="es-CO"/>
+        </w:rPr>
+        <w:t>Para este paso, se decidió hacer una lluvia de ideas para plantear todas las ideas posibles que pueden dar solución al problema. Los resultados que surgieron de la lluvia de ideas fueron:</w:t>
+      </w:r>
+    </w:p>
+    <w:p>
+      <w:pPr>
+        <w:pStyle w:val="Prrafodelista"/>
+        <w:numPr>
+          <w:ilvl w:val="0"/>
+          <w:numId w:val="9"/>
+        </w:numPr>
+        <w:spacing w:line="360" w:lineRule="auto"/>
+        <w:rPr>
+          <w:rFonts w:ascii="Calibri" w:eastAsia="Calibri" w:hAnsi="Calibri" w:cs="Calibri"/>
+          <w:sz w:val="22"/>
+          <w:szCs w:val="22"/>
+          <w:lang w:val="es-CO"/>
+        </w:rPr>
+      </w:pPr>
+      <w:r>
+        <w:rPr>
+          <w:rFonts w:ascii="Calibri" w:eastAsia="Calibri" w:hAnsi="Calibri" w:cs="Calibri"/>
+          <w:sz w:val="22"/>
+          <w:szCs w:val="22"/>
+          <w:lang w:val="es-CO"/>
+        </w:rPr>
+        <w:t>Manejar los datos con ArrayList.</w:t>
+      </w:r>
+    </w:p>
+    <w:p>
+      <w:pPr>
+        <w:pStyle w:val="Prrafodelista"/>
+        <w:numPr>
+          <w:ilvl w:val="0"/>
+          <w:numId w:val="9"/>
+        </w:numPr>
+        <w:spacing w:line="360" w:lineRule="auto"/>
+        <w:rPr>
+          <w:rFonts w:ascii="Calibri" w:eastAsia="Calibri" w:hAnsi="Calibri" w:cs="Calibri"/>
+          <w:sz w:val="22"/>
+          <w:szCs w:val="22"/>
+          <w:lang w:val="es-CO"/>
+        </w:rPr>
+      </w:pPr>
+      <w:r>
+        <w:rPr>
+          <w:rFonts w:ascii="Calibri" w:eastAsia="Calibri" w:hAnsi="Calibri" w:cs="Calibri"/>
+          <w:sz w:val="22"/>
+          <w:szCs w:val="22"/>
+          <w:lang w:val="es-CO"/>
+        </w:rPr>
+        <w:t>Implementar un árbol AVL.</w:t>
+      </w:r>
+    </w:p>
+    <w:p>
+      <w:pPr>
+        <w:pStyle w:val="Prrafodelista"/>
+        <w:numPr>
+          <w:ilvl w:val="0"/>
+          <w:numId w:val="9"/>
+        </w:numPr>
+        <w:spacing w:line="360" w:lineRule="auto"/>
+        <w:rPr>
+          <w:rFonts w:ascii="Calibri" w:eastAsia="Calibri" w:hAnsi="Calibri" w:cs="Calibri"/>
+          <w:sz w:val="22"/>
+          <w:szCs w:val="22"/>
+          <w:lang w:val="es-CO"/>
+        </w:rPr>
+      </w:pPr>
+      <w:r>
+        <w:rPr>
+          <w:rFonts w:ascii="Calibri" w:eastAsia="Calibri" w:hAnsi="Calibri" w:cs="Calibri"/>
+          <w:sz w:val="22"/>
+          <w:szCs w:val="22"/>
+          <w:lang w:val="es-CO"/>
+        </w:rPr>
+        <w:t>Implementar un árbol binario no balanceable</w:t>
+      </w:r>
+      <w:bookmarkStart w:id="0" w:name="_GoBack"/>
+      <w:bookmarkEnd w:id="0"/>
+      <w:r>
+        <w:rPr>
+          <w:rFonts w:ascii="Calibri" w:eastAsia="Calibri" w:hAnsi="Calibri" w:cs="Calibri"/>
+          <w:sz w:val="22"/>
+          <w:szCs w:val="22"/>
+          <w:lang w:val="es-CO"/>
+        </w:rPr>
+        <w:t>.</w:t>
+      </w:r>
+    </w:p>
+    <w:p>
+      <w:pPr>
+        <w:spacing w:line="360" w:lineRule="auto"/>
+        <w:rPr>
+          <w:rFonts w:ascii="Calibri" w:eastAsia="Calibri" w:hAnsi="Calibri" w:cs="Calibri"/>
+          <w:b/>
+          <w:sz w:val="22"/>
+          <w:szCs w:val="22"/>
+          <w:lang w:val="es-CO"/>
+        </w:rPr>
+      </w:pPr>
+    </w:p>
+    <w:p>
+      <w:pPr>
+        <w:spacing w:line="360" w:lineRule="auto"/>
+        <w:rPr>
+          <w:rFonts w:ascii="Calibri" w:eastAsia="Calibri" w:hAnsi="Calibri" w:cs="Calibri"/>
+          <w:b/>
+          <w:sz w:val="22"/>
+          <w:szCs w:val="22"/>
           <w:lang w:val="es-CO"/>
         </w:rPr>
       </w:pPr>
@@ -1336,7 +1424,7 @@
   <w:abstractNum w:abstractNumId="0" w15:restartNumberingAfterBreak="0">
     <w:nsid w:val="011370DB"/>
     <w:multiLevelType w:val="hybridMultilevel"/>
-    <w:tmpl w:val="8B5CC150"/>
+    <w:tmpl w:val="A08CAC98"/>
     <w:lvl w:ilvl="0" w:tplc="240A000F">
       <w:start w:val="1"/>
       <w:numFmt w:val="decimal"/>
@@ -2163,6 +2251,92 @@
       <w:rPr>
         <w:rFonts w:ascii="Wingdings" w:hAnsi="Wingdings" w:hint="default"/>
       </w:rPr>
+    </w:lvl>
+  </w:abstractNum>
+  <w:abstractNum w:abstractNumId="8" w15:restartNumberingAfterBreak="0">
+    <w:nsid w:val="78285678"/>
+    <w:multiLevelType w:val="hybridMultilevel"/>
+    <w:tmpl w:val="23AAA330"/>
+    <w:lvl w:ilvl="0" w:tplc="240A0017">
+      <w:start w:val="1"/>
+      <w:numFmt w:val="lowerLetter"/>
+      <w:lvlText w:val="%1)"/>
+      <w:lvlJc w:val="left"/>
+      <w:pPr>
+        <w:ind w:left="1440" w:hanging="360"/>
+      </w:pPr>
+    </w:lvl>
+    <w:lvl w:ilvl="1" w:tplc="240A0019" w:tentative="1">
+      <w:start w:val="1"/>
+      <w:numFmt w:val="lowerLetter"/>
+      <w:lvlText w:val="%2."/>
+      <w:lvlJc w:val="left"/>
+      <w:pPr>
+        <w:ind w:left="2160" w:hanging="360"/>
+      </w:pPr>
+    </w:lvl>
+    <w:lvl w:ilvl="2" w:tplc="240A001B" w:tentative="1">
+      <w:start w:val="1"/>
+      <w:numFmt w:val="lowerRoman"/>
+      <w:lvlText w:val="%3."/>
+      <w:lvlJc w:val="right"/>
+      <w:pPr>
+        <w:ind w:left="2880" w:hanging="180"/>
+      </w:pPr>
+    </w:lvl>
+    <w:lvl w:ilvl="3" w:tplc="240A000F" w:tentative="1">
+      <w:start w:val="1"/>
+      <w:numFmt w:val="decimal"/>
+      <w:lvlText w:val="%4."/>
+      <w:lvlJc w:val="left"/>
+      <w:pPr>
+        <w:ind w:left="3600" w:hanging="360"/>
+      </w:pPr>
+    </w:lvl>
+    <w:lvl w:ilvl="4" w:tplc="240A0019" w:tentative="1">
+      <w:start w:val="1"/>
+      <w:numFmt w:val="lowerLetter"/>
+      <w:lvlText w:val="%5."/>
+      <w:lvlJc w:val="left"/>
+      <w:pPr>
+        <w:ind w:left="4320" w:hanging="360"/>
+      </w:pPr>
+    </w:lvl>
+    <w:lvl w:ilvl="5" w:tplc="240A001B" w:tentative="1">
+      <w:start w:val="1"/>
+      <w:numFmt w:val="lowerRoman"/>
+      <w:lvlText w:val="%6."/>
+      <w:lvlJc w:val="right"/>
+      <w:pPr>
+        <w:ind w:left="5040" w:hanging="180"/>
+      </w:pPr>
+    </w:lvl>
+    <w:lvl w:ilvl="6" w:tplc="240A000F" w:tentative="1">
+      <w:start w:val="1"/>
+      <w:numFmt w:val="decimal"/>
+      <w:lvlText w:val="%7."/>
+      <w:lvlJc w:val="left"/>
+      <w:pPr>
+        <w:ind w:left="5760" w:hanging="360"/>
+      </w:pPr>
+    </w:lvl>
+    <w:lvl w:ilvl="7" w:tplc="240A0019" w:tentative="1">
+      <w:start w:val="1"/>
+      <w:numFmt w:val="lowerLetter"/>
+      <w:lvlText w:val="%8."/>
+      <w:lvlJc w:val="left"/>
+      <w:pPr>
+        <w:ind w:left="6480" w:hanging="360"/>
+      </w:pPr>
+    </w:lvl>
+    <w:lvl w:ilvl="8" w:tplc="240A001B" w:tentative="1">
+      <w:start w:val="1"/>
+      <w:numFmt w:val="lowerRoman"/>
+      <w:lvlText w:val="%9."/>
+      <w:lvlJc w:val="right"/>
+      <w:pPr>
+        <w:ind w:left="7200" w:hanging="180"/>
+      </w:pPr>
     </w:lvl>
   </w:abstractNum>
   <w:num w:numId="1">
@@ -2188,6 +2362,9 @@
   </w:num>
   <w:num w:numId="8">
     <w:abstractNumId w:val="6"/>
+  </w:num>
+  <w:num w:numId="9">
+    <w:abstractNumId w:val="8"/>
   </w:num>
 </w:numbering>
 </file>

</xml_diff>

<commit_message>
Engineering Method - Phase 4
</commit_message>
<xml_diff>
--- a/AM_DATABASE/docs/Engineering Method.docx
+++ b/AM_DATABASE/docs/Engineering Method.docx
@@ -52,6 +52,27 @@
           <w:lang w:val="es-CO"/>
         </w:rPr>
         <w:t>Identificación del Problema:</w:t>
+      </w:r>
+    </w:p>
+    <w:p>
+      <w:pPr>
+        <w:pStyle w:val="Prrafodelista"/>
+        <w:spacing w:line="360" w:lineRule="auto"/>
+        <w:rPr>
+          <w:rFonts w:ascii="Calibri" w:eastAsia="Calibri" w:hAnsi="Calibri" w:cs="Calibri"/>
+          <w:sz w:val="22"/>
+          <w:szCs w:val="22"/>
+          <w:lang w:val="es-CO"/>
+        </w:rPr>
+      </w:pPr>
+      <w:r>
+        <w:rPr>
+          <w:rFonts w:ascii="Calibri" w:eastAsia="Calibri" w:hAnsi="Calibri" w:cs="Calibri"/>
+          <w:sz w:val="22"/>
+          <w:szCs w:val="22"/>
+          <w:lang w:val="es-CO"/>
+        </w:rPr>
+        <w:t>En este punto se identifica el problema y las necesidades que se deben satisfacer a lo largo del proyecto:</w:t>
       </w:r>
     </w:p>
     <w:p>
@@ -90,7 +111,43 @@
           <w:szCs w:val="22"/>
           <w:lang w:val="es-CO"/>
         </w:rPr>
-        <w:t>Se requiere desarrollar un software que permita gestionar operaciones CRUD sobre una base de datos de personas.</w:t>
+        <w:t xml:space="preserve">Se </w:t>
+      </w:r>
+      <w:r>
+        <w:rPr>
+          <w:rFonts w:ascii="Calibri" w:eastAsia="Calibri" w:hAnsi="Calibri" w:cs="Calibri"/>
+          <w:sz w:val="22"/>
+          <w:szCs w:val="22"/>
+          <w:lang w:val="es-CO"/>
+        </w:rPr>
+        <w:t xml:space="preserve">debe </w:t>
+      </w:r>
+      <w:r>
+        <w:rPr>
+          <w:rFonts w:ascii="Calibri" w:eastAsia="Calibri" w:hAnsi="Calibri" w:cs="Calibri"/>
+          <w:sz w:val="22"/>
+          <w:szCs w:val="22"/>
+          <w:lang w:val="es-CO"/>
+        </w:rPr>
+        <w:t>permit</w:t>
+      </w:r>
+      <w:r>
+        <w:rPr>
+          <w:rFonts w:ascii="Calibri" w:eastAsia="Calibri" w:hAnsi="Calibri" w:cs="Calibri"/>
+          <w:sz w:val="22"/>
+          <w:szCs w:val="22"/>
+          <w:lang w:val="es-CO"/>
+        </w:rPr>
+        <w:t>ir</w:t>
+      </w:r>
+      <w:r>
+        <w:rPr>
+          <w:rFonts w:ascii="Calibri" w:eastAsia="Calibri" w:hAnsi="Calibri" w:cs="Calibri"/>
+          <w:sz w:val="22"/>
+          <w:szCs w:val="22"/>
+          <w:lang w:val="es-CO"/>
+        </w:rPr>
+        <w:t xml:space="preserve"> gestionar operaciones CRUD sobre una base de datos de personas.</w:t>
       </w:r>
     </w:p>
     <w:p>
@@ -394,6 +451,51 @@
           <w:lang w:val="es-CO"/>
         </w:rPr>
       </w:pPr>
+      <w:r>
+        <w:rPr>
+          <w:rFonts w:ascii="Calibri" w:eastAsia="Calibri" w:hAnsi="Calibri" w:cs="Calibri"/>
+          <w:sz w:val="22"/>
+          <w:szCs w:val="22"/>
+          <w:lang w:val="es-CO"/>
+        </w:rPr>
+        <w:t xml:space="preserve">Con el objetivo de tener conocimientos mas íntegros acerca de la problemática y </w:t>
+      </w:r>
+      <w:r>
+        <w:rPr>
+          <w:rFonts w:ascii="Calibri" w:eastAsia="Calibri" w:hAnsi="Calibri" w:cs="Calibri"/>
+          <w:sz w:val="22"/>
+          <w:szCs w:val="22"/>
+          <w:lang w:val="es-CO"/>
+        </w:rPr>
+        <w:t>aprender cómo implementar una</w:t>
+      </w:r>
+      <w:r>
+        <w:rPr>
+          <w:rFonts w:ascii="Calibri" w:eastAsia="Calibri" w:hAnsi="Calibri" w:cs="Calibri"/>
+          <w:sz w:val="22"/>
+          <w:szCs w:val="22"/>
+          <w:lang w:val="es-CO"/>
+        </w:rPr>
+        <w:t xml:space="preserve"> solución, se hizo una búsqueda </w:t>
+      </w:r>
+      <w:r>
+        <w:rPr>
+          <w:rFonts w:ascii="Calibri" w:eastAsia="Calibri" w:hAnsi="Calibri" w:cs="Calibri"/>
+          <w:sz w:val="22"/>
+          <w:szCs w:val="22"/>
+          <w:lang w:val="es-CO"/>
+        </w:rPr>
+        <w:t xml:space="preserve">a fondo </w:t>
+      </w:r>
+      <w:r>
+        <w:rPr>
+          <w:rFonts w:ascii="Calibri" w:eastAsia="Calibri" w:hAnsi="Calibri" w:cs="Calibri"/>
+          <w:sz w:val="22"/>
+          <w:szCs w:val="22"/>
+          <w:lang w:val="es-CO"/>
+        </w:rPr>
+        <w:t>de las estructuras de datos genéricas que se deben usar.</w:t>
+      </w:r>
     </w:p>
     <w:p>
       <w:pPr>
@@ -406,51 +508,6 @@
           <w:lang w:val="es-CO"/>
         </w:rPr>
       </w:pPr>
-      <w:r>
-        <w:rPr>
-          <w:rFonts w:ascii="Calibri" w:eastAsia="Calibri" w:hAnsi="Calibri" w:cs="Calibri"/>
-          <w:sz w:val="22"/>
-          <w:szCs w:val="22"/>
-          <w:lang w:val="es-CO"/>
-        </w:rPr>
-        <w:t xml:space="preserve">Con el objetivo de tener conocimientos mas íntegros acerca de la problemática y </w:t>
-      </w:r>
-      <w:r>
-        <w:rPr>
-          <w:rFonts w:ascii="Calibri" w:eastAsia="Calibri" w:hAnsi="Calibri" w:cs="Calibri"/>
-          <w:sz w:val="22"/>
-          <w:szCs w:val="22"/>
-          <w:lang w:val="es-CO"/>
-        </w:rPr>
-        <w:t>aprender cómo implementar una</w:t>
-      </w:r>
-      <w:r>
-        <w:rPr>
-          <w:rFonts w:ascii="Calibri" w:eastAsia="Calibri" w:hAnsi="Calibri" w:cs="Calibri"/>
-          <w:sz w:val="22"/>
-          <w:szCs w:val="22"/>
-          <w:lang w:val="es-CO"/>
-        </w:rPr>
-        <w:t xml:space="preserve"> solución, se hizo una búsqueda </w:t>
-      </w:r>
-      <w:r>
-        <w:rPr>
-          <w:rFonts w:ascii="Calibri" w:eastAsia="Calibri" w:hAnsi="Calibri" w:cs="Calibri"/>
-          <w:sz w:val="22"/>
-          <w:szCs w:val="22"/>
-          <w:lang w:val="es-CO"/>
-        </w:rPr>
-        <w:t xml:space="preserve">a fondo </w:t>
-      </w:r>
-      <w:r>
-        <w:rPr>
-          <w:rFonts w:ascii="Calibri" w:eastAsia="Calibri" w:hAnsi="Calibri" w:cs="Calibri"/>
-          <w:sz w:val="22"/>
-          <w:szCs w:val="22"/>
-          <w:lang w:val="es-CO"/>
-        </w:rPr>
-        <w:t>de las estructuras de datos genéricas que se deben usar.</w:t>
-      </w:r>
     </w:p>
     <w:p>
       <w:pPr>
@@ -463,18 +520,6 @@
           <w:lang w:val="es-CO"/>
         </w:rPr>
       </w:pPr>
-    </w:p>
-    <w:p>
-      <w:pPr>
-        <w:pStyle w:val="Prrafodelista"/>
-        <w:spacing w:line="360" w:lineRule="auto"/>
-        <w:rPr>
-          <w:rFonts w:ascii="Calibri" w:eastAsia="Calibri" w:hAnsi="Calibri" w:cs="Calibri"/>
-          <w:sz w:val="22"/>
-          <w:szCs w:val="22"/>
-          <w:lang w:val="es-CO"/>
-        </w:rPr>
-      </w:pPr>
       <w:r>
         <w:rPr>
           <w:rFonts w:ascii="Calibri" w:eastAsia="Calibri" w:hAnsi="Calibri" w:cs="Calibri"/>
@@ -491,7 +536,34 @@
           <w:szCs w:val="22"/>
           <w:lang w:val="es-CO"/>
         </w:rPr>
-        <w:t>Los árboles AVL están siempre equilibrados de tal modo que, para todos los nodos, la altura de la rama izquierda no difiere en más de una unidad de la altura de la rama derecha o viceversa. Gracias a esta forma de equilibrio (o balanceo), la complejidad de una búsqueda en uno de estos árboles se mantiene siempre en orden de complejidad O(log n)</w:t>
+        <w:t xml:space="preserve">Los árboles AVL están siempre equilibrados de tal modo que, para todos los nodos, la altura de la rama izquierda no difiere en más de una unidad de la altura de la rama derecha o viceversa. Gracias a esta forma de equilibrio (o balanceo), la complejidad de una búsqueda en uno de estos árboles se mantiene siempre en orden de </w:t>
+      </w:r>
+      <w:r>
+        <w:rPr>
+          <w:rFonts w:ascii="Calibri" w:eastAsia="Calibri" w:hAnsi="Calibri" w:cs="Calibri"/>
+          <w:sz w:val="22"/>
+          <w:szCs w:val="22"/>
+          <w:lang w:val="es-CO"/>
+        </w:rPr>
+        <w:t xml:space="preserve">complejidad </w:t>
+      </w:r>
+      <w:r>
+        <w:rPr>
+          <w:rFonts w:ascii="Calibri" w:eastAsia="Calibri" w:hAnsi="Calibri" w:cs="Calibri"/>
+          <w:sz w:val="22"/>
+          <w:szCs w:val="22"/>
+          <w:lang w:val="es-CO"/>
+        </w:rPr>
+        <w:t>O</w:t>
+      </w:r>
+      <w:r>
+        <w:rPr>
+          <w:rFonts w:ascii="Calibri" w:eastAsia="Calibri" w:hAnsi="Calibri" w:cs="Calibri"/>
+          <w:sz w:val="22"/>
+          <w:szCs w:val="22"/>
+          <w:lang w:val="es-CO"/>
+        </w:rPr>
+        <w:t>(log n)</w:t>
       </w:r>
       <w:r>
         <w:rPr>
@@ -509,7 +581,17 @@
           <w:szCs w:val="22"/>
           <w:lang w:val="es-CO"/>
         </w:rPr>
-        <w:t>El factor de equilibrio puede ser almacenado directamente en cada nodo o ser computado a partir de las alturas de los subárboles.</w:t>
+        <w:t xml:space="preserve">El factor de equilibrio puede ser almacenado directamente en cada nodo o ser </w:t>
+      </w:r>
+      <w:r>
+        <w:rPr>
+          <w:rFonts w:ascii="Calibri" w:eastAsia="Calibri" w:hAnsi="Calibri" w:cs="Calibri"/>
+          <w:sz w:val="22"/>
+          <w:szCs w:val="22"/>
+          <w:lang w:val="es-CO"/>
+        </w:rPr>
+        <w:lastRenderedPageBreak/>
+        <w:t>computado a partir de las alturas de los subárboles.</w:t>
       </w:r>
       <w:r>
         <w:rPr>
@@ -536,17 +618,7 @@
           <w:szCs w:val="22"/>
           <w:lang w:val="es-CO"/>
         </w:rPr>
-        <w:t xml:space="preserve">Para conseguir esta propiedad de </w:t>
-      </w:r>
-      <w:r>
-        <w:rPr>
-          <w:rFonts w:ascii="Calibri" w:eastAsia="Calibri" w:hAnsi="Calibri" w:cs="Calibri"/>
-          <w:sz w:val="22"/>
-          <w:szCs w:val="22"/>
-          <w:lang w:val="es-CO"/>
-        </w:rPr>
-        <w:lastRenderedPageBreak/>
-        <w:t>equilibrio, la inserción y el borrado de los nodos se ha de realizar de una forma especial. Si al realizar una operación de inserción o borrado se rompe la condición de equilibrio, hay que realizar una serie de rotaciones de los nodos.</w:t>
+        <w:t>Para conseguir esta propiedad de equilibrio, la inserción y el borrado de los nodos se ha de realizar de una forma especial. Si al realizar una operación de inserción o borrado se rompe la condición de equilibrio, hay que realizar una serie de rotaciones de los nodos.</w:t>
       </w:r>
       <w:r>
         <w:rPr>
@@ -975,41 +1047,487 @@
         </w:rPr>
         <w:t>Implementar un árbol binario no balanceable</w:t>
       </w:r>
+      <w:r>
+        <w:rPr>
+          <w:rFonts w:ascii="Calibri" w:eastAsia="Calibri" w:hAnsi="Calibri" w:cs="Calibri"/>
+          <w:sz w:val="22"/>
+          <w:szCs w:val="22"/>
+          <w:lang w:val="es-CO"/>
+        </w:rPr>
+        <w:t>.</w:t>
+      </w:r>
+    </w:p>
+    <w:p>
+      <w:pPr>
+        <w:pStyle w:val="Prrafodelista"/>
+        <w:numPr>
+          <w:ilvl w:val="0"/>
+          <w:numId w:val="9"/>
+        </w:numPr>
+        <w:spacing w:line="360" w:lineRule="auto"/>
+        <w:rPr>
+          <w:rFonts w:ascii="Calibri" w:eastAsia="Calibri" w:hAnsi="Calibri" w:cs="Calibri"/>
+          <w:sz w:val="22"/>
+          <w:szCs w:val="22"/>
+          <w:lang w:val="es-CO"/>
+        </w:rPr>
+      </w:pPr>
+      <w:r>
+        <w:rPr>
+          <w:rFonts w:ascii="Calibri" w:eastAsia="Calibri" w:hAnsi="Calibri" w:cs="Calibri"/>
+          <w:sz w:val="22"/>
+          <w:szCs w:val="22"/>
+          <w:lang w:val="es-CO"/>
+        </w:rPr>
+        <w:t>Implementación de un árbol roji-negro.</w:t>
+      </w:r>
+    </w:p>
+    <w:p>
+      <w:pPr>
+        <w:spacing w:line="360" w:lineRule="auto"/>
+        <w:rPr>
+          <w:rFonts w:ascii="Calibri" w:eastAsia="Calibri" w:hAnsi="Calibri" w:cs="Calibri"/>
+          <w:sz w:val="22"/>
+          <w:szCs w:val="22"/>
+          <w:lang w:val="es-CO"/>
+        </w:rPr>
+      </w:pPr>
+    </w:p>
+    <w:p>
+      <w:pPr>
+        <w:pStyle w:val="Prrafodelista"/>
+        <w:numPr>
+          <w:ilvl w:val="0"/>
+          <w:numId w:val="5"/>
+        </w:numPr>
+        <w:spacing w:line="360" w:lineRule="auto"/>
+        <w:rPr>
+          <w:rFonts w:ascii="Calibri" w:eastAsia="Calibri" w:hAnsi="Calibri" w:cs="Calibri"/>
+          <w:b/>
+          <w:sz w:val="22"/>
+          <w:szCs w:val="22"/>
+          <w:lang w:val="es-CO"/>
+        </w:rPr>
+      </w:pPr>
+      <w:r>
+        <w:rPr>
+          <w:rFonts w:ascii="Calibri" w:eastAsia="Calibri" w:hAnsi="Calibri" w:cs="Calibri"/>
+          <w:b/>
+          <w:sz w:val="22"/>
+          <w:szCs w:val="22"/>
+          <w:lang w:val="es-CO"/>
+        </w:rPr>
+        <w:t>Transición de la formulación de ideas a los diseños preliminares</w:t>
+      </w:r>
+      <w:r>
+        <w:rPr>
+          <w:rFonts w:ascii="Calibri" w:eastAsia="Calibri" w:hAnsi="Calibri" w:cs="Calibri"/>
+          <w:b/>
+          <w:sz w:val="22"/>
+          <w:szCs w:val="22"/>
+          <w:lang w:val="es-CO"/>
+        </w:rPr>
+        <w:t>:</w:t>
+      </w:r>
+    </w:p>
+    <w:p>
+      <w:pPr>
+        <w:pStyle w:val="Prrafodelista"/>
+        <w:spacing w:line="360" w:lineRule="auto"/>
+        <w:rPr>
+          <w:rFonts w:ascii="Calibri" w:eastAsia="Calibri" w:hAnsi="Calibri" w:cs="Calibri"/>
+          <w:sz w:val="22"/>
+          <w:szCs w:val="22"/>
+          <w:lang w:val="es-CO"/>
+        </w:rPr>
+      </w:pPr>
+      <w:r>
+        <w:rPr>
+          <w:rFonts w:ascii="Calibri" w:eastAsia="Calibri" w:hAnsi="Calibri" w:cs="Calibri"/>
+          <w:sz w:val="22"/>
+          <w:szCs w:val="22"/>
+          <w:lang w:val="es-CO"/>
+        </w:rPr>
+        <w:t>En este paso vamos a evaluar las ideas que fueron planteadas en el anterior punto que podrían dar solución al problema planteado.</w:t>
+      </w:r>
+      <w:r>
+        <w:rPr>
+          <w:rFonts w:ascii="Calibri" w:eastAsia="Calibri" w:hAnsi="Calibri" w:cs="Calibri"/>
+          <w:sz w:val="22"/>
+          <w:szCs w:val="22"/>
+          <w:lang w:val="es-CO"/>
+        </w:rPr>
+        <w:t xml:space="preserve"> Primero se descartarán las ideas que no son factibles. Descartaremos manejar los datos con un ArrayList debido a que este tipo de dato tiene un alto peso en memoria</w:t>
+      </w:r>
+      <w:r>
+        <w:rPr>
+          <w:rFonts w:ascii="Calibri" w:eastAsia="Calibri" w:hAnsi="Calibri" w:cs="Calibri"/>
+          <w:sz w:val="22"/>
+          <w:szCs w:val="22"/>
+          <w:lang w:val="es-CO"/>
+        </w:rPr>
+        <w:t>,</w:t>
+      </w:r>
+      <w:r>
+        <w:rPr>
+          <w:rFonts w:ascii="Calibri" w:eastAsia="Calibri" w:hAnsi="Calibri" w:cs="Calibri"/>
+          <w:sz w:val="22"/>
+          <w:szCs w:val="22"/>
+          <w:lang w:val="es-CO"/>
+        </w:rPr>
+        <w:t xml:space="preserve"> por lo que manejar tantos datos como la población de toda América no se podría</w:t>
+      </w:r>
+      <w:r>
+        <w:rPr>
+          <w:rFonts w:ascii="Calibri" w:eastAsia="Calibri" w:hAnsi="Calibri" w:cs="Calibri"/>
+          <w:sz w:val="22"/>
+          <w:szCs w:val="22"/>
+          <w:lang w:val="es-CO"/>
+        </w:rPr>
+        <w:t xml:space="preserve"> realizar</w:t>
+      </w:r>
+      <w:r>
+        <w:rPr>
+          <w:rFonts w:ascii="Calibri" w:eastAsia="Calibri" w:hAnsi="Calibri" w:cs="Calibri"/>
+          <w:sz w:val="22"/>
+          <w:szCs w:val="22"/>
+          <w:lang w:val="es-CO"/>
+        </w:rPr>
+        <w:t>.</w:t>
+      </w:r>
+    </w:p>
+    <w:p>
+      <w:pPr>
+        <w:pStyle w:val="Prrafodelista"/>
+        <w:spacing w:line="360" w:lineRule="auto"/>
+        <w:rPr>
+          <w:rFonts w:ascii="Calibri" w:eastAsia="Calibri" w:hAnsi="Calibri" w:cs="Calibri"/>
+          <w:sz w:val="22"/>
+          <w:szCs w:val="22"/>
+          <w:lang w:val="es-CO"/>
+        </w:rPr>
+      </w:pPr>
+    </w:p>
+    <w:p>
+      <w:pPr>
+        <w:pStyle w:val="Prrafodelista"/>
+        <w:spacing w:line="360" w:lineRule="auto"/>
+        <w:rPr>
+          <w:rFonts w:ascii="Calibri" w:eastAsia="Calibri" w:hAnsi="Calibri" w:cs="Calibri"/>
+          <w:sz w:val="22"/>
+          <w:szCs w:val="22"/>
+          <w:lang w:val="es-CO"/>
+        </w:rPr>
+      </w:pPr>
+      <w:r>
+        <w:rPr>
+          <w:rFonts w:ascii="Calibri" w:eastAsia="Calibri" w:hAnsi="Calibri" w:cs="Calibri"/>
+          <w:sz w:val="22"/>
+          <w:szCs w:val="22"/>
+          <w:lang w:val="es-CO"/>
+        </w:rPr>
+        <w:lastRenderedPageBreak/>
+        <w:t>La revisión de las otras alternativas nos conduce a los siguiente:</w:t>
+      </w:r>
+    </w:p>
+    <w:p>
+      <w:pPr>
+        <w:pStyle w:val="Prrafodelista"/>
+        <w:numPr>
+          <w:ilvl w:val="0"/>
+          <w:numId w:val="12"/>
+        </w:numPr>
+        <w:spacing w:line="360" w:lineRule="auto"/>
+        <w:rPr>
+          <w:rFonts w:ascii="Calibri" w:eastAsia="Calibri" w:hAnsi="Calibri" w:cs="Calibri"/>
+          <w:sz w:val="22"/>
+          <w:szCs w:val="22"/>
+          <w:lang w:val="es-CO"/>
+        </w:rPr>
+      </w:pPr>
+      <w:r>
+        <w:rPr>
+          <w:rFonts w:ascii="Calibri" w:eastAsia="Calibri" w:hAnsi="Calibri" w:cs="Calibri"/>
+          <w:sz w:val="22"/>
+          <w:szCs w:val="22"/>
+          <w:u w:val="single"/>
+          <w:lang w:val="es-CO"/>
+        </w:rPr>
+        <w:t>Alternativ</w:t>
+      </w:r>
+      <w:r>
+        <w:rPr>
+          <w:rFonts w:ascii="Calibri" w:eastAsia="Calibri" w:hAnsi="Calibri" w:cs="Calibri"/>
+          <w:sz w:val="22"/>
+          <w:szCs w:val="22"/>
+          <w:u w:val="single"/>
+          <w:lang w:val="es-CO"/>
+        </w:rPr>
+        <w:t>a</w:t>
+      </w:r>
+      <w:r>
+        <w:rPr>
+          <w:rFonts w:ascii="Calibri" w:eastAsia="Calibri" w:hAnsi="Calibri" w:cs="Calibri"/>
+          <w:sz w:val="22"/>
+          <w:szCs w:val="22"/>
+          <w:u w:val="single"/>
+          <w:lang w:val="es-CO"/>
+        </w:rPr>
+        <w:t xml:space="preserve"> 1.</w:t>
+      </w:r>
+      <w:r>
+        <w:rPr>
+          <w:rFonts w:ascii="Calibri" w:eastAsia="Calibri" w:hAnsi="Calibri" w:cs="Calibri"/>
+          <w:sz w:val="22"/>
+          <w:szCs w:val="22"/>
+          <w:u w:val="single"/>
+          <w:lang w:val="es-CO"/>
+        </w:rPr>
+        <w:t xml:space="preserve"> Árbol AVL </w:t>
+      </w:r>
+      <w:r>
+        <w:rPr>
+          <w:rFonts w:ascii="Calibri" w:eastAsia="Calibri" w:hAnsi="Calibri" w:cs="Calibri"/>
+          <w:sz w:val="22"/>
+          <w:szCs w:val="22"/>
+          <w:u w:val="single"/>
+          <w:lang w:val="es-CO"/>
+        </w:rPr>
+        <w:t>:</w:t>
+      </w:r>
+    </w:p>
+    <w:p>
+      <w:pPr>
+        <w:pStyle w:val="Prrafodelista"/>
+        <w:numPr>
+          <w:ilvl w:val="1"/>
+          <w:numId w:val="12"/>
+        </w:numPr>
+        <w:spacing w:line="360" w:lineRule="auto"/>
+        <w:rPr>
+          <w:rFonts w:ascii="Calibri" w:eastAsia="Calibri" w:hAnsi="Calibri" w:cs="Calibri"/>
+          <w:sz w:val="22"/>
+          <w:szCs w:val="22"/>
+          <w:u w:val="single"/>
+          <w:lang w:val="es-CO"/>
+        </w:rPr>
+      </w:pPr>
+      <w:r>
+        <w:rPr>
+          <w:rFonts w:ascii="Calibri" w:eastAsia="Calibri" w:hAnsi="Calibri" w:cs="Calibri"/>
+          <w:sz w:val="22"/>
+          <w:szCs w:val="22"/>
+          <w:lang w:val="es-CO"/>
+        </w:rPr>
+        <w:t>Tiene una complejidad alta a la hora de la</w:t>
+      </w:r>
+      <w:r>
+        <w:rPr>
+          <w:rFonts w:ascii="Calibri" w:eastAsia="Calibri" w:hAnsi="Calibri" w:cs="Calibri"/>
+          <w:sz w:val="22"/>
+          <w:szCs w:val="22"/>
+          <w:lang w:val="es-CO"/>
+        </w:rPr>
+        <w:t xml:space="preserve"> búsqueda de datos dentro de la estructura y su</w:t>
+      </w:r>
+      <w:r>
+        <w:rPr>
+          <w:rFonts w:ascii="Calibri" w:eastAsia="Calibri" w:hAnsi="Calibri" w:cs="Calibri"/>
+          <w:sz w:val="22"/>
+          <w:szCs w:val="22"/>
+          <w:lang w:val="es-CO"/>
+        </w:rPr>
+        <w:t xml:space="preserve"> implementación</w:t>
+      </w:r>
+      <w:r>
+        <w:rPr>
+          <w:rFonts w:ascii="Calibri" w:eastAsia="Calibri" w:hAnsi="Calibri" w:cs="Calibri"/>
+          <w:sz w:val="22"/>
+          <w:szCs w:val="22"/>
+          <w:lang w:val="es-CO"/>
+        </w:rPr>
+        <w:t xml:space="preserve"> es costosa.</w:t>
+      </w:r>
+    </w:p>
+    <w:p>
+      <w:pPr>
+        <w:pStyle w:val="Prrafodelista"/>
+        <w:numPr>
+          <w:ilvl w:val="0"/>
+          <w:numId w:val="12"/>
+        </w:numPr>
+        <w:spacing w:line="360" w:lineRule="auto"/>
+        <w:rPr>
+          <w:rFonts w:ascii="Calibri" w:eastAsia="Calibri" w:hAnsi="Calibri" w:cs="Calibri"/>
+          <w:sz w:val="22"/>
+          <w:szCs w:val="22"/>
+          <w:u w:val="single"/>
+          <w:lang w:val="es-CO"/>
+        </w:rPr>
+      </w:pPr>
+      <w:r>
+        <w:rPr>
+          <w:rFonts w:ascii="Calibri" w:eastAsia="Calibri" w:hAnsi="Calibri" w:cs="Calibri"/>
+          <w:sz w:val="22"/>
+          <w:szCs w:val="22"/>
+          <w:u w:val="single"/>
+          <w:lang w:val="es-CO"/>
+        </w:rPr>
+        <w:t>Alternativa 2. Árbol Binario no Balanceable(ABB)</w:t>
+      </w:r>
+      <w:r>
+        <w:rPr>
+          <w:rFonts w:ascii="Calibri" w:eastAsia="Calibri" w:hAnsi="Calibri" w:cs="Calibri"/>
+          <w:sz w:val="22"/>
+          <w:szCs w:val="22"/>
+          <w:u w:val="single"/>
+          <w:lang w:val="es-CO"/>
+        </w:rPr>
+        <w:t>:</w:t>
+      </w:r>
+    </w:p>
+    <w:p>
+      <w:pPr>
+        <w:pStyle w:val="Prrafodelista"/>
+        <w:numPr>
+          <w:ilvl w:val="1"/>
+          <w:numId w:val="12"/>
+        </w:numPr>
+        <w:spacing w:line="360" w:lineRule="auto"/>
+        <w:rPr>
+          <w:rFonts w:ascii="Calibri" w:eastAsia="Calibri" w:hAnsi="Calibri" w:cs="Calibri"/>
+          <w:sz w:val="22"/>
+          <w:szCs w:val="22"/>
+          <w:u w:val="single"/>
+          <w:lang w:val="es-CO"/>
+        </w:rPr>
+      </w:pPr>
+      <w:r>
+        <w:rPr>
+          <w:rFonts w:ascii="Calibri" w:eastAsia="Calibri" w:hAnsi="Calibri" w:cs="Calibri"/>
+          <w:sz w:val="22"/>
+          <w:szCs w:val="22"/>
+          <w:lang w:val="es-CO"/>
+        </w:rPr>
+        <w:t>L</w:t>
+      </w:r>
+      <w:r>
+        <w:rPr>
+          <w:rFonts w:ascii="Calibri" w:eastAsia="Calibri" w:hAnsi="Calibri" w:cs="Calibri"/>
+          <w:sz w:val="22"/>
+          <w:szCs w:val="22"/>
+          <w:lang w:val="es-CO"/>
+        </w:rPr>
+        <w:t>a búsqueda se complicaría</w:t>
+      </w:r>
+      <w:r>
+        <w:rPr>
+          <w:rFonts w:ascii="Calibri" w:eastAsia="Calibri" w:hAnsi="Calibri" w:cs="Calibri"/>
+          <w:sz w:val="22"/>
+          <w:szCs w:val="22"/>
+          <w:lang w:val="es-CO"/>
+        </w:rPr>
+        <w:t>,</w:t>
+      </w:r>
+      <w:r>
+        <w:rPr>
+          <w:rFonts w:ascii="Calibri" w:eastAsia="Calibri" w:hAnsi="Calibri" w:cs="Calibri"/>
+          <w:sz w:val="22"/>
+          <w:szCs w:val="22"/>
+          <w:lang w:val="es-CO"/>
+        </w:rPr>
+        <w:t xml:space="preserve"> </w:t>
+      </w:r>
+      <w:r>
+        <w:rPr>
+          <w:rFonts w:ascii="Calibri" w:eastAsia="Calibri" w:hAnsi="Calibri" w:cs="Calibri"/>
+          <w:sz w:val="22"/>
+          <w:szCs w:val="22"/>
+          <w:lang w:val="es-CO"/>
+        </w:rPr>
+        <w:t>ya que esta alternativa se demoraría mucho tiempo en la búsqueda al no estar balanceado.</w:t>
+      </w:r>
+    </w:p>
+    <w:p>
+      <w:pPr>
+        <w:pStyle w:val="Prrafodelista"/>
+        <w:numPr>
+          <w:ilvl w:val="0"/>
+          <w:numId w:val="12"/>
+        </w:numPr>
+        <w:spacing w:line="360" w:lineRule="auto"/>
+        <w:rPr>
+          <w:rFonts w:ascii="Calibri" w:eastAsia="Calibri" w:hAnsi="Calibri" w:cs="Calibri"/>
+          <w:sz w:val="22"/>
+          <w:szCs w:val="22"/>
+          <w:u w:val="single"/>
+          <w:lang w:val="es-CO"/>
+        </w:rPr>
+      </w:pPr>
+      <w:r>
+        <w:rPr>
+          <w:rFonts w:ascii="Calibri" w:eastAsia="Calibri" w:hAnsi="Calibri" w:cs="Calibri"/>
+          <w:sz w:val="22"/>
+          <w:szCs w:val="22"/>
+          <w:u w:val="single"/>
+          <w:lang w:val="es-CO"/>
+        </w:rPr>
+        <w:t>Alternativa 3. Árbol Roji-Negro:</w:t>
+      </w:r>
+    </w:p>
+    <w:p>
+      <w:pPr>
+        <w:pStyle w:val="Prrafodelista"/>
+        <w:numPr>
+          <w:ilvl w:val="1"/>
+          <w:numId w:val="12"/>
+        </w:numPr>
+        <w:spacing w:line="360" w:lineRule="auto"/>
+        <w:rPr>
+          <w:rFonts w:ascii="Calibri" w:eastAsia="Calibri" w:hAnsi="Calibri" w:cs="Calibri"/>
+          <w:sz w:val="22"/>
+          <w:szCs w:val="22"/>
+          <w:u w:val="single"/>
+          <w:lang w:val="es-CO"/>
+        </w:rPr>
+      </w:pPr>
+      <w:r>
+        <w:rPr>
+          <w:rFonts w:ascii="Calibri" w:eastAsia="Calibri" w:hAnsi="Calibri" w:cs="Calibri"/>
+          <w:sz w:val="22"/>
+          <w:szCs w:val="22"/>
+          <w:lang w:val="es-CO"/>
+        </w:rPr>
+        <w:t>Esta alternativa supone una mayor complejidad a la hora de implementación.</w:t>
+      </w:r>
+    </w:p>
+    <w:p>
+      <w:pPr>
+        <w:pStyle w:val="Prrafodelista"/>
+        <w:numPr>
+          <w:ilvl w:val="1"/>
+          <w:numId w:val="12"/>
+        </w:numPr>
+        <w:spacing w:line="360" w:lineRule="auto"/>
+        <w:rPr>
+          <w:rFonts w:ascii="Calibri" w:eastAsia="Calibri" w:hAnsi="Calibri" w:cs="Calibri"/>
+          <w:sz w:val="22"/>
+          <w:szCs w:val="22"/>
+          <w:u w:val="single"/>
+          <w:lang w:val="es-CO"/>
+        </w:rPr>
+      </w:pPr>
+      <w:r>
+        <w:rPr>
+          <w:rFonts w:ascii="Calibri" w:eastAsia="Calibri" w:hAnsi="Calibri" w:cs="Calibri"/>
+          <w:sz w:val="22"/>
+          <w:szCs w:val="22"/>
+          <w:lang w:val="es-CO"/>
+        </w:rPr>
+        <w:t>Debido a sus condiciones de color, esta alternativa también supone una complejidad alta a la hora de buscar.</w:t>
+      </w:r>
       <w:bookmarkStart w:id="0" w:name="_GoBack"/>
       <w:bookmarkEnd w:id="0"/>
-      <w:r>
-        <w:rPr>
-          <w:rFonts w:ascii="Calibri" w:eastAsia="Calibri" w:hAnsi="Calibri" w:cs="Calibri"/>
-          <w:sz w:val="22"/>
-          <w:szCs w:val="22"/>
-          <w:lang w:val="es-CO"/>
-        </w:rPr>
-        <w:t>.</w:t>
-      </w:r>
-    </w:p>
-    <w:p>
-      <w:pPr>
-        <w:spacing w:line="360" w:lineRule="auto"/>
-        <w:rPr>
-          <w:rFonts w:ascii="Calibri" w:eastAsia="Calibri" w:hAnsi="Calibri" w:cs="Calibri"/>
-          <w:b/>
-          <w:sz w:val="22"/>
-          <w:szCs w:val="22"/>
-          <w:lang w:val="es-CO"/>
-        </w:rPr>
-      </w:pPr>
-    </w:p>
-    <w:p>
-      <w:pPr>
-        <w:spacing w:line="360" w:lineRule="auto"/>
-        <w:rPr>
-          <w:rFonts w:ascii="Calibri" w:eastAsia="Calibri" w:hAnsi="Calibri" w:cs="Calibri"/>
-          <w:b/>
-          <w:sz w:val="22"/>
-          <w:szCs w:val="22"/>
-          <w:lang w:val="es-CO"/>
-        </w:rPr>
-      </w:pPr>
     </w:p>
     <w:sectPr>
       <w:headerReference w:type="even" r:id="rId12"/>
@@ -1424,7 +1942,7 @@
   <w:abstractNum w:abstractNumId="0" w15:restartNumberingAfterBreak="0">
     <w:nsid w:val="011370DB"/>
     <w:multiLevelType w:val="hybridMultilevel"/>
-    <w:tmpl w:val="A08CAC98"/>
+    <w:tmpl w:val="FA2E7938"/>
     <w:lvl w:ilvl="0" w:tplc="240A000F">
       <w:start w:val="1"/>
       <w:numFmt w:val="decimal"/>
@@ -1716,6 +2234,232 @@
     </w:lvl>
   </w:abstractNum>
   <w:abstractNum w:abstractNumId="3" w15:restartNumberingAfterBreak="0">
+    <w:nsid w:val="062602A1"/>
+    <w:multiLevelType w:val="hybridMultilevel"/>
+    <w:tmpl w:val="05365BA6"/>
+    <w:lvl w:ilvl="0" w:tplc="240A0001">
+      <w:start w:val="1"/>
+      <w:numFmt w:val="bullet"/>
+      <w:lvlText w:val=""/>
+      <w:lvlJc w:val="left"/>
+      <w:pPr>
+        <w:ind w:left="720" w:hanging="360"/>
+      </w:pPr>
+      <w:rPr>
+        <w:rFonts w:ascii="Symbol" w:hAnsi="Symbol" w:hint="default"/>
+      </w:rPr>
+    </w:lvl>
+    <w:lvl w:ilvl="1" w:tplc="240A0003" w:tentative="1">
+      <w:start w:val="1"/>
+      <w:numFmt w:val="bullet"/>
+      <w:lvlText w:val="o"/>
+      <w:lvlJc w:val="left"/>
+      <w:pPr>
+        <w:ind w:left="1440" w:hanging="360"/>
+      </w:pPr>
+      <w:rPr>
+        <w:rFonts w:ascii="Courier New" w:hAnsi="Courier New" w:cs="Courier New" w:hint="default"/>
+      </w:rPr>
+    </w:lvl>
+    <w:lvl w:ilvl="2" w:tplc="240A0005" w:tentative="1">
+      <w:start w:val="1"/>
+      <w:numFmt w:val="bullet"/>
+      <w:lvlText w:val=""/>
+      <w:lvlJc w:val="left"/>
+      <w:pPr>
+        <w:ind w:left="2160" w:hanging="360"/>
+      </w:pPr>
+      <w:rPr>
+        <w:rFonts w:ascii="Wingdings" w:hAnsi="Wingdings" w:hint="default"/>
+      </w:rPr>
+    </w:lvl>
+    <w:lvl w:ilvl="3" w:tplc="240A0001" w:tentative="1">
+      <w:start w:val="1"/>
+      <w:numFmt w:val="bullet"/>
+      <w:lvlText w:val=""/>
+      <w:lvlJc w:val="left"/>
+      <w:pPr>
+        <w:ind w:left="2880" w:hanging="360"/>
+      </w:pPr>
+      <w:rPr>
+        <w:rFonts w:ascii="Symbol" w:hAnsi="Symbol" w:hint="default"/>
+      </w:rPr>
+    </w:lvl>
+    <w:lvl w:ilvl="4" w:tplc="240A0003" w:tentative="1">
+      <w:start w:val="1"/>
+      <w:numFmt w:val="bullet"/>
+      <w:lvlText w:val="o"/>
+      <w:lvlJc w:val="left"/>
+      <w:pPr>
+        <w:ind w:left="3600" w:hanging="360"/>
+      </w:pPr>
+      <w:rPr>
+        <w:rFonts w:ascii="Courier New" w:hAnsi="Courier New" w:cs="Courier New" w:hint="default"/>
+      </w:rPr>
+    </w:lvl>
+    <w:lvl w:ilvl="5" w:tplc="240A0005" w:tentative="1">
+      <w:start w:val="1"/>
+      <w:numFmt w:val="bullet"/>
+      <w:lvlText w:val=""/>
+      <w:lvlJc w:val="left"/>
+      <w:pPr>
+        <w:ind w:left="4320" w:hanging="360"/>
+      </w:pPr>
+      <w:rPr>
+        <w:rFonts w:ascii="Wingdings" w:hAnsi="Wingdings" w:hint="default"/>
+      </w:rPr>
+    </w:lvl>
+    <w:lvl w:ilvl="6" w:tplc="240A0001" w:tentative="1">
+      <w:start w:val="1"/>
+      <w:numFmt w:val="bullet"/>
+      <w:lvlText w:val=""/>
+      <w:lvlJc w:val="left"/>
+      <w:pPr>
+        <w:ind w:left="5040" w:hanging="360"/>
+      </w:pPr>
+      <w:rPr>
+        <w:rFonts w:ascii="Symbol" w:hAnsi="Symbol" w:hint="default"/>
+      </w:rPr>
+    </w:lvl>
+    <w:lvl w:ilvl="7" w:tplc="240A0003" w:tentative="1">
+      <w:start w:val="1"/>
+      <w:numFmt w:val="bullet"/>
+      <w:lvlText w:val="o"/>
+      <w:lvlJc w:val="left"/>
+      <w:pPr>
+        <w:ind w:left="5760" w:hanging="360"/>
+      </w:pPr>
+      <w:rPr>
+        <w:rFonts w:ascii="Courier New" w:hAnsi="Courier New" w:cs="Courier New" w:hint="default"/>
+      </w:rPr>
+    </w:lvl>
+    <w:lvl w:ilvl="8" w:tplc="240A0005" w:tentative="1">
+      <w:start w:val="1"/>
+      <w:numFmt w:val="bullet"/>
+      <w:lvlText w:val=""/>
+      <w:lvlJc w:val="left"/>
+      <w:pPr>
+        <w:ind w:left="6480" w:hanging="360"/>
+      </w:pPr>
+      <w:rPr>
+        <w:rFonts w:ascii="Wingdings" w:hAnsi="Wingdings" w:hint="default"/>
+      </w:rPr>
+    </w:lvl>
+  </w:abstractNum>
+  <w:abstractNum w:abstractNumId="4" w15:restartNumberingAfterBreak="0">
+    <w:nsid w:val="15631ADC"/>
+    <w:multiLevelType w:val="hybridMultilevel"/>
+    <w:tmpl w:val="29E47BEA"/>
+    <w:lvl w:ilvl="0" w:tplc="240A0001">
+      <w:start w:val="1"/>
+      <w:numFmt w:val="bullet"/>
+      <w:lvlText w:val=""/>
+      <w:lvlJc w:val="left"/>
+      <w:pPr>
+        <w:ind w:left="1440" w:hanging="360"/>
+      </w:pPr>
+      <w:rPr>
+        <w:rFonts w:ascii="Symbol" w:hAnsi="Symbol" w:hint="default"/>
+      </w:rPr>
+    </w:lvl>
+    <w:lvl w:ilvl="1" w:tplc="240A0003">
+      <w:start w:val="1"/>
+      <w:numFmt w:val="bullet"/>
+      <w:lvlText w:val="o"/>
+      <w:lvlJc w:val="left"/>
+      <w:pPr>
+        <w:ind w:left="2160" w:hanging="360"/>
+      </w:pPr>
+      <w:rPr>
+        <w:rFonts w:ascii="Courier New" w:hAnsi="Courier New" w:cs="Courier New" w:hint="default"/>
+      </w:rPr>
+    </w:lvl>
+    <w:lvl w:ilvl="2" w:tplc="240A0005" w:tentative="1">
+      <w:start w:val="1"/>
+      <w:numFmt w:val="bullet"/>
+      <w:lvlText w:val=""/>
+      <w:lvlJc w:val="left"/>
+      <w:pPr>
+        <w:ind w:left="2880" w:hanging="360"/>
+      </w:pPr>
+      <w:rPr>
+        <w:rFonts w:ascii="Wingdings" w:hAnsi="Wingdings" w:hint="default"/>
+      </w:rPr>
+    </w:lvl>
+    <w:lvl w:ilvl="3" w:tplc="240A0001" w:tentative="1">
+      <w:start w:val="1"/>
+      <w:numFmt w:val="bullet"/>
+      <w:lvlText w:val=""/>
+      <w:lvlJc w:val="left"/>
+      <w:pPr>
+        <w:ind w:left="3600" w:hanging="360"/>
+      </w:pPr>
+      <w:rPr>
+        <w:rFonts w:ascii="Symbol" w:hAnsi="Symbol" w:hint="default"/>
+      </w:rPr>
+    </w:lvl>
+    <w:lvl w:ilvl="4" w:tplc="240A0003" w:tentative="1">
+      <w:start w:val="1"/>
+      <w:numFmt w:val="bullet"/>
+      <w:lvlText w:val="o"/>
+      <w:lvlJc w:val="left"/>
+      <w:pPr>
+        <w:ind w:left="4320" w:hanging="360"/>
+      </w:pPr>
+      <w:rPr>
+        <w:rFonts w:ascii="Courier New" w:hAnsi="Courier New" w:cs="Courier New" w:hint="default"/>
+      </w:rPr>
+    </w:lvl>
+    <w:lvl w:ilvl="5" w:tplc="240A0005" w:tentative="1">
+      <w:start w:val="1"/>
+      <w:numFmt w:val="bullet"/>
+      <w:lvlText w:val=""/>
+      <w:lvlJc w:val="left"/>
+      <w:pPr>
+        <w:ind w:left="5040" w:hanging="360"/>
+      </w:pPr>
+      <w:rPr>
+        <w:rFonts w:ascii="Wingdings" w:hAnsi="Wingdings" w:hint="default"/>
+      </w:rPr>
+    </w:lvl>
+    <w:lvl w:ilvl="6" w:tplc="240A0001" w:tentative="1">
+      <w:start w:val="1"/>
+      <w:numFmt w:val="bullet"/>
+      <w:lvlText w:val=""/>
+      <w:lvlJc w:val="left"/>
+      <w:pPr>
+        <w:ind w:left="5760" w:hanging="360"/>
+      </w:pPr>
+      <w:rPr>
+        <w:rFonts w:ascii="Symbol" w:hAnsi="Symbol" w:hint="default"/>
+      </w:rPr>
+    </w:lvl>
+    <w:lvl w:ilvl="7" w:tplc="240A0003" w:tentative="1">
+      <w:start w:val="1"/>
+      <w:numFmt w:val="bullet"/>
+      <w:lvlText w:val="o"/>
+      <w:lvlJc w:val="left"/>
+      <w:pPr>
+        <w:ind w:left="6480" w:hanging="360"/>
+      </w:pPr>
+      <w:rPr>
+        <w:rFonts w:ascii="Courier New" w:hAnsi="Courier New" w:cs="Courier New" w:hint="default"/>
+      </w:rPr>
+    </w:lvl>
+    <w:lvl w:ilvl="8" w:tplc="240A0005" w:tentative="1">
+      <w:start w:val="1"/>
+      <w:numFmt w:val="bullet"/>
+      <w:lvlText w:val=""/>
+      <w:lvlJc w:val="left"/>
+      <w:pPr>
+        <w:ind w:left="7200" w:hanging="360"/>
+      </w:pPr>
+      <w:rPr>
+        <w:rFonts w:ascii="Wingdings" w:hAnsi="Wingdings" w:hint="default"/>
+      </w:rPr>
+    </w:lvl>
+  </w:abstractNum>
+  <w:abstractNum w:abstractNumId="5" w15:restartNumberingAfterBreak="0">
     <w:nsid w:val="1F6A5CB5"/>
     <w:multiLevelType w:val="hybridMultilevel"/>
     <w:tmpl w:val="A8068884"/>
@@ -1801,7 +2545,120 @@
       </w:pPr>
     </w:lvl>
   </w:abstractNum>
-  <w:abstractNum w:abstractNumId="4" w15:restartNumberingAfterBreak="0">
+  <w:abstractNum w:abstractNumId="6" w15:restartNumberingAfterBreak="0">
+    <w:nsid w:val="2ABC36E3"/>
+    <w:multiLevelType w:val="hybridMultilevel"/>
+    <w:tmpl w:val="54D6E550"/>
+    <w:lvl w:ilvl="0" w:tplc="240A0001">
+      <w:start w:val="1"/>
+      <w:numFmt w:val="bullet"/>
+      <w:lvlText w:val=""/>
+      <w:lvlJc w:val="left"/>
+      <w:pPr>
+        <w:ind w:left="1080" w:hanging="360"/>
+      </w:pPr>
+      <w:rPr>
+        <w:rFonts w:ascii="Symbol" w:hAnsi="Symbol" w:hint="default"/>
+      </w:rPr>
+    </w:lvl>
+    <w:lvl w:ilvl="1" w:tplc="240A0003">
+      <w:start w:val="1"/>
+      <w:numFmt w:val="bullet"/>
+      <w:lvlText w:val="o"/>
+      <w:lvlJc w:val="left"/>
+      <w:pPr>
+        <w:ind w:left="1800" w:hanging="360"/>
+      </w:pPr>
+      <w:rPr>
+        <w:rFonts w:ascii="Courier New" w:hAnsi="Courier New" w:cs="Courier New" w:hint="default"/>
+      </w:rPr>
+    </w:lvl>
+    <w:lvl w:ilvl="2" w:tplc="240A0005">
+      <w:start w:val="1"/>
+      <w:numFmt w:val="bullet"/>
+      <w:lvlText w:val=""/>
+      <w:lvlJc w:val="left"/>
+      <w:pPr>
+        <w:ind w:left="2520" w:hanging="360"/>
+      </w:pPr>
+      <w:rPr>
+        <w:rFonts w:ascii="Wingdings" w:hAnsi="Wingdings" w:hint="default"/>
+      </w:rPr>
+    </w:lvl>
+    <w:lvl w:ilvl="3" w:tplc="240A0001" w:tentative="1">
+      <w:start w:val="1"/>
+      <w:numFmt w:val="bullet"/>
+      <w:lvlText w:val=""/>
+      <w:lvlJc w:val="left"/>
+      <w:pPr>
+        <w:ind w:left="3240" w:hanging="360"/>
+      </w:pPr>
+      <w:rPr>
+        <w:rFonts w:ascii="Symbol" w:hAnsi="Symbol" w:hint="default"/>
+      </w:rPr>
+    </w:lvl>
+    <w:lvl w:ilvl="4" w:tplc="240A0003" w:tentative="1">
+      <w:start w:val="1"/>
+      <w:numFmt w:val="bullet"/>
+      <w:lvlText w:val="o"/>
+      <w:lvlJc w:val="left"/>
+      <w:pPr>
+        <w:ind w:left="3960" w:hanging="360"/>
+      </w:pPr>
+      <w:rPr>
+        <w:rFonts w:ascii="Courier New" w:hAnsi="Courier New" w:cs="Courier New" w:hint="default"/>
+      </w:rPr>
+    </w:lvl>
+    <w:lvl w:ilvl="5" w:tplc="240A0005" w:tentative="1">
+      <w:start w:val="1"/>
+      <w:numFmt w:val="bullet"/>
+      <w:lvlText w:val=""/>
+      <w:lvlJc w:val="left"/>
+      <w:pPr>
+        <w:ind w:left="4680" w:hanging="360"/>
+      </w:pPr>
+      <w:rPr>
+        <w:rFonts w:ascii="Wingdings" w:hAnsi="Wingdings" w:hint="default"/>
+      </w:rPr>
+    </w:lvl>
+    <w:lvl w:ilvl="6" w:tplc="240A0001" w:tentative="1">
+      <w:start w:val="1"/>
+      <w:numFmt w:val="bullet"/>
+      <w:lvlText w:val=""/>
+      <w:lvlJc w:val="left"/>
+      <w:pPr>
+        <w:ind w:left="5400" w:hanging="360"/>
+      </w:pPr>
+      <w:rPr>
+        <w:rFonts w:ascii="Symbol" w:hAnsi="Symbol" w:hint="default"/>
+      </w:rPr>
+    </w:lvl>
+    <w:lvl w:ilvl="7" w:tplc="240A0003" w:tentative="1">
+      <w:start w:val="1"/>
+      <w:numFmt w:val="bullet"/>
+      <w:lvlText w:val="o"/>
+      <w:lvlJc w:val="left"/>
+      <w:pPr>
+        <w:ind w:left="6120" w:hanging="360"/>
+      </w:pPr>
+      <w:rPr>
+        <w:rFonts w:ascii="Courier New" w:hAnsi="Courier New" w:cs="Courier New" w:hint="default"/>
+      </w:rPr>
+    </w:lvl>
+    <w:lvl w:ilvl="8" w:tplc="240A0005" w:tentative="1">
+      <w:start w:val="1"/>
+      <w:numFmt w:val="bullet"/>
+      <w:lvlText w:val=""/>
+      <w:lvlJc w:val="left"/>
+      <w:pPr>
+        <w:ind w:left="6840" w:hanging="360"/>
+      </w:pPr>
+      <w:rPr>
+        <w:rFonts w:ascii="Wingdings" w:hAnsi="Wingdings" w:hint="default"/>
+      </w:rPr>
+    </w:lvl>
+  </w:abstractNum>
+  <w:abstractNum w:abstractNumId="7" w15:restartNumberingAfterBreak="0">
     <w:nsid w:val="36D83C31"/>
     <w:multiLevelType w:val="hybridMultilevel"/>
     <w:tmpl w:val="EC1A5CAC"/>
@@ -1914,7 +2771,7 @@
       </w:rPr>
     </w:lvl>
   </w:abstractNum>
-  <w:abstractNum w:abstractNumId="5" w15:restartNumberingAfterBreak="0">
+  <w:abstractNum w:abstractNumId="8" w15:restartNumberingAfterBreak="0">
     <w:nsid w:val="4CD26539"/>
     <w:multiLevelType w:val="hybridMultilevel"/>
     <w:tmpl w:val="3F2AAB50"/>
@@ -2027,7 +2884,7 @@
       </w:rPr>
     </w:lvl>
   </w:abstractNum>
-  <w:abstractNum w:abstractNumId="6" w15:restartNumberingAfterBreak="0">
+  <w:abstractNum w:abstractNumId="9" w15:restartNumberingAfterBreak="0">
     <w:nsid w:val="4F286602"/>
     <w:multiLevelType w:val="hybridMultilevel"/>
     <w:tmpl w:val="B5006268"/>
@@ -2140,7 +2997,7 @@
       </w:rPr>
     </w:lvl>
   </w:abstractNum>
-  <w:abstractNum w:abstractNumId="7" w15:restartNumberingAfterBreak="0">
+  <w:abstractNum w:abstractNumId="10" w15:restartNumberingAfterBreak="0">
     <w:nsid w:val="711B69ED"/>
     <w:multiLevelType w:val="hybridMultilevel"/>
     <w:tmpl w:val="780CF206"/>
@@ -2253,7 +3110,7 @@
       </w:rPr>
     </w:lvl>
   </w:abstractNum>
-  <w:abstractNum w:abstractNumId="8" w15:restartNumberingAfterBreak="0">
+  <w:abstractNum w:abstractNumId="11" w15:restartNumberingAfterBreak="0">
     <w:nsid w:val="78285678"/>
     <w:multiLevelType w:val="hybridMultilevel"/>
     <w:tmpl w:val="23AAA330"/>
@@ -2343,10 +3200,10 @@
     <w:abstractNumId w:val="1"/>
   </w:num>
   <w:num w:numId="2">
-    <w:abstractNumId w:val="5"/>
+    <w:abstractNumId w:val="8"/>
   </w:num>
   <w:num w:numId="3">
-    <w:abstractNumId w:val="3"/>
+    <w:abstractNumId w:val="5"/>
   </w:num>
   <w:num w:numId="4">
     <w:abstractNumId w:val="2"/>
@@ -2355,16 +3212,25 @@
     <w:abstractNumId w:val="0"/>
   </w:num>
   <w:num w:numId="6">
+    <w:abstractNumId w:val="10"/>
+  </w:num>
+  <w:num w:numId="7">
     <w:abstractNumId w:val="7"/>
   </w:num>
-  <w:num w:numId="7">
+  <w:num w:numId="8">
+    <w:abstractNumId w:val="9"/>
+  </w:num>
+  <w:num w:numId="9">
+    <w:abstractNumId w:val="11"/>
+  </w:num>
+  <w:num w:numId="10">
     <w:abstractNumId w:val="4"/>
   </w:num>
-  <w:num w:numId="8">
+  <w:num w:numId="11">
+    <w:abstractNumId w:val="3"/>
+  </w:num>
+  <w:num w:numId="12">
     <w:abstractNumId w:val="6"/>
-  </w:num>
-  <w:num w:numId="9">
-    <w:abstractNumId w:val="8"/>
   </w:num>
 </w:numbering>
 </file>

</xml_diff>

<commit_message>
Engineering Method - Phase 5
</commit_message>
<xml_diff>
--- a/AM_DATABASE/docs/Engineering Method.docx
+++ b/AM_DATABASE/docs/Engineering Method.docx
@@ -1148,7 +1148,18 @@
           <w:szCs w:val="22"/>
           <w:lang w:val="es-CO"/>
         </w:rPr>
-        <w:t>En este paso vamos a evaluar las ideas que fueron planteadas en el anterior punto que podrían dar solución al problema planteado.</w:t>
+        <w:t>En este paso vamos a evaluar las ideas que fueron planteadas en el anterior pun</w:t>
+      </w:r>
+      <w:bookmarkStart w:id="0" w:name="_GoBack"/>
+      <w:bookmarkEnd w:id="0"/>
+      <w:r>
+        <w:rPr>
+          <w:rFonts w:ascii="Calibri" w:eastAsia="Calibri" w:hAnsi="Calibri" w:cs="Calibri"/>
+          <w:sz w:val="22"/>
+          <w:szCs w:val="22"/>
+          <w:lang w:val="es-CO"/>
+        </w:rPr>
+        <w:t>to que podrían dar solución al problema planteado.</w:t>
       </w:r>
       <w:r>
         <w:rPr>
@@ -1409,43 +1420,7 @@
           <w:szCs w:val="22"/>
           <w:lang w:val="es-CO"/>
         </w:rPr>
-        <w:t>L</w:t>
-      </w:r>
-      <w:r>
-        <w:rPr>
-          <w:rFonts w:ascii="Calibri" w:eastAsia="Calibri" w:hAnsi="Calibri" w:cs="Calibri"/>
-          <w:sz w:val="22"/>
-          <w:szCs w:val="22"/>
-          <w:lang w:val="es-CO"/>
-        </w:rPr>
-        <w:t>a búsqueda se complicaría</w:t>
-      </w:r>
-      <w:r>
-        <w:rPr>
-          <w:rFonts w:ascii="Calibri" w:eastAsia="Calibri" w:hAnsi="Calibri" w:cs="Calibri"/>
-          <w:sz w:val="22"/>
-          <w:szCs w:val="22"/>
-          <w:lang w:val="es-CO"/>
-        </w:rPr>
-        <w:t>,</w:t>
-      </w:r>
-      <w:r>
-        <w:rPr>
-          <w:rFonts w:ascii="Calibri" w:eastAsia="Calibri" w:hAnsi="Calibri" w:cs="Calibri"/>
-          <w:sz w:val="22"/>
-          <w:szCs w:val="22"/>
-          <w:lang w:val="es-CO"/>
-        </w:rPr>
-        <w:t xml:space="preserve"> </w:t>
-      </w:r>
-      <w:r>
-        <w:rPr>
-          <w:rFonts w:ascii="Calibri" w:eastAsia="Calibri" w:hAnsi="Calibri" w:cs="Calibri"/>
-          <w:sz w:val="22"/>
-          <w:szCs w:val="22"/>
-          <w:lang w:val="es-CO"/>
-        </w:rPr>
-        <w:t>ya que esta alternativa se demoraría mucho tiempo en la búsqueda al no estar balanceado.</w:t>
+        <w:t>La búsqueda se complicaría, ya que esta alternativa se demoraría mucho tiempo en la búsqueda al no estar balanceado.</w:t>
       </w:r>
     </w:p>
     <w:p>
@@ -1526,8 +1501,1455 @@
         </w:rPr>
         <w:t>Debido a sus condiciones de color, esta alternativa también supone una complejidad alta a la hora de buscar.</w:t>
       </w:r>
-      <w:bookmarkStart w:id="0" w:name="_GoBack"/>
-      <w:bookmarkEnd w:id="0"/>
+    </w:p>
+    <w:p>
+      <w:pPr>
+        <w:spacing w:line="360" w:lineRule="auto"/>
+        <w:rPr>
+          <w:rFonts w:ascii="Calibri" w:eastAsia="Calibri" w:hAnsi="Calibri" w:cs="Calibri"/>
+          <w:sz w:val="22"/>
+          <w:szCs w:val="22"/>
+          <w:lang w:val="es-CO"/>
+        </w:rPr>
+      </w:pPr>
+    </w:p>
+    <w:p>
+      <w:pPr>
+        <w:pStyle w:val="Prrafodelista"/>
+        <w:numPr>
+          <w:ilvl w:val="0"/>
+          <w:numId w:val="5"/>
+        </w:numPr>
+        <w:spacing w:line="360" w:lineRule="auto"/>
+        <w:rPr>
+          <w:rFonts w:ascii="Calibri" w:eastAsia="Calibri" w:hAnsi="Calibri" w:cs="Calibri"/>
+          <w:b/>
+          <w:sz w:val="22"/>
+          <w:szCs w:val="22"/>
+          <w:u w:val="single"/>
+          <w:lang w:val="es-CO"/>
+        </w:rPr>
+      </w:pPr>
+      <w:r>
+        <w:rPr>
+          <w:rFonts w:ascii="Calibri" w:eastAsia="Calibri" w:hAnsi="Calibri" w:cs="Calibri"/>
+          <w:b/>
+          <w:sz w:val="22"/>
+          <w:szCs w:val="22"/>
+          <w:lang w:val="es-CO"/>
+        </w:rPr>
+        <w:t>Evaluación y Selección:</w:t>
+      </w:r>
+    </w:p>
+    <w:p>
+      <w:pPr>
+        <w:pStyle w:val="Prrafodelista"/>
+        <w:spacing w:line="360" w:lineRule="auto"/>
+        <w:rPr>
+          <w:rFonts w:ascii="Calibri" w:eastAsia="Calibri" w:hAnsi="Calibri" w:cs="Calibri"/>
+          <w:i/>
+          <w:sz w:val="22"/>
+          <w:szCs w:val="22"/>
+          <w:u w:val="single"/>
+          <w:lang w:val="es-CO"/>
+        </w:rPr>
+      </w:pPr>
+      <w:r>
+        <w:rPr>
+          <w:rFonts w:ascii="Calibri" w:eastAsia="Calibri" w:hAnsi="Calibri" w:cs="Calibri"/>
+          <w:i/>
+          <w:sz w:val="22"/>
+          <w:szCs w:val="22"/>
+          <w:u w:val="single"/>
+          <w:lang w:val="es-CO"/>
+        </w:rPr>
+        <w:t>Criterios:</w:t>
+      </w:r>
+    </w:p>
+    <w:p>
+      <w:pPr>
+        <w:pStyle w:val="Prrafodelista"/>
+        <w:spacing w:line="360" w:lineRule="auto"/>
+        <w:rPr>
+          <w:rFonts w:ascii="Calibri" w:eastAsia="Calibri" w:hAnsi="Calibri" w:cs="Calibri"/>
+          <w:sz w:val="22"/>
+          <w:szCs w:val="22"/>
+          <w:lang w:val="es-CO"/>
+        </w:rPr>
+      </w:pPr>
+      <w:r>
+        <w:rPr>
+          <w:rFonts w:ascii="Calibri" w:eastAsia="Calibri" w:hAnsi="Calibri" w:cs="Calibri"/>
+          <w:sz w:val="22"/>
+          <w:szCs w:val="22"/>
+          <w:lang w:val="es-CO"/>
+        </w:rPr>
+        <w:t>Para la selección de la solución final tendremos en cuenta los siguientes criterios:</w:t>
+      </w:r>
+    </w:p>
+    <w:p>
+      <w:pPr>
+        <w:pStyle w:val="Prrafodelista"/>
+        <w:numPr>
+          <w:ilvl w:val="0"/>
+          <w:numId w:val="15"/>
+        </w:numPr>
+        <w:spacing w:line="360" w:lineRule="auto"/>
+        <w:rPr>
+          <w:rFonts w:ascii="Calibri" w:eastAsia="Calibri" w:hAnsi="Calibri" w:cs="Calibri"/>
+          <w:sz w:val="22"/>
+          <w:szCs w:val="22"/>
+          <w:lang w:val="es-CO"/>
+        </w:rPr>
+      </w:pPr>
+      <w:r>
+        <w:rPr>
+          <w:rFonts w:ascii="Calibri" w:eastAsia="Calibri" w:hAnsi="Calibri" w:cs="Calibri"/>
+          <w:sz w:val="22"/>
+          <w:szCs w:val="22"/>
+          <w:lang w:val="es-CO"/>
+        </w:rPr>
+        <w:t>Criterio A. Suplencia de Requerimientos:</w:t>
+      </w:r>
+    </w:p>
+    <w:p>
+      <w:pPr>
+        <w:spacing w:line="360" w:lineRule="auto"/>
+        <w:ind w:left="720" w:firstLine="696"/>
+        <w:rPr>
+          <w:rFonts w:ascii="Calibri" w:eastAsia="Calibri" w:hAnsi="Calibri" w:cs="Calibri"/>
+          <w:sz w:val="22"/>
+          <w:szCs w:val="22"/>
+          <w:lang w:val="es-CO"/>
+        </w:rPr>
+      </w:pPr>
+      <w:r>
+        <w:rPr>
+          <w:rFonts w:ascii="Calibri" w:eastAsia="Calibri" w:hAnsi="Calibri" w:cs="Calibri"/>
+          <w:sz w:val="22"/>
+          <w:szCs w:val="22"/>
+          <w:lang w:val="es-CO"/>
+        </w:rPr>
+        <w:t>-[2] Cumple con todos los requerimientos.</w:t>
+      </w:r>
+    </w:p>
+    <w:p>
+      <w:pPr>
+        <w:spacing w:line="360" w:lineRule="auto"/>
+        <w:ind w:left="720" w:firstLine="696"/>
+        <w:rPr>
+          <w:rFonts w:ascii="Calibri" w:eastAsia="Calibri" w:hAnsi="Calibri" w:cs="Calibri"/>
+          <w:sz w:val="22"/>
+          <w:szCs w:val="22"/>
+          <w:lang w:val="es-CO"/>
+        </w:rPr>
+      </w:pPr>
+      <w:r>
+        <w:rPr>
+          <w:rFonts w:ascii="Calibri" w:eastAsia="Calibri" w:hAnsi="Calibri" w:cs="Calibri"/>
+          <w:sz w:val="22"/>
+          <w:szCs w:val="22"/>
+          <w:lang w:val="es-CO"/>
+        </w:rPr>
+        <w:t>-[1] Incumple algún requerimiento.</w:t>
+      </w:r>
+    </w:p>
+    <w:p>
+      <w:pPr>
+        <w:pStyle w:val="Prrafodelista"/>
+        <w:numPr>
+          <w:ilvl w:val="0"/>
+          <w:numId w:val="16"/>
+        </w:numPr>
+        <w:spacing w:line="360" w:lineRule="auto"/>
+        <w:rPr>
+          <w:rFonts w:ascii="Calibri" w:eastAsia="Calibri" w:hAnsi="Calibri" w:cs="Calibri"/>
+          <w:sz w:val="22"/>
+          <w:szCs w:val="22"/>
+          <w:lang w:val="es-CO"/>
+        </w:rPr>
+      </w:pPr>
+      <w:r>
+        <w:rPr>
+          <w:rFonts w:ascii="Calibri" w:eastAsia="Calibri" w:hAnsi="Calibri" w:cs="Calibri"/>
+          <w:sz w:val="22"/>
+          <w:szCs w:val="22"/>
+          <w:lang w:val="es-CO"/>
+        </w:rPr>
+        <w:t xml:space="preserve">Criterio B. Complejidad general de la implementación. </w:t>
+      </w:r>
+    </w:p>
+    <w:p>
+      <w:pPr>
+        <w:spacing w:line="360" w:lineRule="auto"/>
+        <w:ind w:left="1416"/>
+        <w:rPr>
+          <w:rFonts w:ascii="Calibri" w:eastAsia="Calibri" w:hAnsi="Calibri" w:cs="Calibri"/>
+          <w:sz w:val="22"/>
+          <w:szCs w:val="22"/>
+          <w:lang w:val="es-CO"/>
+        </w:rPr>
+      </w:pPr>
+      <w:r>
+        <w:rPr>
+          <w:rFonts w:ascii="Calibri" w:eastAsia="Calibri" w:hAnsi="Calibri" w:cs="Calibri"/>
+          <w:sz w:val="22"/>
+          <w:szCs w:val="22"/>
+          <w:lang w:val="es-CO"/>
+        </w:rPr>
+        <w:t>-[3] Complejidad Estándar.</w:t>
+      </w:r>
+    </w:p>
+    <w:p>
+      <w:pPr>
+        <w:spacing w:line="360" w:lineRule="auto"/>
+        <w:ind w:left="1416"/>
+        <w:rPr>
+          <w:rFonts w:ascii="Calibri" w:eastAsia="Calibri" w:hAnsi="Calibri" w:cs="Calibri"/>
+          <w:sz w:val="22"/>
+          <w:szCs w:val="22"/>
+          <w:lang w:val="es-CO"/>
+        </w:rPr>
+      </w:pPr>
+      <w:r>
+        <w:rPr>
+          <w:rFonts w:ascii="Calibri" w:eastAsia="Calibri" w:hAnsi="Calibri" w:cs="Calibri"/>
+          <w:sz w:val="22"/>
+          <w:szCs w:val="22"/>
+          <w:lang w:val="es-CO"/>
+        </w:rPr>
+        <w:t>-[2] Complejidad Medi</w:t>
+      </w:r>
+      <w:r>
+        <w:rPr>
+          <w:rFonts w:ascii="Calibri" w:eastAsia="Calibri" w:hAnsi="Calibri" w:cs="Calibri"/>
+          <w:sz w:val="22"/>
+          <w:szCs w:val="22"/>
+          <w:lang w:val="es-CO"/>
+        </w:rPr>
+        <w:t xml:space="preserve">a Alta </w:t>
+      </w:r>
+    </w:p>
+    <w:p>
+      <w:pPr>
+        <w:spacing w:line="360" w:lineRule="auto"/>
+        <w:ind w:left="1416"/>
+        <w:rPr>
+          <w:rFonts w:ascii="Calibri" w:eastAsia="Calibri" w:hAnsi="Calibri" w:cs="Calibri"/>
+          <w:sz w:val="22"/>
+          <w:szCs w:val="22"/>
+          <w:lang w:val="es-CO"/>
+        </w:rPr>
+      </w:pPr>
+      <w:r>
+        <w:rPr>
+          <w:rFonts w:ascii="Calibri" w:eastAsia="Calibri" w:hAnsi="Calibri" w:cs="Calibri"/>
+          <w:sz w:val="22"/>
+          <w:szCs w:val="22"/>
+          <w:lang w:val="es-CO"/>
+        </w:rPr>
+        <w:t>-[1] Complejidad Muy Alta.</w:t>
+      </w:r>
+    </w:p>
+    <w:p>
+      <w:pPr>
+        <w:pStyle w:val="Prrafodelista"/>
+        <w:numPr>
+          <w:ilvl w:val="0"/>
+          <w:numId w:val="16"/>
+        </w:numPr>
+        <w:spacing w:line="360" w:lineRule="auto"/>
+        <w:rPr>
+          <w:rFonts w:ascii="Calibri" w:eastAsia="Calibri" w:hAnsi="Calibri" w:cs="Calibri"/>
+          <w:sz w:val="22"/>
+          <w:szCs w:val="22"/>
+          <w:lang w:val="es-CO"/>
+        </w:rPr>
+      </w:pPr>
+      <w:r>
+        <w:rPr>
+          <w:rFonts w:ascii="Calibri" w:eastAsia="Calibri" w:hAnsi="Calibri" w:cs="Calibri"/>
+          <w:sz w:val="22"/>
+          <w:szCs w:val="22"/>
+          <w:lang w:val="es-CO"/>
+        </w:rPr>
+        <w:t>Criterio C. Complejidad en el método de búsqueda.</w:t>
+      </w:r>
+    </w:p>
+    <w:p>
+      <w:pPr>
+        <w:pStyle w:val="Prrafodelista"/>
+        <w:spacing w:line="360" w:lineRule="auto"/>
+        <w:ind w:left="1068" w:firstLine="348"/>
+        <w:rPr>
+          <w:rFonts w:ascii="Calibri" w:eastAsia="Calibri" w:hAnsi="Calibri" w:cs="Calibri"/>
+          <w:sz w:val="22"/>
+          <w:szCs w:val="22"/>
+          <w:lang w:val="es-CO"/>
+        </w:rPr>
+      </w:pPr>
+      <w:r>
+        <w:rPr>
+          <w:rFonts w:ascii="Calibri" w:eastAsia="Calibri" w:hAnsi="Calibri" w:cs="Calibri"/>
+          <w:sz w:val="22"/>
+          <w:szCs w:val="22"/>
+          <w:lang w:val="es-CO"/>
+        </w:rPr>
+        <w:t>-[3] Complejidad Estándar.</w:t>
+      </w:r>
+    </w:p>
+    <w:p>
+      <w:pPr>
+        <w:pStyle w:val="Prrafodelista"/>
+        <w:spacing w:line="360" w:lineRule="auto"/>
+        <w:ind w:left="1068" w:firstLine="348"/>
+        <w:rPr>
+          <w:rFonts w:ascii="Calibri" w:eastAsia="Calibri" w:hAnsi="Calibri" w:cs="Calibri"/>
+          <w:sz w:val="22"/>
+          <w:szCs w:val="22"/>
+          <w:lang w:val="es-CO"/>
+        </w:rPr>
+      </w:pPr>
+      <w:r>
+        <w:rPr>
+          <w:rFonts w:ascii="Calibri" w:eastAsia="Calibri" w:hAnsi="Calibri" w:cs="Calibri"/>
+          <w:sz w:val="22"/>
+          <w:szCs w:val="22"/>
+          <w:lang w:val="es-CO"/>
+        </w:rPr>
+        <w:t xml:space="preserve">-[2] Complejidad Media Alta </w:t>
+      </w:r>
+    </w:p>
+    <w:p>
+      <w:pPr>
+        <w:pStyle w:val="Prrafodelista"/>
+        <w:spacing w:line="360" w:lineRule="auto"/>
+        <w:ind w:left="1068" w:firstLine="348"/>
+        <w:rPr>
+          <w:rFonts w:ascii="Calibri" w:eastAsia="Calibri" w:hAnsi="Calibri" w:cs="Calibri"/>
+          <w:sz w:val="22"/>
+          <w:szCs w:val="22"/>
+          <w:lang w:val="es-CO"/>
+        </w:rPr>
+      </w:pPr>
+      <w:r>
+        <w:rPr>
+          <w:rFonts w:ascii="Calibri" w:eastAsia="Calibri" w:hAnsi="Calibri" w:cs="Calibri"/>
+          <w:sz w:val="22"/>
+          <w:szCs w:val="22"/>
+          <w:lang w:val="es-CO"/>
+        </w:rPr>
+        <w:t>-[1] Complejidad Muy Alta.</w:t>
+      </w:r>
+    </w:p>
+    <w:p>
+      <w:pPr>
+        <w:pStyle w:val="Prrafodelista"/>
+        <w:numPr>
+          <w:ilvl w:val="0"/>
+          <w:numId w:val="16"/>
+        </w:numPr>
+        <w:spacing w:line="360" w:lineRule="auto"/>
+        <w:rPr>
+          <w:rFonts w:ascii="Calibri" w:eastAsia="Calibri" w:hAnsi="Calibri" w:cs="Calibri"/>
+          <w:sz w:val="22"/>
+          <w:szCs w:val="22"/>
+          <w:lang w:val="es-CO"/>
+        </w:rPr>
+      </w:pPr>
+      <w:r>
+        <w:rPr>
+          <w:rFonts w:ascii="Calibri" w:eastAsia="Calibri" w:hAnsi="Calibri" w:cs="Calibri"/>
+          <w:sz w:val="22"/>
+          <w:szCs w:val="22"/>
+          <w:lang w:val="es-CO"/>
+        </w:rPr>
+        <w:t>Criterio D. Velocidad de búsqueda.</w:t>
+      </w:r>
+    </w:p>
+    <w:p>
+      <w:pPr>
+        <w:pStyle w:val="Prrafodelista"/>
+        <w:spacing w:line="360" w:lineRule="auto"/>
+        <w:ind w:left="1416"/>
+        <w:rPr>
+          <w:rFonts w:ascii="Calibri" w:eastAsia="Calibri" w:hAnsi="Calibri" w:cs="Calibri"/>
+          <w:sz w:val="22"/>
+          <w:szCs w:val="22"/>
+          <w:lang w:val="es-CO"/>
+        </w:rPr>
+      </w:pPr>
+      <w:r>
+        <w:rPr>
+          <w:rFonts w:ascii="Calibri" w:eastAsia="Calibri" w:hAnsi="Calibri" w:cs="Calibri"/>
+          <w:sz w:val="22"/>
+          <w:szCs w:val="22"/>
+          <w:lang w:val="es-CO"/>
+        </w:rPr>
+        <w:t>-[3] Velocidad Alta</w:t>
+      </w:r>
+    </w:p>
+    <w:p>
+      <w:pPr>
+        <w:pStyle w:val="Prrafodelista"/>
+        <w:spacing w:line="360" w:lineRule="auto"/>
+        <w:ind w:left="1416"/>
+        <w:rPr>
+          <w:rFonts w:ascii="Calibri" w:eastAsia="Calibri" w:hAnsi="Calibri" w:cs="Calibri"/>
+          <w:sz w:val="22"/>
+          <w:szCs w:val="22"/>
+          <w:lang w:val="es-CO"/>
+        </w:rPr>
+      </w:pPr>
+      <w:r>
+        <w:rPr>
+          <w:rFonts w:ascii="Calibri" w:eastAsia="Calibri" w:hAnsi="Calibri" w:cs="Calibri"/>
+          <w:sz w:val="22"/>
+          <w:szCs w:val="22"/>
+          <w:lang w:val="es-CO"/>
+        </w:rPr>
+        <w:t>-[2] Velocidad Media</w:t>
+      </w:r>
+    </w:p>
+    <w:p>
+      <w:pPr>
+        <w:pStyle w:val="Prrafodelista"/>
+        <w:spacing w:line="360" w:lineRule="auto"/>
+        <w:ind w:left="1416"/>
+        <w:rPr>
+          <w:rFonts w:ascii="Calibri" w:eastAsia="Calibri" w:hAnsi="Calibri" w:cs="Calibri"/>
+          <w:sz w:val="22"/>
+          <w:szCs w:val="22"/>
+          <w:lang w:val="es-CO"/>
+        </w:rPr>
+      </w:pPr>
+      <w:r>
+        <w:rPr>
+          <w:rFonts w:ascii="Calibri" w:eastAsia="Calibri" w:hAnsi="Calibri" w:cs="Calibri"/>
+          <w:sz w:val="22"/>
+          <w:szCs w:val="22"/>
+          <w:lang w:val="es-CO"/>
+        </w:rPr>
+        <w:t>-[1] Velocidad Baja</w:t>
+      </w:r>
+    </w:p>
+    <w:p>
+      <w:pPr>
+        <w:pStyle w:val="Prrafodelista"/>
+        <w:spacing w:line="360" w:lineRule="auto"/>
+        <w:ind w:left="1416"/>
+        <w:rPr>
+          <w:rFonts w:ascii="Calibri" w:eastAsia="Calibri" w:hAnsi="Calibri" w:cs="Calibri"/>
+          <w:sz w:val="22"/>
+          <w:szCs w:val="22"/>
+          <w:lang w:val="es-CO"/>
+        </w:rPr>
+      </w:pPr>
+    </w:p>
+    <w:p>
+      <w:pPr>
+        <w:pStyle w:val="Prrafodelista"/>
+        <w:spacing w:line="360" w:lineRule="auto"/>
+        <w:ind w:left="1416"/>
+        <w:rPr>
+          <w:rFonts w:ascii="Calibri" w:eastAsia="Calibri" w:hAnsi="Calibri" w:cs="Calibri"/>
+          <w:sz w:val="22"/>
+          <w:szCs w:val="22"/>
+          <w:lang w:val="es-CO"/>
+        </w:rPr>
+      </w:pPr>
+    </w:p>
+    <w:tbl>
+      <w:tblPr>
+        <w:tblStyle w:val="Tablaconcuadrcula"/>
+        <w:tblW w:w="8584" w:type="dxa"/>
+        <w:jc w:val="center"/>
+        <w:tblLook w:val="04A0" w:firstRow="1" w:lastRow="0" w:firstColumn="1" w:lastColumn="0" w:noHBand="0" w:noVBand="1"/>
+      </w:tblPr>
+      <w:tblGrid>
+        <w:gridCol w:w="1998"/>
+        <w:gridCol w:w="1653"/>
+        <w:gridCol w:w="1645"/>
+        <w:gridCol w:w="1645"/>
+        <w:gridCol w:w="1643"/>
+      </w:tblGrid>
+      <w:tr>
+        <w:trPr>
+          <w:trHeight w:val="640"/>
+          <w:jc w:val="center"/>
+        </w:trPr>
+        <w:tc>
+          <w:tcPr>
+            <w:tcW w:w="2000" w:type="dxa"/>
+            <w:vAlign w:val="center"/>
+          </w:tcPr>
+          <w:p>
+            <w:pPr>
+              <w:pStyle w:val="Prrafodelista"/>
+              <w:spacing w:line="360" w:lineRule="auto"/>
+              <w:ind w:left="0"/>
+              <w:jc w:val="center"/>
+              <w:rPr>
+                <w:rFonts w:ascii="Calibri" w:eastAsia="Calibri" w:hAnsi="Calibri" w:cs="Calibri"/>
+                <w:sz w:val="22"/>
+                <w:szCs w:val="22"/>
+                <w:lang w:val="es-CO"/>
+              </w:rPr>
+            </w:pPr>
+          </w:p>
+        </w:tc>
+        <w:tc>
+          <w:tcPr>
+            <w:tcW w:w="1646" w:type="dxa"/>
+            <w:vAlign w:val="center"/>
+          </w:tcPr>
+          <w:p>
+            <w:pPr>
+              <w:pStyle w:val="Prrafodelista"/>
+              <w:spacing w:line="360" w:lineRule="auto"/>
+              <w:ind w:left="0"/>
+              <w:jc w:val="center"/>
+              <w:rPr>
+                <w:rFonts w:ascii="Calibri" w:eastAsia="Calibri" w:hAnsi="Calibri" w:cs="Calibri"/>
+                <w:sz w:val="22"/>
+                <w:szCs w:val="22"/>
+                <w:lang w:val="es-CO"/>
+              </w:rPr>
+            </w:pPr>
+            <w:r>
+              <w:rPr>
+                <w:rFonts w:ascii="Calibri" w:eastAsia="Calibri" w:hAnsi="Calibri" w:cs="Calibri"/>
+                <w:sz w:val="22"/>
+                <w:szCs w:val="22"/>
+                <w:lang w:val="es-CO"/>
+              </w:rPr>
+              <w:t>Criterio A</w:t>
+            </w:r>
+          </w:p>
+        </w:tc>
+        <w:tc>
+          <w:tcPr>
+            <w:tcW w:w="1646" w:type="dxa"/>
+            <w:vAlign w:val="center"/>
+          </w:tcPr>
+          <w:p>
+            <w:pPr>
+              <w:pStyle w:val="Prrafodelista"/>
+              <w:spacing w:line="360" w:lineRule="auto"/>
+              <w:ind w:left="0"/>
+              <w:jc w:val="center"/>
+              <w:rPr>
+                <w:rFonts w:ascii="Calibri" w:eastAsia="Calibri" w:hAnsi="Calibri" w:cs="Calibri"/>
+                <w:sz w:val="22"/>
+                <w:szCs w:val="22"/>
+                <w:lang w:val="es-CO"/>
+              </w:rPr>
+            </w:pPr>
+            <w:r>
+              <w:rPr>
+                <w:rFonts w:ascii="Calibri" w:eastAsia="Calibri" w:hAnsi="Calibri" w:cs="Calibri"/>
+                <w:sz w:val="22"/>
+                <w:szCs w:val="22"/>
+                <w:lang w:val="es-CO"/>
+              </w:rPr>
+              <w:t>Criterio B</w:t>
+            </w:r>
+          </w:p>
+        </w:tc>
+        <w:tc>
+          <w:tcPr>
+            <w:tcW w:w="1646" w:type="dxa"/>
+            <w:vAlign w:val="center"/>
+          </w:tcPr>
+          <w:p>
+            <w:pPr>
+              <w:pStyle w:val="Prrafodelista"/>
+              <w:spacing w:line="360" w:lineRule="auto"/>
+              <w:ind w:left="0"/>
+              <w:jc w:val="center"/>
+              <w:rPr>
+                <w:rFonts w:ascii="Calibri" w:eastAsia="Calibri" w:hAnsi="Calibri" w:cs="Calibri"/>
+                <w:sz w:val="22"/>
+                <w:szCs w:val="22"/>
+                <w:lang w:val="es-CO"/>
+              </w:rPr>
+            </w:pPr>
+            <w:r>
+              <w:rPr>
+                <w:rFonts w:ascii="Calibri" w:eastAsia="Calibri" w:hAnsi="Calibri" w:cs="Calibri"/>
+                <w:sz w:val="22"/>
+                <w:szCs w:val="22"/>
+                <w:lang w:val="es-CO"/>
+              </w:rPr>
+              <w:t>Criterio C</w:t>
+            </w:r>
+          </w:p>
+        </w:tc>
+        <w:tc>
+          <w:tcPr>
+            <w:tcW w:w="1646" w:type="dxa"/>
+            <w:vAlign w:val="center"/>
+          </w:tcPr>
+          <w:p>
+            <w:pPr>
+              <w:pStyle w:val="Prrafodelista"/>
+              <w:spacing w:line="360" w:lineRule="auto"/>
+              <w:ind w:left="0"/>
+              <w:jc w:val="center"/>
+              <w:rPr>
+                <w:rFonts w:ascii="Calibri" w:eastAsia="Calibri" w:hAnsi="Calibri" w:cs="Calibri"/>
+                <w:sz w:val="22"/>
+                <w:szCs w:val="22"/>
+                <w:lang w:val="es-CO"/>
+              </w:rPr>
+            </w:pPr>
+            <w:r>
+              <w:rPr>
+                <w:rFonts w:ascii="Calibri" w:eastAsia="Calibri" w:hAnsi="Calibri" w:cs="Calibri"/>
+                <w:sz w:val="22"/>
+                <w:szCs w:val="22"/>
+                <w:lang w:val="es-CO"/>
+              </w:rPr>
+              <w:t>Criterio D</w:t>
+            </w:r>
+          </w:p>
+        </w:tc>
+      </w:tr>
+      <w:tr>
+        <w:trPr>
+          <w:trHeight w:val="616"/>
+          <w:jc w:val="center"/>
+        </w:trPr>
+        <w:tc>
+          <w:tcPr>
+            <w:tcW w:w="2000" w:type="dxa"/>
+            <w:vAlign w:val="center"/>
+          </w:tcPr>
+          <w:p>
+            <w:pPr>
+              <w:pStyle w:val="Prrafodelista"/>
+              <w:spacing w:line="360" w:lineRule="auto"/>
+              <w:ind w:left="0"/>
+              <w:jc w:val="center"/>
+              <w:rPr>
+                <w:rFonts w:ascii="Calibri" w:eastAsia="Calibri" w:hAnsi="Calibri" w:cs="Calibri"/>
+                <w:sz w:val="22"/>
+                <w:szCs w:val="22"/>
+                <w:lang w:val="es-CO"/>
+              </w:rPr>
+            </w:pPr>
+            <w:r>
+              <w:rPr>
+                <w:rFonts w:ascii="Calibri" w:eastAsia="Calibri" w:hAnsi="Calibri" w:cs="Calibri"/>
+                <w:sz w:val="22"/>
+                <w:szCs w:val="22"/>
+                <w:lang w:val="es-CO"/>
+              </w:rPr>
+              <w:t xml:space="preserve">Alternativa 1. </w:t>
+            </w:r>
+            <w:r>
+              <w:rPr>
+                <w:rFonts w:ascii="Calibri" w:eastAsia="Calibri" w:hAnsi="Calibri" w:cs="Calibri"/>
+                <w:sz w:val="22"/>
+                <w:szCs w:val="22"/>
+                <w:lang w:val="es-CO"/>
+              </w:rPr>
+              <w:t>Árbol</w:t>
+            </w:r>
+            <w:r>
+              <w:rPr>
+                <w:rFonts w:ascii="Calibri" w:eastAsia="Calibri" w:hAnsi="Calibri" w:cs="Calibri"/>
+                <w:sz w:val="22"/>
+                <w:szCs w:val="22"/>
+                <w:lang w:val="es-CO"/>
+              </w:rPr>
+              <w:t xml:space="preserve"> AVL.</w:t>
+            </w:r>
+          </w:p>
+        </w:tc>
+        <w:tc>
+          <w:tcPr>
+            <w:tcW w:w="1646" w:type="dxa"/>
+            <w:vAlign w:val="center"/>
+          </w:tcPr>
+          <w:p>
+            <w:pPr>
+              <w:spacing w:line="360" w:lineRule="auto"/>
+              <w:jc w:val="center"/>
+              <w:rPr>
+                <w:rFonts w:ascii="Calibri" w:eastAsia="Calibri" w:hAnsi="Calibri" w:cs="Calibri"/>
+                <w:sz w:val="22"/>
+                <w:szCs w:val="22"/>
+                <w:lang w:val="es-CO"/>
+              </w:rPr>
+            </w:pPr>
+            <w:r>
+              <w:rPr>
+                <w:rFonts w:ascii="Calibri" w:eastAsia="Calibri" w:hAnsi="Calibri" w:cs="Calibri"/>
+                <w:sz w:val="22"/>
+                <w:szCs w:val="22"/>
+                <w:lang w:val="es-CO"/>
+              </w:rPr>
+              <w:t>Cumple con todos los requerimientos.</w:t>
+            </w:r>
+          </w:p>
+          <w:p>
+            <w:pPr>
+              <w:spacing w:line="360" w:lineRule="auto"/>
+              <w:jc w:val="center"/>
+              <w:rPr>
+                <w:rFonts w:ascii="Calibri" w:eastAsia="Calibri" w:hAnsi="Calibri" w:cs="Calibri"/>
+                <w:sz w:val="22"/>
+                <w:szCs w:val="22"/>
+                <w:lang w:val="es-CO"/>
+              </w:rPr>
+            </w:pPr>
+            <w:r>
+              <w:rPr>
+                <w:rFonts w:ascii="Calibri" w:eastAsia="Calibri" w:hAnsi="Calibri" w:cs="Calibri"/>
+                <w:sz w:val="22"/>
+                <w:szCs w:val="22"/>
+                <w:lang w:val="es-CO"/>
+              </w:rPr>
+              <w:t>2</w:t>
+            </w:r>
+          </w:p>
+        </w:tc>
+        <w:tc>
+          <w:tcPr>
+            <w:tcW w:w="1646" w:type="dxa"/>
+            <w:vAlign w:val="center"/>
+          </w:tcPr>
+          <w:p>
+            <w:pPr>
+              <w:pStyle w:val="Prrafodelista"/>
+              <w:spacing w:line="360" w:lineRule="auto"/>
+              <w:ind w:left="0"/>
+              <w:jc w:val="center"/>
+              <w:rPr>
+                <w:rFonts w:ascii="Calibri" w:eastAsia="Calibri" w:hAnsi="Calibri" w:cs="Calibri"/>
+                <w:sz w:val="22"/>
+                <w:szCs w:val="22"/>
+                <w:lang w:val="es-CO"/>
+              </w:rPr>
+            </w:pPr>
+            <w:r>
+              <w:rPr>
+                <w:rFonts w:ascii="Calibri" w:eastAsia="Calibri" w:hAnsi="Calibri" w:cs="Calibri"/>
+                <w:sz w:val="22"/>
+                <w:szCs w:val="22"/>
+                <w:lang w:val="es-CO"/>
+              </w:rPr>
+              <w:t>Complejidad Media Alta</w:t>
+            </w:r>
+          </w:p>
+          <w:p>
+            <w:pPr>
+              <w:pStyle w:val="Prrafodelista"/>
+              <w:spacing w:line="360" w:lineRule="auto"/>
+              <w:ind w:left="0"/>
+              <w:jc w:val="center"/>
+              <w:rPr>
+                <w:rFonts w:ascii="Calibri" w:eastAsia="Calibri" w:hAnsi="Calibri" w:cs="Calibri"/>
+                <w:sz w:val="22"/>
+                <w:szCs w:val="22"/>
+                <w:lang w:val="es-CO"/>
+              </w:rPr>
+            </w:pPr>
+            <w:r>
+              <w:rPr>
+                <w:rFonts w:ascii="Calibri" w:eastAsia="Calibri" w:hAnsi="Calibri" w:cs="Calibri"/>
+                <w:sz w:val="22"/>
+                <w:szCs w:val="22"/>
+                <w:lang w:val="es-CO"/>
+              </w:rPr>
+              <w:t>2</w:t>
+            </w:r>
+          </w:p>
+        </w:tc>
+        <w:tc>
+          <w:tcPr>
+            <w:tcW w:w="1646" w:type="dxa"/>
+            <w:vAlign w:val="center"/>
+          </w:tcPr>
+          <w:p>
+            <w:pPr>
+              <w:pStyle w:val="Prrafodelista"/>
+              <w:spacing w:line="360" w:lineRule="auto"/>
+              <w:ind w:left="0"/>
+              <w:jc w:val="center"/>
+              <w:rPr>
+                <w:rFonts w:ascii="Calibri" w:eastAsia="Calibri" w:hAnsi="Calibri" w:cs="Calibri"/>
+                <w:sz w:val="22"/>
+                <w:szCs w:val="22"/>
+                <w:lang w:val="es-CO"/>
+              </w:rPr>
+            </w:pPr>
+            <w:r>
+              <w:rPr>
+                <w:rFonts w:ascii="Calibri" w:eastAsia="Calibri" w:hAnsi="Calibri" w:cs="Calibri"/>
+                <w:sz w:val="22"/>
+                <w:szCs w:val="22"/>
+                <w:lang w:val="es-CO"/>
+              </w:rPr>
+              <w:t>Complejidad Media Alta</w:t>
+            </w:r>
+          </w:p>
+          <w:p>
+            <w:pPr>
+              <w:pStyle w:val="Prrafodelista"/>
+              <w:spacing w:line="360" w:lineRule="auto"/>
+              <w:ind w:left="0"/>
+              <w:jc w:val="center"/>
+              <w:rPr>
+                <w:rFonts w:ascii="Calibri" w:eastAsia="Calibri" w:hAnsi="Calibri" w:cs="Calibri"/>
+                <w:sz w:val="22"/>
+                <w:szCs w:val="22"/>
+                <w:lang w:val="es-CO"/>
+              </w:rPr>
+            </w:pPr>
+            <w:r>
+              <w:rPr>
+                <w:rFonts w:ascii="Calibri" w:eastAsia="Calibri" w:hAnsi="Calibri" w:cs="Calibri"/>
+                <w:sz w:val="22"/>
+                <w:szCs w:val="22"/>
+                <w:lang w:val="es-CO"/>
+              </w:rPr>
+              <w:t>2</w:t>
+            </w:r>
+          </w:p>
+        </w:tc>
+        <w:tc>
+          <w:tcPr>
+            <w:tcW w:w="1646" w:type="dxa"/>
+            <w:vAlign w:val="center"/>
+          </w:tcPr>
+          <w:p>
+            <w:pPr>
+              <w:pStyle w:val="Prrafodelista"/>
+              <w:spacing w:line="360" w:lineRule="auto"/>
+              <w:ind w:left="0"/>
+              <w:jc w:val="center"/>
+              <w:rPr>
+                <w:rFonts w:ascii="Calibri" w:eastAsia="Calibri" w:hAnsi="Calibri" w:cs="Calibri"/>
+                <w:sz w:val="22"/>
+                <w:szCs w:val="22"/>
+                <w:lang w:val="es-CO"/>
+              </w:rPr>
+            </w:pPr>
+            <w:r>
+              <w:rPr>
+                <w:rFonts w:ascii="Calibri" w:eastAsia="Calibri" w:hAnsi="Calibri" w:cs="Calibri"/>
+                <w:sz w:val="22"/>
+                <w:szCs w:val="22"/>
+                <w:lang w:val="es-CO"/>
+              </w:rPr>
+              <w:t>Velocidad Alta</w:t>
+            </w:r>
+          </w:p>
+          <w:p>
+            <w:pPr>
+              <w:pStyle w:val="Prrafodelista"/>
+              <w:spacing w:line="360" w:lineRule="auto"/>
+              <w:ind w:left="0"/>
+              <w:jc w:val="center"/>
+              <w:rPr>
+                <w:rFonts w:ascii="Calibri" w:eastAsia="Calibri" w:hAnsi="Calibri" w:cs="Calibri"/>
+                <w:sz w:val="22"/>
+                <w:szCs w:val="22"/>
+                <w:lang w:val="es-CO"/>
+              </w:rPr>
+            </w:pPr>
+            <w:r>
+              <w:rPr>
+                <w:rFonts w:ascii="Calibri" w:eastAsia="Calibri" w:hAnsi="Calibri" w:cs="Calibri"/>
+                <w:sz w:val="22"/>
+                <w:szCs w:val="22"/>
+                <w:lang w:val="es-CO"/>
+              </w:rPr>
+              <w:t>3</w:t>
+            </w:r>
+          </w:p>
+        </w:tc>
+      </w:tr>
+      <w:tr>
+        <w:trPr>
+          <w:trHeight w:val="640"/>
+          <w:jc w:val="center"/>
+        </w:trPr>
+        <w:tc>
+          <w:tcPr>
+            <w:tcW w:w="2000" w:type="dxa"/>
+            <w:vAlign w:val="center"/>
+          </w:tcPr>
+          <w:p>
+            <w:pPr>
+              <w:pStyle w:val="Prrafodelista"/>
+              <w:spacing w:line="360" w:lineRule="auto"/>
+              <w:ind w:left="0"/>
+              <w:jc w:val="center"/>
+              <w:rPr>
+                <w:rFonts w:ascii="Calibri" w:eastAsia="Calibri" w:hAnsi="Calibri" w:cs="Calibri"/>
+                <w:sz w:val="22"/>
+                <w:szCs w:val="22"/>
+                <w:lang w:val="es-CO"/>
+              </w:rPr>
+            </w:pPr>
+            <w:r>
+              <w:rPr>
+                <w:rFonts w:ascii="Calibri" w:eastAsia="Calibri" w:hAnsi="Calibri" w:cs="Calibri"/>
+                <w:sz w:val="22"/>
+                <w:szCs w:val="22"/>
+                <w:lang w:val="es-CO"/>
+              </w:rPr>
+              <w:t xml:space="preserve">Alternativa 2. </w:t>
+            </w:r>
+            <w:r>
+              <w:rPr>
+                <w:rFonts w:ascii="Calibri" w:eastAsia="Calibri" w:hAnsi="Calibri" w:cs="Calibri"/>
+                <w:sz w:val="22"/>
+                <w:szCs w:val="22"/>
+                <w:lang w:val="es-CO"/>
+              </w:rPr>
+              <w:t>Árbol Binario no</w:t>
+            </w:r>
+            <w:r>
+              <w:rPr>
+                <w:rFonts w:ascii="Calibri" w:eastAsia="Calibri" w:hAnsi="Calibri" w:cs="Calibri"/>
+                <w:sz w:val="22"/>
+                <w:szCs w:val="22"/>
+                <w:lang w:val="es-CO"/>
+              </w:rPr>
+              <w:t xml:space="preserve"> </w:t>
+            </w:r>
+            <w:r>
+              <w:rPr>
+                <w:rFonts w:ascii="Calibri" w:eastAsia="Calibri" w:hAnsi="Calibri" w:cs="Calibri"/>
+                <w:sz w:val="22"/>
+                <w:szCs w:val="22"/>
+                <w:lang w:val="es-CO"/>
+              </w:rPr>
+              <w:t>Balanceable(ABB</w:t>
+            </w:r>
+          </w:p>
+        </w:tc>
+        <w:tc>
+          <w:tcPr>
+            <w:tcW w:w="1646" w:type="dxa"/>
+            <w:vAlign w:val="center"/>
+          </w:tcPr>
+          <w:p>
+            <w:pPr>
+              <w:spacing w:line="360" w:lineRule="auto"/>
+              <w:jc w:val="center"/>
+              <w:rPr>
+                <w:rFonts w:ascii="Calibri" w:eastAsia="Calibri" w:hAnsi="Calibri" w:cs="Calibri"/>
+                <w:sz w:val="22"/>
+                <w:szCs w:val="22"/>
+                <w:lang w:val="es-CO"/>
+              </w:rPr>
+            </w:pPr>
+            <w:r>
+              <w:rPr>
+                <w:rFonts w:ascii="Calibri" w:eastAsia="Calibri" w:hAnsi="Calibri" w:cs="Calibri"/>
+                <w:sz w:val="22"/>
+                <w:szCs w:val="22"/>
+                <w:lang w:val="es-CO"/>
+              </w:rPr>
+              <w:t>Cumple con todos los requerimientos.</w:t>
+            </w:r>
+          </w:p>
+          <w:p>
+            <w:pPr>
+              <w:pStyle w:val="Prrafodelista"/>
+              <w:spacing w:line="360" w:lineRule="auto"/>
+              <w:ind w:left="0"/>
+              <w:jc w:val="center"/>
+              <w:rPr>
+                <w:rFonts w:ascii="Calibri" w:eastAsia="Calibri" w:hAnsi="Calibri" w:cs="Calibri"/>
+                <w:sz w:val="22"/>
+                <w:szCs w:val="22"/>
+                <w:lang w:val="es-CO"/>
+              </w:rPr>
+            </w:pPr>
+            <w:r>
+              <w:rPr>
+                <w:rFonts w:ascii="Calibri" w:eastAsia="Calibri" w:hAnsi="Calibri" w:cs="Calibri"/>
+                <w:sz w:val="22"/>
+                <w:szCs w:val="22"/>
+                <w:lang w:val="es-CO"/>
+              </w:rPr>
+              <w:t>2</w:t>
+            </w:r>
+          </w:p>
+        </w:tc>
+        <w:tc>
+          <w:tcPr>
+            <w:tcW w:w="1646" w:type="dxa"/>
+            <w:vAlign w:val="center"/>
+          </w:tcPr>
+          <w:p>
+            <w:pPr>
+              <w:pStyle w:val="Prrafodelista"/>
+              <w:spacing w:line="360" w:lineRule="auto"/>
+              <w:ind w:left="0"/>
+              <w:jc w:val="center"/>
+              <w:rPr>
+                <w:rFonts w:ascii="Calibri" w:eastAsia="Calibri" w:hAnsi="Calibri" w:cs="Calibri"/>
+                <w:sz w:val="22"/>
+                <w:szCs w:val="22"/>
+                <w:lang w:val="es-CO"/>
+              </w:rPr>
+            </w:pPr>
+            <w:r>
+              <w:rPr>
+                <w:rFonts w:ascii="Calibri" w:eastAsia="Calibri" w:hAnsi="Calibri" w:cs="Calibri"/>
+                <w:sz w:val="22"/>
+                <w:szCs w:val="22"/>
+                <w:lang w:val="es-CO"/>
+              </w:rPr>
+              <w:t>Complejidad Estándar</w:t>
+            </w:r>
+          </w:p>
+          <w:p>
+            <w:pPr>
+              <w:pStyle w:val="Prrafodelista"/>
+              <w:spacing w:line="360" w:lineRule="auto"/>
+              <w:ind w:left="0"/>
+              <w:jc w:val="center"/>
+              <w:rPr>
+                <w:rFonts w:ascii="Calibri" w:eastAsia="Calibri" w:hAnsi="Calibri" w:cs="Calibri"/>
+                <w:sz w:val="22"/>
+                <w:szCs w:val="22"/>
+                <w:lang w:val="es-CO"/>
+              </w:rPr>
+            </w:pPr>
+            <w:r>
+              <w:rPr>
+                <w:rFonts w:ascii="Calibri" w:eastAsia="Calibri" w:hAnsi="Calibri" w:cs="Calibri"/>
+                <w:sz w:val="22"/>
+                <w:szCs w:val="22"/>
+                <w:lang w:val="es-CO"/>
+              </w:rPr>
+              <w:t>3</w:t>
+            </w:r>
+          </w:p>
+        </w:tc>
+        <w:tc>
+          <w:tcPr>
+            <w:tcW w:w="1646" w:type="dxa"/>
+            <w:vAlign w:val="center"/>
+          </w:tcPr>
+          <w:p>
+            <w:pPr>
+              <w:pStyle w:val="Prrafodelista"/>
+              <w:spacing w:line="360" w:lineRule="auto"/>
+              <w:ind w:left="0"/>
+              <w:jc w:val="center"/>
+              <w:rPr>
+                <w:rFonts w:ascii="Calibri" w:eastAsia="Calibri" w:hAnsi="Calibri" w:cs="Calibri"/>
+                <w:sz w:val="22"/>
+                <w:szCs w:val="22"/>
+                <w:lang w:val="es-CO"/>
+              </w:rPr>
+            </w:pPr>
+            <w:r>
+              <w:rPr>
+                <w:rFonts w:ascii="Calibri" w:eastAsia="Calibri" w:hAnsi="Calibri" w:cs="Calibri"/>
+                <w:sz w:val="22"/>
+                <w:szCs w:val="22"/>
+                <w:lang w:val="es-CO"/>
+              </w:rPr>
+              <w:t>Complejidad Media Alta</w:t>
+            </w:r>
+          </w:p>
+          <w:p>
+            <w:pPr>
+              <w:pStyle w:val="Prrafodelista"/>
+              <w:spacing w:line="360" w:lineRule="auto"/>
+              <w:ind w:left="0"/>
+              <w:jc w:val="center"/>
+              <w:rPr>
+                <w:rFonts w:ascii="Calibri" w:eastAsia="Calibri" w:hAnsi="Calibri" w:cs="Calibri"/>
+                <w:sz w:val="22"/>
+                <w:szCs w:val="22"/>
+                <w:lang w:val="es-CO"/>
+              </w:rPr>
+            </w:pPr>
+            <w:r>
+              <w:rPr>
+                <w:rFonts w:ascii="Calibri" w:eastAsia="Calibri" w:hAnsi="Calibri" w:cs="Calibri"/>
+                <w:sz w:val="22"/>
+                <w:szCs w:val="22"/>
+                <w:lang w:val="es-CO"/>
+              </w:rPr>
+              <w:t>2</w:t>
+            </w:r>
+          </w:p>
+        </w:tc>
+        <w:tc>
+          <w:tcPr>
+            <w:tcW w:w="1646" w:type="dxa"/>
+            <w:vAlign w:val="center"/>
+          </w:tcPr>
+          <w:p>
+            <w:pPr>
+              <w:pStyle w:val="Prrafodelista"/>
+              <w:spacing w:line="360" w:lineRule="auto"/>
+              <w:ind w:left="0"/>
+              <w:jc w:val="center"/>
+              <w:rPr>
+                <w:rFonts w:ascii="Calibri" w:eastAsia="Calibri" w:hAnsi="Calibri" w:cs="Calibri"/>
+                <w:sz w:val="22"/>
+                <w:szCs w:val="22"/>
+                <w:lang w:val="es-CO"/>
+              </w:rPr>
+            </w:pPr>
+            <w:r>
+              <w:rPr>
+                <w:rFonts w:ascii="Calibri" w:eastAsia="Calibri" w:hAnsi="Calibri" w:cs="Calibri"/>
+                <w:sz w:val="22"/>
+                <w:szCs w:val="22"/>
+                <w:lang w:val="es-CO"/>
+              </w:rPr>
+              <w:t>Velocidad Baja</w:t>
+            </w:r>
+          </w:p>
+          <w:p>
+            <w:pPr>
+              <w:pStyle w:val="Prrafodelista"/>
+              <w:spacing w:line="360" w:lineRule="auto"/>
+              <w:ind w:left="0"/>
+              <w:jc w:val="center"/>
+              <w:rPr>
+                <w:rFonts w:ascii="Calibri" w:eastAsia="Calibri" w:hAnsi="Calibri" w:cs="Calibri"/>
+                <w:sz w:val="22"/>
+                <w:szCs w:val="22"/>
+                <w:lang w:val="es-CO"/>
+              </w:rPr>
+            </w:pPr>
+            <w:r>
+              <w:rPr>
+                <w:rFonts w:ascii="Calibri" w:eastAsia="Calibri" w:hAnsi="Calibri" w:cs="Calibri"/>
+                <w:sz w:val="22"/>
+                <w:szCs w:val="22"/>
+                <w:lang w:val="es-CO"/>
+              </w:rPr>
+              <w:t>1</w:t>
+            </w:r>
+          </w:p>
+        </w:tc>
+      </w:tr>
+      <w:tr>
+        <w:trPr>
+          <w:trHeight w:val="616"/>
+          <w:jc w:val="center"/>
+        </w:trPr>
+        <w:tc>
+          <w:tcPr>
+            <w:tcW w:w="2000" w:type="dxa"/>
+            <w:vAlign w:val="center"/>
+          </w:tcPr>
+          <w:p>
+            <w:pPr>
+              <w:spacing w:line="360" w:lineRule="auto"/>
+              <w:jc w:val="center"/>
+              <w:rPr>
+                <w:rFonts w:ascii="Calibri" w:eastAsia="Calibri" w:hAnsi="Calibri" w:cs="Calibri"/>
+                <w:sz w:val="22"/>
+                <w:szCs w:val="22"/>
+                <w:lang w:val="es-CO"/>
+              </w:rPr>
+            </w:pPr>
+            <w:r>
+              <w:rPr>
+                <w:rFonts w:ascii="Calibri" w:eastAsia="Calibri" w:hAnsi="Calibri" w:cs="Calibri"/>
+                <w:sz w:val="22"/>
+                <w:szCs w:val="22"/>
+                <w:lang w:val="es-CO"/>
+              </w:rPr>
+              <w:t>Alternativa 3. Árbol</w:t>
+            </w:r>
+            <w:r>
+              <w:rPr>
+                <w:rFonts w:ascii="Calibri" w:eastAsia="Calibri" w:hAnsi="Calibri" w:cs="Calibri"/>
+                <w:sz w:val="22"/>
+                <w:szCs w:val="22"/>
+                <w:lang w:val="es-CO"/>
+              </w:rPr>
+              <w:t xml:space="preserve"> </w:t>
+            </w:r>
+            <w:r>
+              <w:rPr>
+                <w:rFonts w:ascii="Calibri" w:eastAsia="Calibri" w:hAnsi="Calibri" w:cs="Calibri"/>
+                <w:sz w:val="22"/>
+                <w:szCs w:val="22"/>
+                <w:lang w:val="es-CO"/>
+              </w:rPr>
+              <w:t>Roji-Negro</w:t>
+            </w:r>
+          </w:p>
+        </w:tc>
+        <w:tc>
+          <w:tcPr>
+            <w:tcW w:w="1646" w:type="dxa"/>
+            <w:vAlign w:val="center"/>
+          </w:tcPr>
+          <w:p>
+            <w:pPr>
+              <w:spacing w:line="360" w:lineRule="auto"/>
+              <w:jc w:val="center"/>
+              <w:rPr>
+                <w:rFonts w:ascii="Calibri" w:eastAsia="Calibri" w:hAnsi="Calibri" w:cs="Calibri"/>
+                <w:sz w:val="22"/>
+                <w:szCs w:val="22"/>
+                <w:lang w:val="es-CO"/>
+              </w:rPr>
+            </w:pPr>
+            <w:r>
+              <w:rPr>
+                <w:rFonts w:ascii="Calibri" w:eastAsia="Calibri" w:hAnsi="Calibri" w:cs="Calibri"/>
+                <w:sz w:val="22"/>
+                <w:szCs w:val="22"/>
+                <w:lang w:val="es-CO"/>
+              </w:rPr>
+              <w:t>Cumple con todos los requerimientos.</w:t>
+            </w:r>
+          </w:p>
+          <w:p>
+            <w:pPr>
+              <w:pStyle w:val="Prrafodelista"/>
+              <w:spacing w:line="360" w:lineRule="auto"/>
+              <w:ind w:left="0"/>
+              <w:jc w:val="center"/>
+              <w:rPr>
+                <w:rFonts w:ascii="Calibri" w:eastAsia="Calibri" w:hAnsi="Calibri" w:cs="Calibri"/>
+                <w:sz w:val="22"/>
+                <w:szCs w:val="22"/>
+                <w:lang w:val="es-CO"/>
+              </w:rPr>
+            </w:pPr>
+            <w:r>
+              <w:rPr>
+                <w:rFonts w:ascii="Calibri" w:eastAsia="Calibri" w:hAnsi="Calibri" w:cs="Calibri"/>
+                <w:sz w:val="22"/>
+                <w:szCs w:val="22"/>
+                <w:lang w:val="es-CO"/>
+              </w:rPr>
+              <w:t>2</w:t>
+            </w:r>
+          </w:p>
+        </w:tc>
+        <w:tc>
+          <w:tcPr>
+            <w:tcW w:w="1646" w:type="dxa"/>
+            <w:vAlign w:val="center"/>
+          </w:tcPr>
+          <w:p>
+            <w:pPr>
+              <w:pStyle w:val="Prrafodelista"/>
+              <w:spacing w:line="360" w:lineRule="auto"/>
+              <w:ind w:left="0"/>
+              <w:jc w:val="center"/>
+              <w:rPr>
+                <w:rFonts w:ascii="Calibri" w:eastAsia="Calibri" w:hAnsi="Calibri" w:cs="Calibri"/>
+                <w:sz w:val="22"/>
+                <w:szCs w:val="22"/>
+                <w:lang w:val="es-CO"/>
+              </w:rPr>
+            </w:pPr>
+            <w:r>
+              <w:rPr>
+                <w:rFonts w:ascii="Calibri" w:eastAsia="Calibri" w:hAnsi="Calibri" w:cs="Calibri"/>
+                <w:sz w:val="22"/>
+                <w:szCs w:val="22"/>
+                <w:lang w:val="es-CO"/>
+              </w:rPr>
+              <w:t>Complejidad Muy Alta</w:t>
+            </w:r>
+          </w:p>
+          <w:p>
+            <w:pPr>
+              <w:pStyle w:val="Prrafodelista"/>
+              <w:spacing w:line="360" w:lineRule="auto"/>
+              <w:ind w:left="0"/>
+              <w:jc w:val="center"/>
+              <w:rPr>
+                <w:rFonts w:ascii="Calibri" w:eastAsia="Calibri" w:hAnsi="Calibri" w:cs="Calibri"/>
+                <w:sz w:val="22"/>
+                <w:szCs w:val="22"/>
+                <w:lang w:val="es-CO"/>
+              </w:rPr>
+            </w:pPr>
+            <w:r>
+              <w:rPr>
+                <w:rFonts w:ascii="Calibri" w:eastAsia="Calibri" w:hAnsi="Calibri" w:cs="Calibri"/>
+                <w:sz w:val="22"/>
+                <w:szCs w:val="22"/>
+                <w:lang w:val="es-CO"/>
+              </w:rPr>
+              <w:t>1</w:t>
+            </w:r>
+          </w:p>
+        </w:tc>
+        <w:tc>
+          <w:tcPr>
+            <w:tcW w:w="1646" w:type="dxa"/>
+            <w:vAlign w:val="center"/>
+          </w:tcPr>
+          <w:p>
+            <w:pPr>
+              <w:pStyle w:val="Prrafodelista"/>
+              <w:spacing w:line="360" w:lineRule="auto"/>
+              <w:ind w:left="0"/>
+              <w:jc w:val="center"/>
+              <w:rPr>
+                <w:rFonts w:ascii="Calibri" w:eastAsia="Calibri" w:hAnsi="Calibri" w:cs="Calibri"/>
+                <w:sz w:val="22"/>
+                <w:szCs w:val="22"/>
+                <w:lang w:val="es-CO"/>
+              </w:rPr>
+            </w:pPr>
+            <w:r>
+              <w:rPr>
+                <w:rFonts w:ascii="Calibri" w:eastAsia="Calibri" w:hAnsi="Calibri" w:cs="Calibri"/>
+                <w:sz w:val="22"/>
+                <w:szCs w:val="22"/>
+                <w:lang w:val="es-CO"/>
+              </w:rPr>
+              <w:t>Complejidad Muy Alta</w:t>
+            </w:r>
+          </w:p>
+          <w:p>
+            <w:pPr>
+              <w:pStyle w:val="Prrafodelista"/>
+              <w:spacing w:line="360" w:lineRule="auto"/>
+              <w:ind w:left="0"/>
+              <w:jc w:val="center"/>
+              <w:rPr>
+                <w:rFonts w:ascii="Calibri" w:eastAsia="Calibri" w:hAnsi="Calibri" w:cs="Calibri"/>
+                <w:sz w:val="22"/>
+                <w:szCs w:val="22"/>
+                <w:lang w:val="es-CO"/>
+              </w:rPr>
+            </w:pPr>
+            <w:r>
+              <w:rPr>
+                <w:rFonts w:ascii="Calibri" w:eastAsia="Calibri" w:hAnsi="Calibri" w:cs="Calibri"/>
+                <w:sz w:val="22"/>
+                <w:szCs w:val="22"/>
+                <w:lang w:val="es-CO"/>
+              </w:rPr>
+              <w:t>3</w:t>
+            </w:r>
+          </w:p>
+        </w:tc>
+        <w:tc>
+          <w:tcPr>
+            <w:tcW w:w="1646" w:type="dxa"/>
+            <w:vAlign w:val="center"/>
+          </w:tcPr>
+          <w:p>
+            <w:pPr>
+              <w:pStyle w:val="Prrafodelista"/>
+              <w:spacing w:line="360" w:lineRule="auto"/>
+              <w:ind w:left="0"/>
+              <w:jc w:val="center"/>
+              <w:rPr>
+                <w:rFonts w:ascii="Calibri" w:eastAsia="Calibri" w:hAnsi="Calibri" w:cs="Calibri"/>
+                <w:sz w:val="22"/>
+                <w:szCs w:val="22"/>
+                <w:lang w:val="es-CO"/>
+              </w:rPr>
+            </w:pPr>
+            <w:r>
+              <w:rPr>
+                <w:rFonts w:ascii="Calibri" w:eastAsia="Calibri" w:hAnsi="Calibri" w:cs="Calibri"/>
+                <w:sz w:val="22"/>
+                <w:szCs w:val="22"/>
+                <w:lang w:val="es-CO"/>
+              </w:rPr>
+              <w:t xml:space="preserve">Velocidad Media </w:t>
+            </w:r>
+          </w:p>
+          <w:p>
+            <w:pPr>
+              <w:pStyle w:val="Prrafodelista"/>
+              <w:spacing w:line="360" w:lineRule="auto"/>
+              <w:ind w:left="0"/>
+              <w:jc w:val="center"/>
+              <w:rPr>
+                <w:rFonts w:ascii="Calibri" w:eastAsia="Calibri" w:hAnsi="Calibri" w:cs="Calibri"/>
+                <w:sz w:val="22"/>
+                <w:szCs w:val="22"/>
+                <w:lang w:val="es-CO"/>
+              </w:rPr>
+            </w:pPr>
+            <w:r>
+              <w:rPr>
+                <w:rFonts w:ascii="Calibri" w:eastAsia="Calibri" w:hAnsi="Calibri" w:cs="Calibri"/>
+                <w:sz w:val="22"/>
+                <w:szCs w:val="22"/>
+                <w:lang w:val="es-CO"/>
+              </w:rPr>
+              <w:t>2</w:t>
+            </w:r>
+          </w:p>
+        </w:tc>
+      </w:tr>
+    </w:tbl>
+    <w:p>
+      <w:pPr>
+        <w:spacing w:line="360" w:lineRule="auto"/>
+        <w:rPr>
+          <w:rFonts w:ascii="Calibri" w:eastAsia="Calibri" w:hAnsi="Calibri" w:cs="Calibri"/>
+          <w:sz w:val="22"/>
+          <w:szCs w:val="22"/>
+          <w:lang w:val="es-CO"/>
+        </w:rPr>
+      </w:pPr>
+    </w:p>
+    <w:p>
+      <w:pPr>
+        <w:spacing w:line="360" w:lineRule="auto"/>
+        <w:rPr>
+          <w:rFonts w:ascii="Calibri" w:eastAsia="Calibri" w:hAnsi="Calibri" w:cs="Calibri"/>
+          <w:sz w:val="22"/>
+          <w:szCs w:val="22"/>
+          <w:lang w:val="es-CO"/>
+        </w:rPr>
+      </w:pPr>
+      <w:r>
+        <w:rPr>
+          <w:rFonts w:ascii="Calibri" w:eastAsia="Calibri" w:hAnsi="Calibri" w:cs="Calibri"/>
+          <w:i/>
+          <w:sz w:val="22"/>
+          <w:szCs w:val="22"/>
+          <w:u w:val="single"/>
+          <w:lang w:val="es-CO"/>
+        </w:rPr>
+        <w:t>Selección:</w:t>
+      </w:r>
+      <w:r>
+        <w:rPr>
+          <w:rFonts w:ascii="Calibri" w:eastAsia="Calibri" w:hAnsi="Calibri" w:cs="Calibri"/>
+          <w:sz w:val="22"/>
+          <w:szCs w:val="22"/>
+          <w:lang w:val="es-CO"/>
+        </w:rPr>
+        <w:t xml:space="preserve"> De acuerdo con la evaluación anterior debemos tomar la alternativa 1 ya que obtuvo la mayor puntuación, y por lo tanto es la más viable.</w:t>
+      </w:r>
+    </w:p>
+    <w:p>
+      <w:pPr>
+        <w:spacing w:line="360" w:lineRule="auto"/>
+        <w:rPr>
+          <w:rFonts w:ascii="Calibri" w:eastAsia="Calibri" w:hAnsi="Calibri" w:cs="Calibri"/>
+          <w:sz w:val="22"/>
+          <w:szCs w:val="22"/>
+          <w:lang w:val="es-CO"/>
+        </w:rPr>
+      </w:pPr>
     </w:p>
     <w:sectPr>
       <w:headerReference w:type="even" r:id="rId12"/>
@@ -1942,7 +3364,7 @@
   <w:abstractNum w:abstractNumId="0" w15:restartNumberingAfterBreak="0">
     <w:nsid w:val="011370DB"/>
     <w:multiLevelType w:val="hybridMultilevel"/>
-    <w:tmpl w:val="FA2E7938"/>
+    <w:tmpl w:val="5E88E750"/>
     <w:lvl w:ilvl="0" w:tplc="240A000F">
       <w:start w:val="1"/>
       <w:numFmt w:val="decimal"/>
@@ -2460,6 +3882,119 @@
     </w:lvl>
   </w:abstractNum>
   <w:abstractNum w:abstractNumId="5" w15:restartNumberingAfterBreak="0">
+    <w:nsid w:val="17D90B71"/>
+    <w:multiLevelType w:val="hybridMultilevel"/>
+    <w:tmpl w:val="6268B78A"/>
+    <w:lvl w:ilvl="0" w:tplc="240A0001">
+      <w:start w:val="1"/>
+      <w:numFmt w:val="bullet"/>
+      <w:lvlText w:val=""/>
+      <w:lvlJc w:val="left"/>
+      <w:pPr>
+        <w:ind w:left="1080" w:hanging="360"/>
+      </w:pPr>
+      <w:rPr>
+        <w:rFonts w:ascii="Symbol" w:hAnsi="Symbol" w:hint="default"/>
+      </w:rPr>
+    </w:lvl>
+    <w:lvl w:ilvl="1" w:tplc="240A0003" w:tentative="1">
+      <w:start w:val="1"/>
+      <w:numFmt w:val="bullet"/>
+      <w:lvlText w:val="o"/>
+      <w:lvlJc w:val="left"/>
+      <w:pPr>
+        <w:ind w:left="1800" w:hanging="360"/>
+      </w:pPr>
+      <w:rPr>
+        <w:rFonts w:ascii="Courier New" w:hAnsi="Courier New" w:cs="Courier New" w:hint="default"/>
+      </w:rPr>
+    </w:lvl>
+    <w:lvl w:ilvl="2" w:tplc="240A0005" w:tentative="1">
+      <w:start w:val="1"/>
+      <w:numFmt w:val="bullet"/>
+      <w:lvlText w:val=""/>
+      <w:lvlJc w:val="left"/>
+      <w:pPr>
+        <w:ind w:left="2520" w:hanging="360"/>
+      </w:pPr>
+      <w:rPr>
+        <w:rFonts w:ascii="Wingdings" w:hAnsi="Wingdings" w:hint="default"/>
+      </w:rPr>
+    </w:lvl>
+    <w:lvl w:ilvl="3" w:tplc="240A0001" w:tentative="1">
+      <w:start w:val="1"/>
+      <w:numFmt w:val="bullet"/>
+      <w:lvlText w:val=""/>
+      <w:lvlJc w:val="left"/>
+      <w:pPr>
+        <w:ind w:left="3240" w:hanging="360"/>
+      </w:pPr>
+      <w:rPr>
+        <w:rFonts w:ascii="Symbol" w:hAnsi="Symbol" w:hint="default"/>
+      </w:rPr>
+    </w:lvl>
+    <w:lvl w:ilvl="4" w:tplc="240A0003" w:tentative="1">
+      <w:start w:val="1"/>
+      <w:numFmt w:val="bullet"/>
+      <w:lvlText w:val="o"/>
+      <w:lvlJc w:val="left"/>
+      <w:pPr>
+        <w:ind w:left="3960" w:hanging="360"/>
+      </w:pPr>
+      <w:rPr>
+        <w:rFonts w:ascii="Courier New" w:hAnsi="Courier New" w:cs="Courier New" w:hint="default"/>
+      </w:rPr>
+    </w:lvl>
+    <w:lvl w:ilvl="5" w:tplc="240A0005" w:tentative="1">
+      <w:start w:val="1"/>
+      <w:numFmt w:val="bullet"/>
+      <w:lvlText w:val=""/>
+      <w:lvlJc w:val="left"/>
+      <w:pPr>
+        <w:ind w:left="4680" w:hanging="360"/>
+      </w:pPr>
+      <w:rPr>
+        <w:rFonts w:ascii="Wingdings" w:hAnsi="Wingdings" w:hint="default"/>
+      </w:rPr>
+    </w:lvl>
+    <w:lvl w:ilvl="6" w:tplc="240A0001" w:tentative="1">
+      <w:start w:val="1"/>
+      <w:numFmt w:val="bullet"/>
+      <w:lvlText w:val=""/>
+      <w:lvlJc w:val="left"/>
+      <w:pPr>
+        <w:ind w:left="5400" w:hanging="360"/>
+      </w:pPr>
+      <w:rPr>
+        <w:rFonts w:ascii="Symbol" w:hAnsi="Symbol" w:hint="default"/>
+      </w:rPr>
+    </w:lvl>
+    <w:lvl w:ilvl="7" w:tplc="240A0003" w:tentative="1">
+      <w:start w:val="1"/>
+      <w:numFmt w:val="bullet"/>
+      <w:lvlText w:val="o"/>
+      <w:lvlJc w:val="left"/>
+      <w:pPr>
+        <w:ind w:left="6120" w:hanging="360"/>
+      </w:pPr>
+      <w:rPr>
+        <w:rFonts w:ascii="Courier New" w:hAnsi="Courier New" w:cs="Courier New" w:hint="default"/>
+      </w:rPr>
+    </w:lvl>
+    <w:lvl w:ilvl="8" w:tplc="240A0005" w:tentative="1">
+      <w:start w:val="1"/>
+      <w:numFmt w:val="bullet"/>
+      <w:lvlText w:val=""/>
+      <w:lvlJc w:val="left"/>
+      <w:pPr>
+        <w:ind w:left="6840" w:hanging="360"/>
+      </w:pPr>
+      <w:rPr>
+        <w:rFonts w:ascii="Wingdings" w:hAnsi="Wingdings" w:hint="default"/>
+      </w:rPr>
+    </w:lvl>
+  </w:abstractNum>
+  <w:abstractNum w:abstractNumId="6" w15:restartNumberingAfterBreak="0">
     <w:nsid w:val="1F6A5CB5"/>
     <w:multiLevelType w:val="hybridMultilevel"/>
     <w:tmpl w:val="A8068884"/>
@@ -2545,7 +4080,7 @@
       </w:pPr>
     </w:lvl>
   </w:abstractNum>
-  <w:abstractNum w:abstractNumId="6" w15:restartNumberingAfterBreak="0">
+  <w:abstractNum w:abstractNumId="7" w15:restartNumberingAfterBreak="0">
     <w:nsid w:val="2ABC36E3"/>
     <w:multiLevelType w:val="hybridMultilevel"/>
     <w:tmpl w:val="54D6E550"/>
@@ -2658,7 +4193,120 @@
       </w:rPr>
     </w:lvl>
   </w:abstractNum>
-  <w:abstractNum w:abstractNumId="7" w15:restartNumberingAfterBreak="0">
+  <w:abstractNum w:abstractNumId="8" w15:restartNumberingAfterBreak="0">
+    <w:nsid w:val="328B3810"/>
+    <w:multiLevelType w:val="hybridMultilevel"/>
+    <w:tmpl w:val="15CEF9E8"/>
+    <w:lvl w:ilvl="0" w:tplc="240A0001">
+      <w:start w:val="1"/>
+      <w:numFmt w:val="bullet"/>
+      <w:lvlText w:val=""/>
+      <w:lvlJc w:val="left"/>
+      <w:pPr>
+        <w:ind w:left="720" w:hanging="360"/>
+      </w:pPr>
+      <w:rPr>
+        <w:rFonts w:ascii="Symbol" w:hAnsi="Symbol" w:hint="default"/>
+      </w:rPr>
+    </w:lvl>
+    <w:lvl w:ilvl="1" w:tplc="240A0003" w:tentative="1">
+      <w:start w:val="1"/>
+      <w:numFmt w:val="bullet"/>
+      <w:lvlText w:val="o"/>
+      <w:lvlJc w:val="left"/>
+      <w:pPr>
+        <w:ind w:left="1440" w:hanging="360"/>
+      </w:pPr>
+      <w:rPr>
+        <w:rFonts w:ascii="Courier New" w:hAnsi="Courier New" w:cs="Courier New" w:hint="default"/>
+      </w:rPr>
+    </w:lvl>
+    <w:lvl w:ilvl="2" w:tplc="240A0005" w:tentative="1">
+      <w:start w:val="1"/>
+      <w:numFmt w:val="bullet"/>
+      <w:lvlText w:val=""/>
+      <w:lvlJc w:val="left"/>
+      <w:pPr>
+        <w:ind w:left="2160" w:hanging="360"/>
+      </w:pPr>
+      <w:rPr>
+        <w:rFonts w:ascii="Wingdings" w:hAnsi="Wingdings" w:hint="default"/>
+      </w:rPr>
+    </w:lvl>
+    <w:lvl w:ilvl="3" w:tplc="240A0001" w:tentative="1">
+      <w:start w:val="1"/>
+      <w:numFmt w:val="bullet"/>
+      <w:lvlText w:val=""/>
+      <w:lvlJc w:val="left"/>
+      <w:pPr>
+        <w:ind w:left="2880" w:hanging="360"/>
+      </w:pPr>
+      <w:rPr>
+        <w:rFonts w:ascii="Symbol" w:hAnsi="Symbol" w:hint="default"/>
+      </w:rPr>
+    </w:lvl>
+    <w:lvl w:ilvl="4" w:tplc="240A0003" w:tentative="1">
+      <w:start w:val="1"/>
+      <w:numFmt w:val="bullet"/>
+      <w:lvlText w:val="o"/>
+      <w:lvlJc w:val="left"/>
+      <w:pPr>
+        <w:ind w:left="3600" w:hanging="360"/>
+      </w:pPr>
+      <w:rPr>
+        <w:rFonts w:ascii="Courier New" w:hAnsi="Courier New" w:cs="Courier New" w:hint="default"/>
+      </w:rPr>
+    </w:lvl>
+    <w:lvl w:ilvl="5" w:tplc="240A0005" w:tentative="1">
+      <w:start w:val="1"/>
+      <w:numFmt w:val="bullet"/>
+      <w:lvlText w:val=""/>
+      <w:lvlJc w:val="left"/>
+      <w:pPr>
+        <w:ind w:left="4320" w:hanging="360"/>
+      </w:pPr>
+      <w:rPr>
+        <w:rFonts w:ascii="Wingdings" w:hAnsi="Wingdings" w:hint="default"/>
+      </w:rPr>
+    </w:lvl>
+    <w:lvl w:ilvl="6" w:tplc="240A0001" w:tentative="1">
+      <w:start w:val="1"/>
+      <w:numFmt w:val="bullet"/>
+      <w:lvlText w:val=""/>
+      <w:lvlJc w:val="left"/>
+      <w:pPr>
+        <w:ind w:left="5040" w:hanging="360"/>
+      </w:pPr>
+      <w:rPr>
+        <w:rFonts w:ascii="Symbol" w:hAnsi="Symbol" w:hint="default"/>
+      </w:rPr>
+    </w:lvl>
+    <w:lvl w:ilvl="7" w:tplc="240A0003" w:tentative="1">
+      <w:start w:val="1"/>
+      <w:numFmt w:val="bullet"/>
+      <w:lvlText w:val="o"/>
+      <w:lvlJc w:val="left"/>
+      <w:pPr>
+        <w:ind w:left="5760" w:hanging="360"/>
+      </w:pPr>
+      <w:rPr>
+        <w:rFonts w:ascii="Courier New" w:hAnsi="Courier New" w:cs="Courier New" w:hint="default"/>
+      </w:rPr>
+    </w:lvl>
+    <w:lvl w:ilvl="8" w:tplc="240A0005" w:tentative="1">
+      <w:start w:val="1"/>
+      <w:numFmt w:val="bullet"/>
+      <w:lvlText w:val=""/>
+      <w:lvlJc w:val="left"/>
+      <w:pPr>
+        <w:ind w:left="6480" w:hanging="360"/>
+      </w:pPr>
+      <w:rPr>
+        <w:rFonts w:ascii="Wingdings" w:hAnsi="Wingdings" w:hint="default"/>
+      </w:rPr>
+    </w:lvl>
+  </w:abstractNum>
+  <w:abstractNum w:abstractNumId="9" w15:restartNumberingAfterBreak="0">
     <w:nsid w:val="36D83C31"/>
     <w:multiLevelType w:val="hybridMultilevel"/>
     <w:tmpl w:val="EC1A5CAC"/>
@@ -2771,7 +4419,93 @@
       </w:rPr>
     </w:lvl>
   </w:abstractNum>
-  <w:abstractNum w:abstractNumId="8" w15:restartNumberingAfterBreak="0">
+  <w:abstractNum w:abstractNumId="10" w15:restartNumberingAfterBreak="0">
+    <w:nsid w:val="3A48199C"/>
+    <w:multiLevelType w:val="hybridMultilevel"/>
+    <w:tmpl w:val="36F01AF6"/>
+    <w:lvl w:ilvl="0" w:tplc="240A000F">
+      <w:start w:val="1"/>
+      <w:numFmt w:val="decimal"/>
+      <w:lvlText w:val="%1."/>
+      <w:lvlJc w:val="left"/>
+      <w:pPr>
+        <w:ind w:left="720" w:hanging="360"/>
+      </w:pPr>
+    </w:lvl>
+    <w:lvl w:ilvl="1" w:tplc="240A0019" w:tentative="1">
+      <w:start w:val="1"/>
+      <w:numFmt w:val="lowerLetter"/>
+      <w:lvlText w:val="%2."/>
+      <w:lvlJc w:val="left"/>
+      <w:pPr>
+        <w:ind w:left="1440" w:hanging="360"/>
+      </w:pPr>
+    </w:lvl>
+    <w:lvl w:ilvl="2" w:tplc="240A001B" w:tentative="1">
+      <w:start w:val="1"/>
+      <w:numFmt w:val="lowerRoman"/>
+      <w:lvlText w:val="%3."/>
+      <w:lvlJc w:val="right"/>
+      <w:pPr>
+        <w:ind w:left="2160" w:hanging="180"/>
+      </w:pPr>
+    </w:lvl>
+    <w:lvl w:ilvl="3" w:tplc="240A000F" w:tentative="1">
+      <w:start w:val="1"/>
+      <w:numFmt w:val="decimal"/>
+      <w:lvlText w:val="%4."/>
+      <w:lvlJc w:val="left"/>
+      <w:pPr>
+        <w:ind w:left="2880" w:hanging="360"/>
+      </w:pPr>
+    </w:lvl>
+    <w:lvl w:ilvl="4" w:tplc="240A0019" w:tentative="1">
+      <w:start w:val="1"/>
+      <w:numFmt w:val="lowerLetter"/>
+      <w:lvlText w:val="%5."/>
+      <w:lvlJc w:val="left"/>
+      <w:pPr>
+        <w:ind w:left="3600" w:hanging="360"/>
+      </w:pPr>
+    </w:lvl>
+    <w:lvl w:ilvl="5" w:tplc="240A001B" w:tentative="1">
+      <w:start w:val="1"/>
+      <w:numFmt w:val="lowerRoman"/>
+      <w:lvlText w:val="%6."/>
+      <w:lvlJc w:val="right"/>
+      <w:pPr>
+        <w:ind w:left="4320" w:hanging="180"/>
+      </w:pPr>
+    </w:lvl>
+    <w:lvl w:ilvl="6" w:tplc="240A000F" w:tentative="1">
+      <w:start w:val="1"/>
+      <w:numFmt w:val="decimal"/>
+      <w:lvlText w:val="%7."/>
+      <w:lvlJc w:val="left"/>
+      <w:pPr>
+        <w:ind w:left="5040" w:hanging="360"/>
+      </w:pPr>
+    </w:lvl>
+    <w:lvl w:ilvl="7" w:tplc="240A0019" w:tentative="1">
+      <w:start w:val="1"/>
+      <w:numFmt w:val="lowerLetter"/>
+      <w:lvlText w:val="%8."/>
+      <w:lvlJc w:val="left"/>
+      <w:pPr>
+        <w:ind w:left="5760" w:hanging="360"/>
+      </w:pPr>
+    </w:lvl>
+    <w:lvl w:ilvl="8" w:tplc="240A001B" w:tentative="1">
+      <w:start w:val="1"/>
+      <w:numFmt w:val="lowerRoman"/>
+      <w:lvlText w:val="%9."/>
+      <w:lvlJc w:val="right"/>
+      <w:pPr>
+        <w:ind w:left="6480" w:hanging="180"/>
+      </w:pPr>
+    </w:lvl>
+  </w:abstractNum>
+  <w:abstractNum w:abstractNumId="11" w15:restartNumberingAfterBreak="0">
     <w:nsid w:val="4CD26539"/>
     <w:multiLevelType w:val="hybridMultilevel"/>
     <w:tmpl w:val="3F2AAB50"/>
@@ -2884,7 +4618,7 @@
       </w:rPr>
     </w:lvl>
   </w:abstractNum>
-  <w:abstractNum w:abstractNumId="9" w15:restartNumberingAfterBreak="0">
+  <w:abstractNum w:abstractNumId="12" w15:restartNumberingAfterBreak="0">
     <w:nsid w:val="4F286602"/>
     <w:multiLevelType w:val="hybridMultilevel"/>
     <w:tmpl w:val="B5006268"/>
@@ -2900,13 +4634,239 @@
         <w:rFonts w:ascii="Calibri" w:eastAsia="Calibri" w:hAnsi="Calibri" w:cs="Calibri" w:hint="default"/>
       </w:rPr>
     </w:lvl>
+    <w:lvl w:ilvl="1" w:tplc="240A0003">
+      <w:start w:val="1"/>
+      <w:numFmt w:val="bullet"/>
+      <w:lvlText w:val="o"/>
+      <w:lvlJc w:val="left"/>
+      <w:pPr>
+        <w:ind w:left="1788" w:hanging="360"/>
+      </w:pPr>
+      <w:rPr>
+        <w:rFonts w:ascii="Courier New" w:hAnsi="Courier New" w:cs="Courier New" w:hint="default"/>
+      </w:rPr>
+    </w:lvl>
+    <w:lvl w:ilvl="2" w:tplc="240A0005" w:tentative="1">
+      <w:start w:val="1"/>
+      <w:numFmt w:val="bullet"/>
+      <w:lvlText w:val=""/>
+      <w:lvlJc w:val="left"/>
+      <w:pPr>
+        <w:ind w:left="2508" w:hanging="360"/>
+      </w:pPr>
+      <w:rPr>
+        <w:rFonts w:ascii="Wingdings" w:hAnsi="Wingdings" w:hint="default"/>
+      </w:rPr>
+    </w:lvl>
+    <w:lvl w:ilvl="3" w:tplc="240A0001" w:tentative="1">
+      <w:start w:val="1"/>
+      <w:numFmt w:val="bullet"/>
+      <w:lvlText w:val=""/>
+      <w:lvlJc w:val="left"/>
+      <w:pPr>
+        <w:ind w:left="3228" w:hanging="360"/>
+      </w:pPr>
+      <w:rPr>
+        <w:rFonts w:ascii="Symbol" w:hAnsi="Symbol" w:hint="default"/>
+      </w:rPr>
+    </w:lvl>
+    <w:lvl w:ilvl="4" w:tplc="240A0003" w:tentative="1">
+      <w:start w:val="1"/>
+      <w:numFmt w:val="bullet"/>
+      <w:lvlText w:val="o"/>
+      <w:lvlJc w:val="left"/>
+      <w:pPr>
+        <w:ind w:left="3948" w:hanging="360"/>
+      </w:pPr>
+      <w:rPr>
+        <w:rFonts w:ascii="Courier New" w:hAnsi="Courier New" w:cs="Courier New" w:hint="default"/>
+      </w:rPr>
+    </w:lvl>
+    <w:lvl w:ilvl="5" w:tplc="240A0005" w:tentative="1">
+      <w:start w:val="1"/>
+      <w:numFmt w:val="bullet"/>
+      <w:lvlText w:val=""/>
+      <w:lvlJc w:val="left"/>
+      <w:pPr>
+        <w:ind w:left="4668" w:hanging="360"/>
+      </w:pPr>
+      <w:rPr>
+        <w:rFonts w:ascii="Wingdings" w:hAnsi="Wingdings" w:hint="default"/>
+      </w:rPr>
+    </w:lvl>
+    <w:lvl w:ilvl="6" w:tplc="240A0001" w:tentative="1">
+      <w:start w:val="1"/>
+      <w:numFmt w:val="bullet"/>
+      <w:lvlText w:val=""/>
+      <w:lvlJc w:val="left"/>
+      <w:pPr>
+        <w:ind w:left="5388" w:hanging="360"/>
+      </w:pPr>
+      <w:rPr>
+        <w:rFonts w:ascii="Symbol" w:hAnsi="Symbol" w:hint="default"/>
+      </w:rPr>
+    </w:lvl>
+    <w:lvl w:ilvl="7" w:tplc="240A0003" w:tentative="1">
+      <w:start w:val="1"/>
+      <w:numFmt w:val="bullet"/>
+      <w:lvlText w:val="o"/>
+      <w:lvlJc w:val="left"/>
+      <w:pPr>
+        <w:ind w:left="6108" w:hanging="360"/>
+      </w:pPr>
+      <w:rPr>
+        <w:rFonts w:ascii="Courier New" w:hAnsi="Courier New" w:cs="Courier New" w:hint="default"/>
+      </w:rPr>
+    </w:lvl>
+    <w:lvl w:ilvl="8" w:tplc="240A0005" w:tentative="1">
+      <w:start w:val="1"/>
+      <w:numFmt w:val="bullet"/>
+      <w:lvlText w:val=""/>
+      <w:lvlJc w:val="left"/>
+      <w:pPr>
+        <w:ind w:left="6828" w:hanging="360"/>
+      </w:pPr>
+      <w:rPr>
+        <w:rFonts w:ascii="Wingdings" w:hAnsi="Wingdings" w:hint="default"/>
+      </w:rPr>
+    </w:lvl>
+  </w:abstractNum>
+  <w:abstractNum w:abstractNumId="13" w15:restartNumberingAfterBreak="0">
+    <w:nsid w:val="50BD2F82"/>
+    <w:multiLevelType w:val="hybridMultilevel"/>
+    <w:tmpl w:val="0B482480"/>
+    <w:lvl w:ilvl="0" w:tplc="240A0001">
+      <w:start w:val="1"/>
+      <w:numFmt w:val="bullet"/>
+      <w:lvlText w:val=""/>
+      <w:lvlJc w:val="left"/>
+      <w:pPr>
+        <w:ind w:left="1068" w:hanging="360"/>
+      </w:pPr>
+      <w:rPr>
+        <w:rFonts w:ascii="Symbol" w:hAnsi="Symbol" w:hint="default"/>
+      </w:rPr>
+    </w:lvl>
+    <w:lvl w:ilvl="1" w:tplc="240A0003">
+      <w:start w:val="1"/>
+      <w:numFmt w:val="bullet"/>
+      <w:lvlText w:val="o"/>
+      <w:lvlJc w:val="left"/>
+      <w:pPr>
+        <w:ind w:left="1440" w:hanging="360"/>
+      </w:pPr>
+      <w:rPr>
+        <w:rFonts w:ascii="Courier New" w:hAnsi="Courier New" w:cs="Courier New" w:hint="default"/>
+      </w:rPr>
+    </w:lvl>
+    <w:lvl w:ilvl="2" w:tplc="240A0005" w:tentative="1">
+      <w:start w:val="1"/>
+      <w:numFmt w:val="bullet"/>
+      <w:lvlText w:val=""/>
+      <w:lvlJc w:val="left"/>
+      <w:pPr>
+        <w:ind w:left="2160" w:hanging="360"/>
+      </w:pPr>
+      <w:rPr>
+        <w:rFonts w:ascii="Wingdings" w:hAnsi="Wingdings" w:hint="default"/>
+      </w:rPr>
+    </w:lvl>
+    <w:lvl w:ilvl="3" w:tplc="240A0001" w:tentative="1">
+      <w:start w:val="1"/>
+      <w:numFmt w:val="bullet"/>
+      <w:lvlText w:val=""/>
+      <w:lvlJc w:val="left"/>
+      <w:pPr>
+        <w:ind w:left="2880" w:hanging="360"/>
+      </w:pPr>
+      <w:rPr>
+        <w:rFonts w:ascii="Symbol" w:hAnsi="Symbol" w:hint="default"/>
+      </w:rPr>
+    </w:lvl>
+    <w:lvl w:ilvl="4" w:tplc="240A0003" w:tentative="1">
+      <w:start w:val="1"/>
+      <w:numFmt w:val="bullet"/>
+      <w:lvlText w:val="o"/>
+      <w:lvlJc w:val="left"/>
+      <w:pPr>
+        <w:ind w:left="3600" w:hanging="360"/>
+      </w:pPr>
+      <w:rPr>
+        <w:rFonts w:ascii="Courier New" w:hAnsi="Courier New" w:cs="Courier New" w:hint="default"/>
+      </w:rPr>
+    </w:lvl>
+    <w:lvl w:ilvl="5" w:tplc="240A0005" w:tentative="1">
+      <w:start w:val="1"/>
+      <w:numFmt w:val="bullet"/>
+      <w:lvlText w:val=""/>
+      <w:lvlJc w:val="left"/>
+      <w:pPr>
+        <w:ind w:left="4320" w:hanging="360"/>
+      </w:pPr>
+      <w:rPr>
+        <w:rFonts w:ascii="Wingdings" w:hAnsi="Wingdings" w:hint="default"/>
+      </w:rPr>
+    </w:lvl>
+    <w:lvl w:ilvl="6" w:tplc="240A0001" w:tentative="1">
+      <w:start w:val="1"/>
+      <w:numFmt w:val="bullet"/>
+      <w:lvlText w:val=""/>
+      <w:lvlJc w:val="left"/>
+      <w:pPr>
+        <w:ind w:left="5040" w:hanging="360"/>
+      </w:pPr>
+      <w:rPr>
+        <w:rFonts w:ascii="Symbol" w:hAnsi="Symbol" w:hint="default"/>
+      </w:rPr>
+    </w:lvl>
+    <w:lvl w:ilvl="7" w:tplc="240A0003" w:tentative="1">
+      <w:start w:val="1"/>
+      <w:numFmt w:val="bullet"/>
+      <w:lvlText w:val="o"/>
+      <w:lvlJc w:val="left"/>
+      <w:pPr>
+        <w:ind w:left="5760" w:hanging="360"/>
+      </w:pPr>
+      <w:rPr>
+        <w:rFonts w:ascii="Courier New" w:hAnsi="Courier New" w:cs="Courier New" w:hint="default"/>
+      </w:rPr>
+    </w:lvl>
+    <w:lvl w:ilvl="8" w:tplc="240A0005" w:tentative="1">
+      <w:start w:val="1"/>
+      <w:numFmt w:val="bullet"/>
+      <w:lvlText w:val=""/>
+      <w:lvlJc w:val="left"/>
+      <w:pPr>
+        <w:ind w:left="6480" w:hanging="360"/>
+      </w:pPr>
+      <w:rPr>
+        <w:rFonts w:ascii="Wingdings" w:hAnsi="Wingdings" w:hint="default"/>
+      </w:rPr>
+    </w:lvl>
+  </w:abstractNum>
+  <w:abstractNum w:abstractNumId="14" w15:restartNumberingAfterBreak="0">
+    <w:nsid w:val="53AF159D"/>
+    <w:multiLevelType w:val="hybridMultilevel"/>
+    <w:tmpl w:val="B8A2CC4E"/>
+    <w:lvl w:ilvl="0" w:tplc="CE6448FE">
+      <w:start w:val="20"/>
+      <w:numFmt w:val="bullet"/>
+      <w:lvlText w:val="-"/>
+      <w:lvlJc w:val="left"/>
+      <w:pPr>
+        <w:ind w:left="1068" w:hanging="360"/>
+      </w:pPr>
+      <w:rPr>
+        <w:rFonts w:ascii="Calibri" w:eastAsia="Calibri" w:hAnsi="Calibri" w:cs="Calibri" w:hint="default"/>
+      </w:rPr>
+    </w:lvl>
     <w:lvl w:ilvl="1" w:tplc="240A0003" w:tentative="1">
       <w:start w:val="1"/>
       <w:numFmt w:val="bullet"/>
       <w:lvlText w:val="o"/>
       <w:lvlJc w:val="left"/>
       <w:pPr>
-        <w:ind w:left="1788" w:hanging="360"/>
+        <w:ind w:left="1440" w:hanging="360"/>
       </w:pPr>
       <w:rPr>
         <w:rFonts w:ascii="Courier New" w:hAnsi="Courier New" w:cs="Courier New" w:hint="default"/>
@@ -2918,7 +4878,7 @@
       <w:lvlText w:val=""/>
       <w:lvlJc w:val="left"/>
       <w:pPr>
-        <w:ind w:left="2508" w:hanging="360"/>
+        <w:ind w:left="2160" w:hanging="360"/>
       </w:pPr>
       <w:rPr>
         <w:rFonts w:ascii="Wingdings" w:hAnsi="Wingdings" w:hint="default"/>
@@ -2930,7 +4890,7 @@
       <w:lvlText w:val=""/>
       <w:lvlJc w:val="left"/>
       <w:pPr>
-        <w:ind w:left="3228" w:hanging="360"/>
+        <w:ind w:left="2880" w:hanging="360"/>
       </w:pPr>
       <w:rPr>
         <w:rFonts w:ascii="Symbol" w:hAnsi="Symbol" w:hint="default"/>
@@ -2942,7 +4902,7 @@
       <w:lvlText w:val="o"/>
       <w:lvlJc w:val="left"/>
       <w:pPr>
-        <w:ind w:left="3948" w:hanging="360"/>
+        <w:ind w:left="3600" w:hanging="360"/>
       </w:pPr>
       <w:rPr>
         <w:rFonts w:ascii="Courier New" w:hAnsi="Courier New" w:cs="Courier New" w:hint="default"/>
@@ -2954,7 +4914,7 @@
       <w:lvlText w:val=""/>
       <w:lvlJc w:val="left"/>
       <w:pPr>
-        <w:ind w:left="4668" w:hanging="360"/>
+        <w:ind w:left="4320" w:hanging="360"/>
       </w:pPr>
       <w:rPr>
         <w:rFonts w:ascii="Wingdings" w:hAnsi="Wingdings" w:hint="default"/>
@@ -2966,7 +4926,7 @@
       <w:lvlText w:val=""/>
       <w:lvlJc w:val="left"/>
       <w:pPr>
-        <w:ind w:left="5388" w:hanging="360"/>
+        <w:ind w:left="5040" w:hanging="360"/>
       </w:pPr>
       <w:rPr>
         <w:rFonts w:ascii="Symbol" w:hAnsi="Symbol" w:hint="default"/>
@@ -2978,7 +4938,7 @@
       <w:lvlText w:val="o"/>
       <w:lvlJc w:val="left"/>
       <w:pPr>
-        <w:ind w:left="6108" w:hanging="360"/>
+        <w:ind w:left="5760" w:hanging="360"/>
       </w:pPr>
       <w:rPr>
         <w:rFonts w:ascii="Courier New" w:hAnsi="Courier New" w:cs="Courier New" w:hint="default"/>
@@ -2990,14 +4950,14 @@
       <w:lvlText w:val=""/>
       <w:lvlJc w:val="left"/>
       <w:pPr>
-        <w:ind w:left="6828" w:hanging="360"/>
+        <w:ind w:left="6480" w:hanging="360"/>
       </w:pPr>
       <w:rPr>
         <w:rFonts w:ascii="Wingdings" w:hAnsi="Wingdings" w:hint="default"/>
       </w:rPr>
     </w:lvl>
   </w:abstractNum>
-  <w:abstractNum w:abstractNumId="10" w15:restartNumberingAfterBreak="0">
+  <w:abstractNum w:abstractNumId="15" w15:restartNumberingAfterBreak="0">
     <w:nsid w:val="711B69ED"/>
     <w:multiLevelType w:val="hybridMultilevel"/>
     <w:tmpl w:val="780CF206"/>
@@ -3110,7 +5070,7 @@
       </w:rPr>
     </w:lvl>
   </w:abstractNum>
-  <w:abstractNum w:abstractNumId="11" w15:restartNumberingAfterBreak="0">
+  <w:abstractNum w:abstractNumId="16" w15:restartNumberingAfterBreak="0">
     <w:nsid w:val="78285678"/>
     <w:multiLevelType w:val="hybridMultilevel"/>
     <w:tmpl w:val="23AAA330"/>
@@ -3194,16 +5154,129 @@
       <w:pPr>
         <w:ind w:left="7200" w:hanging="180"/>
       </w:pPr>
+    </w:lvl>
+  </w:abstractNum>
+  <w:abstractNum w:abstractNumId="17" w15:restartNumberingAfterBreak="0">
+    <w:nsid w:val="7D087937"/>
+    <w:multiLevelType w:val="hybridMultilevel"/>
+    <w:tmpl w:val="FE4A151C"/>
+    <w:lvl w:ilvl="0" w:tplc="CE6448FE">
+      <w:start w:val="20"/>
+      <w:numFmt w:val="bullet"/>
+      <w:lvlText w:val="-"/>
+      <w:lvlJc w:val="left"/>
+      <w:pPr>
+        <w:ind w:left="2136" w:hanging="360"/>
+      </w:pPr>
+      <w:rPr>
+        <w:rFonts w:ascii="Calibri" w:eastAsia="Calibri" w:hAnsi="Calibri" w:cs="Calibri" w:hint="default"/>
+      </w:rPr>
+    </w:lvl>
+    <w:lvl w:ilvl="1" w:tplc="240A0003" w:tentative="1">
+      <w:start w:val="1"/>
+      <w:numFmt w:val="bullet"/>
+      <w:lvlText w:val="o"/>
+      <w:lvlJc w:val="left"/>
+      <w:pPr>
+        <w:ind w:left="2508" w:hanging="360"/>
+      </w:pPr>
+      <w:rPr>
+        <w:rFonts w:ascii="Courier New" w:hAnsi="Courier New" w:cs="Courier New" w:hint="default"/>
+      </w:rPr>
+    </w:lvl>
+    <w:lvl w:ilvl="2" w:tplc="240A0005" w:tentative="1">
+      <w:start w:val="1"/>
+      <w:numFmt w:val="bullet"/>
+      <w:lvlText w:val=""/>
+      <w:lvlJc w:val="left"/>
+      <w:pPr>
+        <w:ind w:left="3228" w:hanging="360"/>
+      </w:pPr>
+      <w:rPr>
+        <w:rFonts w:ascii="Wingdings" w:hAnsi="Wingdings" w:hint="default"/>
+      </w:rPr>
+    </w:lvl>
+    <w:lvl w:ilvl="3" w:tplc="240A0001" w:tentative="1">
+      <w:start w:val="1"/>
+      <w:numFmt w:val="bullet"/>
+      <w:lvlText w:val=""/>
+      <w:lvlJc w:val="left"/>
+      <w:pPr>
+        <w:ind w:left="3948" w:hanging="360"/>
+      </w:pPr>
+      <w:rPr>
+        <w:rFonts w:ascii="Symbol" w:hAnsi="Symbol" w:hint="default"/>
+      </w:rPr>
+    </w:lvl>
+    <w:lvl w:ilvl="4" w:tplc="240A0003" w:tentative="1">
+      <w:start w:val="1"/>
+      <w:numFmt w:val="bullet"/>
+      <w:lvlText w:val="o"/>
+      <w:lvlJc w:val="left"/>
+      <w:pPr>
+        <w:ind w:left="4668" w:hanging="360"/>
+      </w:pPr>
+      <w:rPr>
+        <w:rFonts w:ascii="Courier New" w:hAnsi="Courier New" w:cs="Courier New" w:hint="default"/>
+      </w:rPr>
+    </w:lvl>
+    <w:lvl w:ilvl="5" w:tplc="240A0005" w:tentative="1">
+      <w:start w:val="1"/>
+      <w:numFmt w:val="bullet"/>
+      <w:lvlText w:val=""/>
+      <w:lvlJc w:val="left"/>
+      <w:pPr>
+        <w:ind w:left="5388" w:hanging="360"/>
+      </w:pPr>
+      <w:rPr>
+        <w:rFonts w:ascii="Wingdings" w:hAnsi="Wingdings" w:hint="default"/>
+      </w:rPr>
+    </w:lvl>
+    <w:lvl w:ilvl="6" w:tplc="240A0001" w:tentative="1">
+      <w:start w:val="1"/>
+      <w:numFmt w:val="bullet"/>
+      <w:lvlText w:val=""/>
+      <w:lvlJc w:val="left"/>
+      <w:pPr>
+        <w:ind w:left="6108" w:hanging="360"/>
+      </w:pPr>
+      <w:rPr>
+        <w:rFonts w:ascii="Symbol" w:hAnsi="Symbol" w:hint="default"/>
+      </w:rPr>
+    </w:lvl>
+    <w:lvl w:ilvl="7" w:tplc="240A0003" w:tentative="1">
+      <w:start w:val="1"/>
+      <w:numFmt w:val="bullet"/>
+      <w:lvlText w:val="o"/>
+      <w:lvlJc w:val="left"/>
+      <w:pPr>
+        <w:ind w:left="6828" w:hanging="360"/>
+      </w:pPr>
+      <w:rPr>
+        <w:rFonts w:ascii="Courier New" w:hAnsi="Courier New" w:cs="Courier New" w:hint="default"/>
+      </w:rPr>
+    </w:lvl>
+    <w:lvl w:ilvl="8" w:tplc="240A0005" w:tentative="1">
+      <w:start w:val="1"/>
+      <w:numFmt w:val="bullet"/>
+      <w:lvlText w:val=""/>
+      <w:lvlJc w:val="left"/>
+      <w:pPr>
+        <w:ind w:left="7548" w:hanging="360"/>
+      </w:pPr>
+      <w:rPr>
+        <w:rFonts w:ascii="Wingdings" w:hAnsi="Wingdings" w:hint="default"/>
+      </w:rPr>
     </w:lvl>
   </w:abstractNum>
   <w:num w:numId="1">
     <w:abstractNumId w:val="1"/>
   </w:num>
   <w:num w:numId="2">
-    <w:abstractNumId w:val="8"/>
+    <w:abstractNumId w:val="11"/>
   </w:num>
   <w:num w:numId="3">
-    <w:abstractNumId w:val="5"/>
+    <w:abstractNumId w:val="6"/>
   </w:num>
   <w:num w:numId="4">
     <w:abstractNumId w:val="2"/>
@@ -3212,16 +5285,16 @@
     <w:abstractNumId w:val="0"/>
   </w:num>
   <w:num w:numId="6">
-    <w:abstractNumId w:val="10"/>
+    <w:abstractNumId w:val="15"/>
   </w:num>
   <w:num w:numId="7">
-    <w:abstractNumId w:val="7"/>
+    <w:abstractNumId w:val="9"/>
   </w:num>
   <w:num w:numId="8">
-    <w:abstractNumId w:val="9"/>
+    <w:abstractNumId w:val="12"/>
   </w:num>
   <w:num w:numId="9">
-    <w:abstractNumId w:val="11"/>
+    <w:abstractNumId w:val="16"/>
   </w:num>
   <w:num w:numId="10">
     <w:abstractNumId w:val="4"/>
@@ -3230,7 +5303,25 @@
     <w:abstractNumId w:val="3"/>
   </w:num>
   <w:num w:numId="12">
-    <w:abstractNumId w:val="6"/>
+    <w:abstractNumId w:val="7"/>
+  </w:num>
+  <w:num w:numId="13">
+    <w:abstractNumId w:val="8"/>
+  </w:num>
+  <w:num w:numId="14">
+    <w:abstractNumId w:val="10"/>
+  </w:num>
+  <w:num w:numId="15">
+    <w:abstractNumId w:val="5"/>
+  </w:num>
+  <w:num w:numId="16">
+    <w:abstractNumId w:val="13"/>
+  </w:num>
+  <w:num w:numId="17">
+    <w:abstractNumId w:val="14"/>
+  </w:num>
+  <w:num w:numId="18">
+    <w:abstractNumId w:val="17"/>
   </w:num>
 </w:numbering>
 </file>
@@ -3626,7 +5717,7 @@
   <w:style w:type="paragraph" w:default="1" w:styleId="Normal">
     <w:name w:val="Normal"/>
     <w:qFormat/>
-    <w:rsid w:val="001B3490"/>
+    <w:rsid w:val="00254FCE"/>
   </w:style>
   <w:style w:type="paragraph" w:styleId="Ttulo1">
     <w:name w:val="heading 1"/>
@@ -4095,6 +6186,22 @@
       <w:shd w:val="clear" w:color="auto" w:fill="E1DFDD"/>
     </w:rPr>
   </w:style>
+  <w:style w:type="table" w:styleId="Tablaconcuadrcula">
+    <w:name w:val="Table Grid"/>
+    <w:basedOn w:val="Tablanormal"/>
+    <w:uiPriority w:val="59"/>
+    <w:rsid w:val="004218F6"/>
+    <w:tblPr>
+      <w:tblBorders>
+        <w:top w:val="single" w:sz="4" w:space="0" w:color="auto"/>
+        <w:left w:val="single" w:sz="4" w:space="0" w:color="auto"/>
+        <w:bottom w:val="single" w:sz="4" w:space="0" w:color="auto"/>
+        <w:right w:val="single" w:sz="4" w:space="0" w:color="auto"/>
+        <w:insideH w:val="single" w:sz="4" w:space="0" w:color="auto"/>
+        <w:insideV w:val="single" w:sz="4" w:space="0" w:color="auto"/>
+      </w:tblBorders>
+    </w:tblPr>
+  </w:style>
 </w:styles>
 </file>
 

</xml_diff>

<commit_message>
Engineering Method - Phase 6
</commit_message>
<xml_diff>
--- a/AM_DATABASE/docs/Engineering Method.docx
+++ b/AM_DATABASE/docs/Engineering Method.docx
@@ -1148,18 +1148,7 @@
           <w:szCs w:val="22"/>
           <w:lang w:val="es-CO"/>
         </w:rPr>
-        <w:t>En este paso vamos a evaluar las ideas que fueron planteadas en el anterior pun</w:t>
-      </w:r>
-      <w:bookmarkStart w:id="0" w:name="_GoBack"/>
-      <w:bookmarkEnd w:id="0"/>
-      <w:r>
-        <w:rPr>
-          <w:rFonts w:ascii="Calibri" w:eastAsia="Calibri" w:hAnsi="Calibri" w:cs="Calibri"/>
-          <w:sz w:val="22"/>
-          <w:szCs w:val="22"/>
-          <w:lang w:val="es-CO"/>
-        </w:rPr>
-        <w:t>to que podrían dar solución al problema planteado.</w:t>
+        <w:t>En este paso vamos a evaluar las ideas que fueron planteadas en el anterior punto que podrían dar solución al problema planteado.</w:t>
       </w:r>
       <w:r>
         <w:rPr>
@@ -2942,6 +2931,1556 @@
     </w:p>
     <w:p>
       <w:pPr>
+        <w:spacing w:line="360" w:lineRule="auto"/>
+        <w:rPr>
+          <w:rFonts w:ascii="Calibri" w:eastAsia="Calibri" w:hAnsi="Calibri" w:cs="Calibri"/>
+          <w:sz w:val="22"/>
+          <w:szCs w:val="22"/>
+          <w:lang w:val="es-CO"/>
+        </w:rPr>
+      </w:pPr>
+    </w:p>
+    <w:p>
+      <w:pPr>
+        <w:pStyle w:val="Prrafodelista"/>
+        <w:numPr>
+          <w:ilvl w:val="0"/>
+          <w:numId w:val="5"/>
+        </w:numPr>
+        <w:spacing w:line="360" w:lineRule="auto"/>
+        <w:rPr>
+          <w:rFonts w:ascii="Calibri" w:eastAsia="Calibri" w:hAnsi="Calibri" w:cs="Calibri"/>
+          <w:b/>
+          <w:sz w:val="22"/>
+          <w:szCs w:val="22"/>
+          <w:lang w:val="es-CO"/>
+        </w:rPr>
+      </w:pPr>
+      <w:r>
+        <w:rPr>
+          <w:rFonts w:ascii="Calibri" w:eastAsia="Calibri" w:hAnsi="Calibri" w:cs="Calibri"/>
+          <w:b/>
+          <w:sz w:val="22"/>
+          <w:szCs w:val="22"/>
+          <w:lang w:val="es-CO"/>
+        </w:rPr>
+        <w:t>Preparación de Informes y Especificaciones</w:t>
+      </w:r>
+      <w:r>
+        <w:rPr>
+          <w:rFonts w:ascii="Calibri" w:eastAsia="Calibri" w:hAnsi="Calibri" w:cs="Calibri"/>
+          <w:b/>
+          <w:sz w:val="22"/>
+          <w:szCs w:val="22"/>
+          <w:lang w:val="es-CO"/>
+        </w:rPr>
+        <w:t>:</w:t>
+      </w:r>
+    </w:p>
+    <w:p>
+      <w:pPr>
+        <w:pStyle w:val="Prrafodelista"/>
+        <w:spacing w:line="360" w:lineRule="auto"/>
+        <w:rPr>
+          <w:rFonts w:ascii="Calibri" w:eastAsia="Calibri" w:hAnsi="Calibri" w:cs="Calibri"/>
+          <w:sz w:val="22"/>
+          <w:szCs w:val="22"/>
+          <w:lang w:val="es-CO"/>
+        </w:rPr>
+      </w:pPr>
+      <w:r>
+        <w:rPr>
+          <w:rFonts w:ascii="Calibri" w:eastAsia="Calibri" w:hAnsi="Calibri" w:cs="Calibri"/>
+          <w:sz w:val="22"/>
+          <w:szCs w:val="22"/>
+          <w:lang w:val="es-CO"/>
+        </w:rPr>
+        <w:t>Especificación del Problema:</w:t>
+      </w:r>
+    </w:p>
+    <w:p>
+      <w:pPr>
+        <w:pStyle w:val="Prrafodelista"/>
+        <w:spacing w:line="360" w:lineRule="auto"/>
+        <w:rPr>
+          <w:rFonts w:ascii="Calibri" w:eastAsia="Calibri" w:hAnsi="Calibri" w:cs="Calibri"/>
+          <w:sz w:val="22"/>
+          <w:szCs w:val="22"/>
+          <w:lang w:val="es-CO"/>
+        </w:rPr>
+      </w:pPr>
+      <w:r>
+        <w:rPr>
+          <w:rFonts w:ascii="Calibri" w:eastAsia="Calibri" w:hAnsi="Calibri" w:cs="Calibri"/>
+          <w:sz w:val="22"/>
+          <w:szCs w:val="22"/>
+          <w:u w:val="single"/>
+          <w:lang w:val="es-CO"/>
+        </w:rPr>
+        <w:t>Problema:</w:t>
+      </w:r>
+      <w:r>
+        <w:rPr>
+          <w:rFonts w:ascii="Calibri" w:eastAsia="Calibri" w:hAnsi="Calibri" w:cs="Calibri"/>
+          <w:sz w:val="22"/>
+          <w:szCs w:val="22"/>
+          <w:lang w:val="es-CO"/>
+        </w:rPr>
+        <w:t xml:space="preserve"> Gestión de operaciones CRUD sobre una base de datos.</w:t>
+      </w:r>
+    </w:p>
+    <w:p>
+      <w:pPr>
+        <w:pStyle w:val="Prrafodelista"/>
+        <w:spacing w:line="360" w:lineRule="auto"/>
+        <w:rPr>
+          <w:rFonts w:ascii="Calibri" w:eastAsia="Calibri" w:hAnsi="Calibri" w:cs="Calibri"/>
+          <w:i/>
+          <w:sz w:val="22"/>
+          <w:szCs w:val="22"/>
+          <w:lang w:val="es-CO"/>
+        </w:rPr>
+      </w:pPr>
+      <w:r>
+        <w:rPr>
+          <w:rFonts w:ascii="Calibri" w:eastAsia="Calibri" w:hAnsi="Calibri" w:cs="Calibri"/>
+          <w:sz w:val="22"/>
+          <w:szCs w:val="22"/>
+          <w:u w:val="single"/>
+          <w:lang w:val="es-CO"/>
+        </w:rPr>
+        <w:t>Entrada:</w:t>
+      </w:r>
+      <w:r>
+        <w:rPr>
+          <w:rFonts w:ascii="Calibri" w:eastAsia="Calibri" w:hAnsi="Calibri" w:cs="Calibri"/>
+          <w:sz w:val="22"/>
+          <w:szCs w:val="22"/>
+          <w:lang w:val="es-CO"/>
+        </w:rPr>
+        <w:t xml:space="preserve"> </w:t>
+      </w:r>
+      <w:r>
+        <w:rPr>
+          <w:rFonts w:ascii="Calibri" w:eastAsia="Calibri" w:hAnsi="Calibri" w:cs="Calibri"/>
+          <w:i/>
+          <w:sz w:val="22"/>
+          <w:szCs w:val="22"/>
+          <w:lang w:val="es-CO"/>
+        </w:rPr>
+        <w:t xml:space="preserve">Para </w:t>
+      </w:r>
+      <w:r>
+        <w:rPr>
+          <w:rFonts w:ascii="Calibri" w:eastAsia="Calibri" w:hAnsi="Calibri" w:cs="Calibri"/>
+          <w:i/>
+          <w:sz w:val="22"/>
+          <w:szCs w:val="22"/>
+          <w:lang w:val="es-CO"/>
+        </w:rPr>
+        <w:t>C</w:t>
+      </w:r>
+      <w:r>
+        <w:rPr>
+          <w:rFonts w:ascii="Calibri" w:eastAsia="Calibri" w:hAnsi="Calibri" w:cs="Calibri"/>
+          <w:i/>
+          <w:sz w:val="22"/>
+          <w:szCs w:val="22"/>
+          <w:lang w:val="es-CO"/>
+        </w:rPr>
+        <w:t xml:space="preserve">rear y </w:t>
+      </w:r>
+      <w:r>
+        <w:rPr>
+          <w:rFonts w:ascii="Calibri" w:eastAsia="Calibri" w:hAnsi="Calibri" w:cs="Calibri"/>
+          <w:i/>
+          <w:sz w:val="22"/>
+          <w:szCs w:val="22"/>
+          <w:lang w:val="es-CO"/>
+        </w:rPr>
+        <w:t>A</w:t>
+      </w:r>
+      <w:r>
+        <w:rPr>
+          <w:rFonts w:ascii="Calibri" w:eastAsia="Calibri" w:hAnsi="Calibri" w:cs="Calibri"/>
+          <w:i/>
+          <w:sz w:val="22"/>
+          <w:szCs w:val="22"/>
+          <w:lang w:val="es-CO"/>
+        </w:rPr>
+        <w:t>ctualizar:</w:t>
+      </w:r>
+    </w:p>
+    <w:p>
+      <w:pPr>
+        <w:pStyle w:val="Prrafodelista"/>
+        <w:numPr>
+          <w:ilvl w:val="1"/>
+          <w:numId w:val="8"/>
+        </w:numPr>
+        <w:spacing w:line="360" w:lineRule="auto"/>
+        <w:rPr>
+          <w:rFonts w:ascii="Calibri" w:eastAsia="Calibri" w:hAnsi="Calibri" w:cs="Calibri"/>
+          <w:sz w:val="22"/>
+          <w:szCs w:val="22"/>
+          <w:lang w:val="es-CO"/>
+        </w:rPr>
+      </w:pPr>
+      <w:r>
+        <w:rPr>
+          <w:rFonts w:ascii="Calibri" w:eastAsia="Calibri" w:hAnsi="Calibri" w:cs="Calibri"/>
+          <w:sz w:val="22"/>
+          <w:szCs w:val="22"/>
+          <w:lang w:val="es-CO"/>
+        </w:rPr>
+        <w:t>Nombre</w:t>
+      </w:r>
+    </w:p>
+    <w:p>
+      <w:pPr>
+        <w:pStyle w:val="Prrafodelista"/>
+        <w:numPr>
+          <w:ilvl w:val="1"/>
+          <w:numId w:val="8"/>
+        </w:numPr>
+        <w:spacing w:line="360" w:lineRule="auto"/>
+        <w:rPr>
+          <w:rFonts w:ascii="Calibri" w:eastAsia="Calibri" w:hAnsi="Calibri" w:cs="Calibri"/>
+          <w:sz w:val="22"/>
+          <w:szCs w:val="22"/>
+          <w:lang w:val="es-CO"/>
+        </w:rPr>
+      </w:pPr>
+      <w:r>
+        <w:rPr>
+          <w:rFonts w:ascii="Calibri" w:eastAsia="Calibri" w:hAnsi="Calibri" w:cs="Calibri"/>
+          <w:sz w:val="22"/>
+          <w:szCs w:val="22"/>
+          <w:lang w:val="es-CO"/>
+        </w:rPr>
+        <w:t>Apellido</w:t>
+      </w:r>
+    </w:p>
+    <w:p>
+      <w:pPr>
+        <w:pStyle w:val="Prrafodelista"/>
+        <w:numPr>
+          <w:ilvl w:val="1"/>
+          <w:numId w:val="8"/>
+        </w:numPr>
+        <w:spacing w:line="360" w:lineRule="auto"/>
+        <w:rPr>
+          <w:rFonts w:ascii="Calibri" w:eastAsia="Calibri" w:hAnsi="Calibri" w:cs="Calibri"/>
+          <w:sz w:val="22"/>
+          <w:szCs w:val="22"/>
+          <w:lang w:val="es-CO"/>
+        </w:rPr>
+      </w:pPr>
+      <w:r>
+        <w:rPr>
+          <w:rFonts w:ascii="Calibri" w:eastAsia="Calibri" w:hAnsi="Calibri" w:cs="Calibri"/>
+          <w:sz w:val="22"/>
+          <w:szCs w:val="22"/>
+          <w:lang w:val="es-CO"/>
+        </w:rPr>
+        <w:t>Edad</w:t>
+      </w:r>
+    </w:p>
+    <w:p>
+      <w:pPr>
+        <w:pStyle w:val="Prrafodelista"/>
+        <w:numPr>
+          <w:ilvl w:val="1"/>
+          <w:numId w:val="8"/>
+        </w:numPr>
+        <w:spacing w:line="360" w:lineRule="auto"/>
+        <w:rPr>
+          <w:rFonts w:ascii="Calibri" w:eastAsia="Calibri" w:hAnsi="Calibri" w:cs="Calibri"/>
+          <w:sz w:val="22"/>
+          <w:szCs w:val="22"/>
+          <w:lang w:val="es-CO"/>
+        </w:rPr>
+      </w:pPr>
+      <w:r>
+        <w:rPr>
+          <w:rFonts w:ascii="Calibri" w:eastAsia="Calibri" w:hAnsi="Calibri" w:cs="Calibri"/>
+          <w:sz w:val="22"/>
+          <w:szCs w:val="22"/>
+          <w:lang w:val="es-CO"/>
+        </w:rPr>
+        <w:t>Fecha de Nacimiento</w:t>
+      </w:r>
+    </w:p>
+    <w:p>
+      <w:pPr>
+        <w:pStyle w:val="Prrafodelista"/>
+        <w:numPr>
+          <w:ilvl w:val="1"/>
+          <w:numId w:val="8"/>
+        </w:numPr>
+        <w:spacing w:line="360" w:lineRule="auto"/>
+        <w:rPr>
+          <w:rFonts w:ascii="Calibri" w:eastAsia="Calibri" w:hAnsi="Calibri" w:cs="Calibri"/>
+          <w:sz w:val="22"/>
+          <w:szCs w:val="22"/>
+          <w:lang w:val="es-CO"/>
+        </w:rPr>
+      </w:pPr>
+      <w:r>
+        <w:rPr>
+          <w:rFonts w:ascii="Calibri" w:eastAsia="Calibri" w:hAnsi="Calibri" w:cs="Calibri"/>
+          <w:sz w:val="22"/>
+          <w:szCs w:val="22"/>
+          <w:lang w:val="es-CO"/>
+        </w:rPr>
+        <w:t xml:space="preserve">Sexo </w:t>
+      </w:r>
+    </w:p>
+    <w:p>
+      <w:pPr>
+        <w:pStyle w:val="Prrafodelista"/>
+        <w:numPr>
+          <w:ilvl w:val="1"/>
+          <w:numId w:val="8"/>
+        </w:numPr>
+        <w:spacing w:line="360" w:lineRule="auto"/>
+        <w:rPr>
+          <w:rFonts w:ascii="Calibri" w:eastAsia="Calibri" w:hAnsi="Calibri" w:cs="Calibri"/>
+          <w:sz w:val="22"/>
+          <w:szCs w:val="22"/>
+          <w:lang w:val="es-CO"/>
+        </w:rPr>
+      </w:pPr>
+      <w:r>
+        <w:rPr>
+          <w:rFonts w:ascii="Calibri" w:eastAsia="Calibri" w:hAnsi="Calibri" w:cs="Calibri"/>
+          <w:sz w:val="22"/>
+          <w:szCs w:val="22"/>
+          <w:lang w:val="es-CO"/>
+        </w:rPr>
+        <w:t xml:space="preserve">Altura </w:t>
+      </w:r>
+    </w:p>
+    <w:p>
+      <w:pPr>
+        <w:pStyle w:val="Prrafodelista"/>
+        <w:numPr>
+          <w:ilvl w:val="1"/>
+          <w:numId w:val="8"/>
+        </w:numPr>
+        <w:spacing w:line="360" w:lineRule="auto"/>
+        <w:rPr>
+          <w:rFonts w:ascii="Calibri" w:eastAsia="Calibri" w:hAnsi="Calibri" w:cs="Calibri"/>
+          <w:sz w:val="22"/>
+          <w:szCs w:val="22"/>
+          <w:lang w:val="es-CO"/>
+        </w:rPr>
+      </w:pPr>
+      <w:r>
+        <w:rPr>
+          <w:rFonts w:ascii="Calibri" w:eastAsia="Calibri" w:hAnsi="Calibri" w:cs="Calibri"/>
+          <w:sz w:val="22"/>
+          <w:szCs w:val="22"/>
+          <w:lang w:val="es-CO"/>
+        </w:rPr>
+        <w:t>Nacionalidad</w:t>
+      </w:r>
+    </w:p>
+    <w:p>
+      <w:pPr>
+        <w:pStyle w:val="Prrafodelista"/>
+        <w:spacing w:line="360" w:lineRule="auto"/>
+        <w:rPr>
+          <w:rFonts w:ascii="Calibri" w:eastAsia="Calibri" w:hAnsi="Calibri" w:cs="Calibri"/>
+          <w:sz w:val="22"/>
+          <w:szCs w:val="22"/>
+          <w:lang w:val="es-CO"/>
+        </w:rPr>
+      </w:pPr>
+      <w:r>
+        <w:rPr>
+          <w:rFonts w:ascii="Calibri" w:eastAsia="Calibri" w:hAnsi="Calibri" w:cs="Calibri"/>
+          <w:sz w:val="22"/>
+          <w:szCs w:val="22"/>
+          <w:u w:val="single"/>
+          <w:lang w:val="es-CO"/>
+        </w:rPr>
+        <w:t>Salidas:</w:t>
+      </w:r>
+      <w:r>
+        <w:rPr>
+          <w:rFonts w:ascii="Calibri" w:eastAsia="Calibri" w:hAnsi="Calibri" w:cs="Calibri"/>
+          <w:sz w:val="22"/>
+          <w:szCs w:val="22"/>
+          <w:lang w:val="es-CO"/>
+        </w:rPr>
+        <w:t xml:space="preserve"> Persona creada y añadida al árbol.</w:t>
+      </w:r>
+    </w:p>
+    <w:p>
+      <w:pPr>
+        <w:spacing w:line="360" w:lineRule="auto"/>
+        <w:rPr>
+          <w:rFonts w:ascii="Calibri" w:eastAsia="Calibri" w:hAnsi="Calibri" w:cs="Calibri"/>
+          <w:sz w:val="22"/>
+          <w:szCs w:val="22"/>
+          <w:lang w:val="es-CO"/>
+        </w:rPr>
+      </w:pPr>
+    </w:p>
+    <w:p>
+      <w:pPr>
+        <w:spacing w:line="360" w:lineRule="auto"/>
+        <w:rPr>
+          <w:rFonts w:ascii="Calibri" w:eastAsia="Calibri" w:hAnsi="Calibri" w:cs="Calibri"/>
+          <w:sz w:val="22"/>
+          <w:szCs w:val="22"/>
+          <w:lang w:val="es-CO"/>
+        </w:rPr>
+      </w:pPr>
+    </w:p>
+    <w:p>
+      <w:pPr>
+        <w:pStyle w:val="Prrafodelista"/>
+        <w:numPr>
+          <w:ilvl w:val="0"/>
+          <w:numId w:val="5"/>
+        </w:numPr>
+        <w:spacing w:line="360" w:lineRule="auto"/>
+        <w:rPr>
+          <w:rFonts w:ascii="Calibri" w:eastAsia="Calibri" w:hAnsi="Calibri" w:cs="Calibri"/>
+          <w:sz w:val="22"/>
+          <w:szCs w:val="22"/>
+          <w:lang w:val="es-CO"/>
+        </w:rPr>
+      </w:pPr>
+      <w:r>
+        <w:rPr>
+          <w:rFonts w:ascii="Calibri" w:eastAsia="Calibri" w:hAnsi="Calibri" w:cs="Calibri"/>
+          <w:sz w:val="22"/>
+          <w:szCs w:val="22"/>
+          <w:lang w:val="es-CO"/>
+        </w:rPr>
+        <w:lastRenderedPageBreak/>
+        <w:t>Implementación del diseño:</w:t>
+      </w:r>
+    </w:p>
+    <w:p>
+      <w:pPr>
+        <w:spacing w:line="360" w:lineRule="auto"/>
+        <w:ind w:left="360"/>
+        <w:rPr>
+          <w:rFonts w:ascii="Calibri" w:eastAsia="Calibri" w:hAnsi="Calibri" w:cs="Calibri"/>
+          <w:sz w:val="22"/>
+          <w:szCs w:val="22"/>
+          <w:lang w:val="es-CO"/>
+        </w:rPr>
+      </w:pPr>
+      <w:r>
+        <w:rPr>
+          <w:rFonts w:ascii="Calibri" w:eastAsia="Calibri" w:hAnsi="Calibri" w:cs="Calibri"/>
+          <w:sz w:val="22"/>
+          <w:szCs w:val="22"/>
+          <w:lang w:val="es-CO"/>
+        </w:rPr>
+        <w:t>Implementación en java</w:t>
+      </w:r>
+      <w:r>
+        <w:rPr>
+          <w:rFonts w:ascii="Calibri" w:eastAsia="Calibri" w:hAnsi="Calibri" w:cs="Calibri"/>
+          <w:sz w:val="22"/>
+          <w:szCs w:val="22"/>
+          <w:lang w:val="es-CO"/>
+        </w:rPr>
+        <w:t>.</w:t>
+      </w:r>
+    </w:p>
+    <w:p>
+      <w:pPr>
+        <w:spacing w:line="360" w:lineRule="auto"/>
+        <w:ind w:left="360"/>
+        <w:rPr>
+          <w:rFonts w:ascii="Calibri" w:eastAsia="Calibri" w:hAnsi="Calibri" w:cs="Calibri"/>
+          <w:sz w:val="22"/>
+          <w:szCs w:val="22"/>
+          <w:lang w:val="es-CO"/>
+        </w:rPr>
+      </w:pPr>
+      <w:r>
+        <w:rPr>
+          <w:rFonts w:ascii="Calibri" w:eastAsia="Calibri" w:hAnsi="Calibri" w:cs="Calibri"/>
+          <w:sz w:val="22"/>
+          <w:szCs w:val="22"/>
+          <w:lang w:val="es-CO"/>
+        </w:rPr>
+        <w:t xml:space="preserve">Lista de Tareas para implementar: </w:t>
+      </w:r>
+    </w:p>
+    <w:p>
+      <w:pPr>
+        <w:pStyle w:val="Prrafodelista"/>
+        <w:numPr>
+          <w:ilvl w:val="0"/>
+          <w:numId w:val="19"/>
+        </w:numPr>
+        <w:spacing w:line="360" w:lineRule="auto"/>
+        <w:rPr>
+          <w:rFonts w:ascii="Calibri" w:eastAsia="Calibri" w:hAnsi="Calibri" w:cs="Calibri"/>
+          <w:sz w:val="22"/>
+          <w:szCs w:val="22"/>
+          <w:lang w:val="es-CO"/>
+        </w:rPr>
+      </w:pPr>
+      <w:r>
+        <w:rPr>
+          <w:rFonts w:ascii="Calibri" w:eastAsia="Calibri" w:hAnsi="Calibri" w:cs="Calibri"/>
+          <w:sz w:val="22"/>
+          <w:szCs w:val="22"/>
+          <w:lang w:val="es-CO"/>
+        </w:rPr>
+        <w:t>Crear los datos</w:t>
+      </w:r>
+    </w:p>
+    <w:p>
+      <w:pPr>
+        <w:pStyle w:val="Prrafodelista"/>
+        <w:numPr>
+          <w:ilvl w:val="0"/>
+          <w:numId w:val="19"/>
+        </w:numPr>
+        <w:spacing w:line="360" w:lineRule="auto"/>
+        <w:rPr>
+          <w:rFonts w:ascii="Calibri" w:eastAsia="Calibri" w:hAnsi="Calibri" w:cs="Calibri"/>
+          <w:sz w:val="22"/>
+          <w:szCs w:val="22"/>
+          <w:lang w:val="es-CO"/>
+        </w:rPr>
+      </w:pPr>
+      <w:r>
+        <w:rPr>
+          <w:rFonts w:ascii="Calibri" w:eastAsia="Calibri" w:hAnsi="Calibri" w:cs="Calibri"/>
+          <w:sz w:val="22"/>
+          <w:szCs w:val="22"/>
+          <w:lang w:val="es-CO"/>
+        </w:rPr>
+        <w:t>Leer los datos</w:t>
+      </w:r>
+    </w:p>
+    <w:p>
+      <w:pPr>
+        <w:pStyle w:val="Prrafodelista"/>
+        <w:numPr>
+          <w:ilvl w:val="0"/>
+          <w:numId w:val="19"/>
+        </w:numPr>
+        <w:spacing w:line="360" w:lineRule="auto"/>
+        <w:rPr>
+          <w:rFonts w:ascii="Calibri" w:eastAsia="Calibri" w:hAnsi="Calibri" w:cs="Calibri"/>
+          <w:sz w:val="22"/>
+          <w:szCs w:val="22"/>
+          <w:lang w:val="es-CO"/>
+        </w:rPr>
+      </w:pPr>
+      <w:r>
+        <w:rPr>
+          <w:rFonts w:ascii="Calibri" w:eastAsia="Calibri" w:hAnsi="Calibri" w:cs="Calibri"/>
+          <w:sz w:val="22"/>
+          <w:szCs w:val="22"/>
+          <w:lang w:val="es-CO"/>
+        </w:rPr>
+        <w:t>Actualizar los datos</w:t>
+      </w:r>
+    </w:p>
+    <w:p>
+      <w:pPr>
+        <w:pStyle w:val="Prrafodelista"/>
+        <w:numPr>
+          <w:ilvl w:val="0"/>
+          <w:numId w:val="19"/>
+        </w:numPr>
+        <w:spacing w:line="360" w:lineRule="auto"/>
+        <w:rPr>
+          <w:rFonts w:ascii="Calibri" w:eastAsia="Calibri" w:hAnsi="Calibri" w:cs="Calibri"/>
+          <w:sz w:val="22"/>
+          <w:szCs w:val="22"/>
+          <w:lang w:val="es-CO"/>
+        </w:rPr>
+      </w:pPr>
+      <w:r>
+        <w:rPr>
+          <w:rFonts w:ascii="Calibri" w:eastAsia="Calibri" w:hAnsi="Calibri" w:cs="Calibri"/>
+          <w:sz w:val="22"/>
+          <w:szCs w:val="22"/>
+          <w:lang w:val="es-CO"/>
+        </w:rPr>
+        <w:t>Eliminar los datos</w:t>
+      </w:r>
+    </w:p>
+    <w:p>
+      <w:pPr>
+        <w:spacing w:line="360" w:lineRule="auto"/>
+        <w:rPr>
+          <w:rFonts w:ascii="Calibri" w:eastAsia="Calibri" w:hAnsi="Calibri" w:cs="Calibri"/>
+          <w:sz w:val="22"/>
+          <w:szCs w:val="22"/>
+          <w:lang w:val="es-CO"/>
+        </w:rPr>
+      </w:pPr>
+    </w:p>
+    <w:p>
+      <w:pPr>
+        <w:spacing w:line="360" w:lineRule="auto"/>
+        <w:rPr>
+          <w:rFonts w:ascii="Calibri" w:eastAsia="Calibri" w:hAnsi="Calibri" w:cs="Calibri"/>
+          <w:sz w:val="22"/>
+          <w:szCs w:val="22"/>
+          <w:lang w:val="es-CO"/>
+        </w:rPr>
+      </w:pPr>
+      <w:r>
+        <w:rPr>
+          <w:rFonts w:ascii="Calibri" w:eastAsia="Calibri" w:hAnsi="Calibri" w:cs="Calibri"/>
+          <w:sz w:val="22"/>
+          <w:szCs w:val="22"/>
+          <w:lang w:val="es-CO"/>
+        </w:rPr>
+        <w:t>Especificación de Subrutinas:</w:t>
+      </w:r>
+    </w:p>
+    <w:p>
+      <w:pPr>
+        <w:spacing w:line="360" w:lineRule="auto"/>
+        <w:rPr>
+          <w:rFonts w:ascii="Calibri" w:eastAsia="Calibri" w:hAnsi="Calibri" w:cs="Calibri"/>
+          <w:sz w:val="22"/>
+          <w:szCs w:val="22"/>
+          <w:lang w:val="es-CO"/>
+        </w:rPr>
+      </w:pPr>
+    </w:p>
+    <w:p>
+      <w:pPr>
+        <w:pStyle w:val="Prrafodelista"/>
+        <w:numPr>
+          <w:ilvl w:val="0"/>
+          <w:numId w:val="20"/>
+        </w:numPr>
+        <w:spacing w:line="360" w:lineRule="auto"/>
+        <w:rPr>
+          <w:rFonts w:ascii="Calibri" w:eastAsia="Calibri" w:hAnsi="Calibri" w:cs="Calibri"/>
+          <w:sz w:val="22"/>
+          <w:szCs w:val="22"/>
+          <w:lang w:val="es-CO"/>
+        </w:rPr>
+      </w:pPr>
+    </w:p>
+    <w:tbl>
+      <w:tblPr>
+        <w:tblW w:w="0" w:type="auto"/>
+        <w:tblInd w:w="581" w:type="dxa"/>
+        <w:tblLayout w:type="fixed"/>
+        <w:tblCellMar>
+          <w:left w:w="0" w:type="dxa"/>
+          <w:right w:w="0" w:type="dxa"/>
+        </w:tblCellMar>
+        <w:tblLook w:val="01E0" w:firstRow="1" w:lastRow="1" w:firstColumn="1" w:lastColumn="1" w:noHBand="0" w:noVBand="0"/>
+      </w:tblPr>
+      <w:tblGrid>
+        <w:gridCol w:w="1697"/>
+        <w:gridCol w:w="7132"/>
+      </w:tblGrid>
+      <w:tr>
+        <w:trPr>
+          <w:trHeight w:hRule="exact" w:val="278"/>
+        </w:trPr>
+        <w:tc>
+          <w:tcPr>
+            <w:tcW w:w="1697" w:type="dxa"/>
+            <w:tcBorders>
+              <w:top w:val="single" w:sz="5" w:space="0" w:color="000000"/>
+              <w:left w:val="single" w:sz="5" w:space="0" w:color="000000"/>
+              <w:bottom w:val="single" w:sz="5" w:space="0" w:color="000000"/>
+              <w:right w:val="single" w:sz="5" w:space="0" w:color="000000"/>
+            </w:tcBorders>
+          </w:tcPr>
+          <w:p>
+            <w:pPr>
+              <w:spacing w:line="260" w:lineRule="exact"/>
+              <w:ind w:left="102"/>
+              <w:rPr>
+                <w:rFonts w:ascii="Calibri" w:eastAsia="Calibri" w:hAnsi="Calibri" w:cs="Calibri"/>
+                <w:sz w:val="22"/>
+                <w:szCs w:val="22"/>
+              </w:rPr>
+            </w:pPr>
+            <w:proofErr w:type="spellStart"/>
+            <w:r>
+              <w:rPr>
+                <w:rFonts w:ascii="Calibri" w:eastAsia="Calibri" w:hAnsi="Calibri" w:cs="Calibri"/>
+                <w:position w:val="1"/>
+                <w:sz w:val="22"/>
+                <w:szCs w:val="22"/>
+              </w:rPr>
+              <w:t>Nombre</w:t>
+            </w:r>
+            <w:proofErr w:type="spellEnd"/>
+            <w:r>
+              <w:rPr>
+                <w:rFonts w:ascii="Calibri" w:eastAsia="Calibri" w:hAnsi="Calibri" w:cs="Calibri"/>
+                <w:position w:val="1"/>
+                <w:sz w:val="22"/>
+                <w:szCs w:val="22"/>
+              </w:rPr>
+              <w:t>:</w:t>
+            </w:r>
+          </w:p>
+        </w:tc>
+        <w:tc>
+          <w:tcPr>
+            <w:tcW w:w="7132" w:type="dxa"/>
+            <w:tcBorders>
+              <w:top w:val="single" w:sz="5" w:space="0" w:color="000000"/>
+              <w:left w:val="single" w:sz="5" w:space="0" w:color="000000"/>
+              <w:bottom w:val="single" w:sz="5" w:space="0" w:color="000000"/>
+              <w:right w:val="single" w:sz="5" w:space="0" w:color="000000"/>
+            </w:tcBorders>
+          </w:tcPr>
+          <w:p>
+            <w:pPr>
+              <w:spacing w:line="260" w:lineRule="exact"/>
+              <w:ind w:left="102"/>
+              <w:rPr>
+                <w:rFonts w:ascii="Calibri" w:eastAsia="Calibri" w:hAnsi="Calibri" w:cs="Calibri"/>
+                <w:sz w:val="22"/>
+                <w:szCs w:val="22"/>
+              </w:rPr>
+            </w:pPr>
+            <w:proofErr w:type="spellStart"/>
+            <w:r>
+              <w:rPr>
+                <w:rFonts w:ascii="Calibri" w:eastAsia="Calibri" w:hAnsi="Calibri" w:cs="Calibri"/>
+                <w:position w:val="1"/>
+                <w:sz w:val="22"/>
+                <w:szCs w:val="22"/>
+              </w:rPr>
+              <w:t>generateData</w:t>
+            </w:r>
+            <w:proofErr w:type="spellEnd"/>
+          </w:p>
+        </w:tc>
+      </w:tr>
+      <w:tr>
+        <w:trPr>
+          <w:trHeight w:hRule="exact" w:val="278"/>
+        </w:trPr>
+        <w:tc>
+          <w:tcPr>
+            <w:tcW w:w="1697" w:type="dxa"/>
+            <w:tcBorders>
+              <w:top w:val="single" w:sz="5" w:space="0" w:color="000000"/>
+              <w:left w:val="single" w:sz="5" w:space="0" w:color="000000"/>
+              <w:bottom w:val="single" w:sz="5" w:space="0" w:color="000000"/>
+              <w:right w:val="single" w:sz="5" w:space="0" w:color="000000"/>
+            </w:tcBorders>
+          </w:tcPr>
+          <w:p>
+            <w:pPr>
+              <w:spacing w:line="260" w:lineRule="exact"/>
+              <w:ind w:left="102"/>
+              <w:rPr>
+                <w:rFonts w:ascii="Calibri" w:eastAsia="Calibri" w:hAnsi="Calibri" w:cs="Calibri"/>
+                <w:sz w:val="22"/>
+                <w:szCs w:val="22"/>
+              </w:rPr>
+            </w:pPr>
+            <w:proofErr w:type="spellStart"/>
+            <w:r>
+              <w:rPr>
+                <w:rFonts w:ascii="Calibri" w:eastAsia="Calibri" w:hAnsi="Calibri" w:cs="Calibri"/>
+                <w:position w:val="1"/>
+                <w:sz w:val="22"/>
+                <w:szCs w:val="22"/>
+              </w:rPr>
+              <w:t>Descripción</w:t>
+            </w:r>
+            <w:proofErr w:type="spellEnd"/>
+            <w:r>
+              <w:rPr>
+                <w:rFonts w:ascii="Calibri" w:eastAsia="Calibri" w:hAnsi="Calibri" w:cs="Calibri"/>
+                <w:position w:val="1"/>
+                <w:sz w:val="22"/>
+                <w:szCs w:val="22"/>
+              </w:rPr>
+              <w:t>:</w:t>
+            </w:r>
+          </w:p>
+        </w:tc>
+        <w:tc>
+          <w:tcPr>
+            <w:tcW w:w="7132" w:type="dxa"/>
+            <w:tcBorders>
+              <w:top w:val="single" w:sz="5" w:space="0" w:color="000000"/>
+              <w:left w:val="single" w:sz="5" w:space="0" w:color="000000"/>
+              <w:bottom w:val="single" w:sz="5" w:space="0" w:color="000000"/>
+              <w:right w:val="single" w:sz="5" w:space="0" w:color="000000"/>
+            </w:tcBorders>
+          </w:tcPr>
+          <w:p>
+            <w:pPr>
+              <w:spacing w:line="260" w:lineRule="exact"/>
+              <w:ind w:left="102"/>
+              <w:rPr>
+                <w:rFonts w:ascii="Calibri" w:eastAsia="Calibri" w:hAnsi="Calibri" w:cs="Calibri"/>
+                <w:sz w:val="22"/>
+                <w:szCs w:val="22"/>
+                <w:lang w:val="es-CO"/>
+              </w:rPr>
+            </w:pPr>
+            <w:r>
+              <w:rPr>
+                <w:rFonts w:ascii="Calibri" w:eastAsia="Calibri" w:hAnsi="Calibri" w:cs="Calibri"/>
+                <w:sz w:val="22"/>
+                <w:szCs w:val="22"/>
+                <w:lang w:val="es-CO"/>
+              </w:rPr>
+              <w:t>Método donde se crean el número de datos indicados por el usuario.</w:t>
+            </w:r>
+          </w:p>
+        </w:tc>
+      </w:tr>
+      <w:tr>
+        <w:trPr>
+          <w:trHeight w:hRule="exact" w:val="1351"/>
+        </w:trPr>
+        <w:tc>
+          <w:tcPr>
+            <w:tcW w:w="1697" w:type="dxa"/>
+            <w:tcBorders>
+              <w:top w:val="single" w:sz="5" w:space="0" w:color="000000"/>
+              <w:left w:val="single" w:sz="5" w:space="0" w:color="000000"/>
+              <w:bottom w:val="single" w:sz="5" w:space="0" w:color="000000"/>
+              <w:right w:val="single" w:sz="5" w:space="0" w:color="000000"/>
+            </w:tcBorders>
+          </w:tcPr>
+          <w:p>
+            <w:pPr>
+              <w:spacing w:line="260" w:lineRule="exact"/>
+              <w:ind w:left="102"/>
+              <w:rPr>
+                <w:rFonts w:ascii="Calibri" w:eastAsia="Calibri" w:hAnsi="Calibri" w:cs="Calibri"/>
+                <w:sz w:val="22"/>
+                <w:szCs w:val="22"/>
+              </w:rPr>
+            </w:pPr>
+            <w:r>
+              <w:rPr>
+                <w:rFonts w:ascii="Calibri" w:eastAsia="Calibri" w:hAnsi="Calibri" w:cs="Calibri"/>
+                <w:position w:val="1"/>
+                <w:sz w:val="22"/>
+                <w:szCs w:val="22"/>
+              </w:rPr>
+              <w:t>Entrada:</w:t>
+            </w:r>
+          </w:p>
+        </w:tc>
+        <w:tc>
+          <w:tcPr>
+            <w:tcW w:w="7132" w:type="dxa"/>
+            <w:tcBorders>
+              <w:top w:val="single" w:sz="5" w:space="0" w:color="000000"/>
+              <w:left w:val="single" w:sz="5" w:space="0" w:color="000000"/>
+              <w:bottom w:val="single" w:sz="5" w:space="0" w:color="000000"/>
+              <w:right w:val="single" w:sz="5" w:space="0" w:color="000000"/>
+            </w:tcBorders>
+          </w:tcPr>
+          <w:p>
+            <w:pPr>
+              <w:spacing w:before="7" w:line="260" w:lineRule="exact"/>
+              <w:rPr>
+                <w:sz w:val="26"/>
+                <w:szCs w:val="26"/>
+                <w:lang w:val="es-CO"/>
+              </w:rPr>
+            </w:pPr>
+          </w:p>
+          <w:p>
+            <w:pPr>
+              <w:ind w:left="102"/>
+              <w:rPr>
+                <w:rFonts w:ascii="Calibri" w:eastAsia="Calibri" w:hAnsi="Calibri" w:cs="Calibri"/>
+                <w:sz w:val="22"/>
+                <w:szCs w:val="22"/>
+                <w:lang w:val="es-CO"/>
+              </w:rPr>
+            </w:pPr>
+            <w:r>
+              <w:rPr>
+                <w:rFonts w:ascii="Calibri" w:eastAsia="Calibri" w:hAnsi="Calibri" w:cs="Calibri"/>
+                <w:sz w:val="22"/>
+                <w:szCs w:val="22"/>
+                <w:lang w:val="es-CO"/>
+              </w:rPr>
+              <w:t>Número de datos a crear(</w:t>
+            </w:r>
+            <w:proofErr w:type="spellStart"/>
+            <w:r>
+              <w:rPr>
+                <w:rFonts w:ascii="Calibri" w:eastAsia="Calibri" w:hAnsi="Calibri" w:cs="Calibri"/>
+                <w:sz w:val="22"/>
+                <w:szCs w:val="22"/>
+                <w:lang w:val="es-CO"/>
+              </w:rPr>
+              <w:t>amountTF</w:t>
+            </w:r>
+            <w:proofErr w:type="spellEnd"/>
+            <w:r>
+              <w:rPr>
+                <w:rFonts w:ascii="Calibri" w:eastAsia="Calibri" w:hAnsi="Calibri" w:cs="Calibri"/>
+                <w:sz w:val="22"/>
+                <w:szCs w:val="22"/>
+                <w:lang w:val="es-CO"/>
+              </w:rPr>
+              <w:t>).</w:t>
+            </w:r>
+          </w:p>
+        </w:tc>
+      </w:tr>
+      <w:tr>
+        <w:trPr>
+          <w:trHeight w:hRule="exact" w:val="280"/>
+        </w:trPr>
+        <w:tc>
+          <w:tcPr>
+            <w:tcW w:w="1697" w:type="dxa"/>
+            <w:tcBorders>
+              <w:top w:val="single" w:sz="5" w:space="0" w:color="000000"/>
+              <w:left w:val="single" w:sz="5" w:space="0" w:color="000000"/>
+              <w:bottom w:val="single" w:sz="5" w:space="0" w:color="000000"/>
+              <w:right w:val="single" w:sz="5" w:space="0" w:color="000000"/>
+            </w:tcBorders>
+          </w:tcPr>
+          <w:p>
+            <w:pPr>
+              <w:spacing w:line="260" w:lineRule="exact"/>
+              <w:ind w:left="102"/>
+              <w:rPr>
+                <w:rFonts w:ascii="Calibri" w:eastAsia="Calibri" w:hAnsi="Calibri" w:cs="Calibri"/>
+                <w:sz w:val="22"/>
+                <w:szCs w:val="22"/>
+              </w:rPr>
+            </w:pPr>
+            <w:r>
+              <w:rPr>
+                <w:rFonts w:ascii="Calibri" w:eastAsia="Calibri" w:hAnsi="Calibri" w:cs="Calibri"/>
+                <w:sz w:val="22"/>
+                <w:szCs w:val="22"/>
+              </w:rPr>
+              <w:t>Salida:</w:t>
+            </w:r>
+          </w:p>
+        </w:tc>
+        <w:tc>
+          <w:tcPr>
+            <w:tcW w:w="7132" w:type="dxa"/>
+            <w:tcBorders>
+              <w:top w:val="single" w:sz="5" w:space="0" w:color="000000"/>
+              <w:left w:val="single" w:sz="5" w:space="0" w:color="000000"/>
+              <w:bottom w:val="single" w:sz="5" w:space="0" w:color="000000"/>
+              <w:right w:val="single" w:sz="5" w:space="0" w:color="000000"/>
+            </w:tcBorders>
+          </w:tcPr>
+          <w:p>
+            <w:pPr>
+              <w:spacing w:line="260" w:lineRule="exact"/>
+              <w:ind w:left="102"/>
+              <w:rPr>
+                <w:rFonts w:ascii="Calibri" w:eastAsia="Calibri" w:hAnsi="Calibri" w:cs="Calibri"/>
+                <w:sz w:val="22"/>
+                <w:szCs w:val="22"/>
+                <w:lang w:val="es-CO"/>
+              </w:rPr>
+            </w:pPr>
+            <w:r>
+              <w:rPr>
+                <w:rFonts w:ascii="Calibri" w:eastAsia="Calibri" w:hAnsi="Calibri" w:cs="Calibri"/>
+                <w:sz w:val="22"/>
+                <w:szCs w:val="22"/>
+                <w:lang w:val="es-CO"/>
+              </w:rPr>
+              <w:t>Duración total de la creación de los datos.</w:t>
+            </w:r>
+          </w:p>
+        </w:tc>
+      </w:tr>
+    </w:tbl>
+    <w:p>
+      <w:pPr>
+        <w:pStyle w:val="Prrafodelista"/>
+        <w:spacing w:line="360" w:lineRule="auto"/>
+        <w:rPr>
+          <w:rFonts w:ascii="Calibri" w:eastAsia="Calibri" w:hAnsi="Calibri" w:cs="Calibri"/>
+          <w:sz w:val="22"/>
+          <w:szCs w:val="22"/>
+          <w:lang w:val="es-CO"/>
+        </w:rPr>
+      </w:pPr>
+    </w:p>
+    <w:p>
+      <w:pPr>
+        <w:pStyle w:val="Prrafodelista"/>
+        <w:spacing w:line="360" w:lineRule="auto"/>
+        <w:rPr>
+          <w:rFonts w:ascii="Calibri" w:eastAsia="Calibri" w:hAnsi="Calibri" w:cs="Calibri"/>
+          <w:sz w:val="22"/>
+          <w:szCs w:val="22"/>
+          <w:lang w:val="es-CO"/>
+        </w:rPr>
+      </w:pPr>
+    </w:p>
+    <w:p>
+      <w:pPr>
+        <w:spacing w:line="360" w:lineRule="auto"/>
+        <w:rPr>
+          <w:rFonts w:ascii="Calibri" w:eastAsia="Calibri" w:hAnsi="Calibri" w:cs="Calibri"/>
+          <w:sz w:val="22"/>
+          <w:szCs w:val="22"/>
+          <w:lang w:val="es-CO"/>
+        </w:rPr>
+      </w:pPr>
+    </w:p>
+    <w:p>
+      <w:pPr>
+        <w:pStyle w:val="Prrafodelista"/>
+        <w:numPr>
+          <w:ilvl w:val="0"/>
+          <w:numId w:val="20"/>
+        </w:numPr>
+        <w:spacing w:line="360" w:lineRule="auto"/>
+        <w:rPr>
+          <w:rFonts w:ascii="Calibri" w:eastAsia="Calibri" w:hAnsi="Calibri" w:cs="Calibri"/>
+          <w:sz w:val="22"/>
+          <w:szCs w:val="22"/>
+          <w:lang w:val="es-CO"/>
+        </w:rPr>
+      </w:pPr>
+      <w:r>
+        <w:rPr>
+          <w:rFonts w:ascii="Calibri" w:eastAsia="Calibri" w:hAnsi="Calibri" w:cs="Calibri"/>
+          <w:sz w:val="22"/>
+          <w:szCs w:val="22"/>
+          <w:lang w:val="es-CO"/>
+        </w:rPr>
+        <w:t>.</w:t>
+      </w:r>
+    </w:p>
+    <w:tbl>
+      <w:tblPr>
+        <w:tblW w:w="0" w:type="auto"/>
+        <w:tblInd w:w="581" w:type="dxa"/>
+        <w:tblLayout w:type="fixed"/>
+        <w:tblCellMar>
+          <w:left w:w="0" w:type="dxa"/>
+          <w:right w:w="0" w:type="dxa"/>
+        </w:tblCellMar>
+        <w:tblLook w:val="01E0" w:firstRow="1" w:lastRow="1" w:firstColumn="1" w:lastColumn="1" w:noHBand="0" w:noVBand="0"/>
+      </w:tblPr>
+      <w:tblGrid>
+        <w:gridCol w:w="1697"/>
+        <w:gridCol w:w="7132"/>
+      </w:tblGrid>
+      <w:tr>
+        <w:trPr>
+          <w:trHeight w:hRule="exact" w:val="278"/>
+        </w:trPr>
+        <w:tc>
+          <w:tcPr>
+            <w:tcW w:w="1697" w:type="dxa"/>
+            <w:tcBorders>
+              <w:top w:val="single" w:sz="5" w:space="0" w:color="000000"/>
+              <w:left w:val="single" w:sz="5" w:space="0" w:color="000000"/>
+              <w:bottom w:val="single" w:sz="5" w:space="0" w:color="000000"/>
+              <w:right w:val="single" w:sz="5" w:space="0" w:color="000000"/>
+            </w:tcBorders>
+          </w:tcPr>
+          <w:p>
+            <w:pPr>
+              <w:spacing w:line="260" w:lineRule="exact"/>
+              <w:ind w:left="102"/>
+              <w:rPr>
+                <w:rFonts w:ascii="Calibri" w:eastAsia="Calibri" w:hAnsi="Calibri" w:cs="Calibri"/>
+                <w:sz w:val="22"/>
+                <w:szCs w:val="22"/>
+              </w:rPr>
+            </w:pPr>
+            <w:proofErr w:type="spellStart"/>
+            <w:r>
+              <w:rPr>
+                <w:rFonts w:ascii="Calibri" w:eastAsia="Calibri" w:hAnsi="Calibri" w:cs="Calibri"/>
+                <w:position w:val="1"/>
+                <w:sz w:val="22"/>
+                <w:szCs w:val="22"/>
+              </w:rPr>
+              <w:t>Nombre</w:t>
+            </w:r>
+            <w:proofErr w:type="spellEnd"/>
+            <w:r>
+              <w:rPr>
+                <w:rFonts w:ascii="Calibri" w:eastAsia="Calibri" w:hAnsi="Calibri" w:cs="Calibri"/>
+                <w:position w:val="1"/>
+                <w:sz w:val="22"/>
+                <w:szCs w:val="22"/>
+              </w:rPr>
+              <w:t>:</w:t>
+            </w:r>
+          </w:p>
+        </w:tc>
+        <w:tc>
+          <w:tcPr>
+            <w:tcW w:w="7132" w:type="dxa"/>
+            <w:tcBorders>
+              <w:top w:val="single" w:sz="5" w:space="0" w:color="000000"/>
+              <w:left w:val="single" w:sz="5" w:space="0" w:color="000000"/>
+              <w:bottom w:val="single" w:sz="5" w:space="0" w:color="000000"/>
+              <w:right w:val="single" w:sz="5" w:space="0" w:color="000000"/>
+            </w:tcBorders>
+          </w:tcPr>
+          <w:p>
+            <w:pPr>
+              <w:spacing w:line="260" w:lineRule="exact"/>
+              <w:ind w:left="102"/>
+              <w:rPr>
+                <w:rFonts w:ascii="Calibri" w:eastAsia="Calibri" w:hAnsi="Calibri" w:cs="Calibri"/>
+                <w:sz w:val="22"/>
+                <w:szCs w:val="22"/>
+              </w:rPr>
+            </w:pPr>
+            <w:bookmarkStart w:id="0" w:name="_GoBack"/>
+            <w:bookmarkEnd w:id="0"/>
+          </w:p>
+        </w:tc>
+      </w:tr>
+      <w:tr>
+        <w:trPr>
+          <w:trHeight w:hRule="exact" w:val="278"/>
+        </w:trPr>
+        <w:tc>
+          <w:tcPr>
+            <w:tcW w:w="1697" w:type="dxa"/>
+            <w:tcBorders>
+              <w:top w:val="single" w:sz="5" w:space="0" w:color="000000"/>
+              <w:left w:val="single" w:sz="5" w:space="0" w:color="000000"/>
+              <w:bottom w:val="single" w:sz="5" w:space="0" w:color="000000"/>
+              <w:right w:val="single" w:sz="5" w:space="0" w:color="000000"/>
+            </w:tcBorders>
+          </w:tcPr>
+          <w:p>
+            <w:pPr>
+              <w:spacing w:line="260" w:lineRule="exact"/>
+              <w:ind w:left="102"/>
+              <w:rPr>
+                <w:rFonts w:ascii="Calibri" w:eastAsia="Calibri" w:hAnsi="Calibri" w:cs="Calibri"/>
+                <w:sz w:val="22"/>
+                <w:szCs w:val="22"/>
+              </w:rPr>
+            </w:pPr>
+            <w:proofErr w:type="spellStart"/>
+            <w:r>
+              <w:rPr>
+                <w:rFonts w:ascii="Calibri" w:eastAsia="Calibri" w:hAnsi="Calibri" w:cs="Calibri"/>
+                <w:position w:val="1"/>
+                <w:sz w:val="22"/>
+                <w:szCs w:val="22"/>
+              </w:rPr>
+              <w:t>Descripción</w:t>
+            </w:r>
+            <w:proofErr w:type="spellEnd"/>
+            <w:r>
+              <w:rPr>
+                <w:rFonts w:ascii="Calibri" w:eastAsia="Calibri" w:hAnsi="Calibri" w:cs="Calibri"/>
+                <w:position w:val="1"/>
+                <w:sz w:val="22"/>
+                <w:szCs w:val="22"/>
+              </w:rPr>
+              <w:t>:</w:t>
+            </w:r>
+          </w:p>
+        </w:tc>
+        <w:tc>
+          <w:tcPr>
+            <w:tcW w:w="7132" w:type="dxa"/>
+            <w:tcBorders>
+              <w:top w:val="single" w:sz="5" w:space="0" w:color="000000"/>
+              <w:left w:val="single" w:sz="5" w:space="0" w:color="000000"/>
+              <w:bottom w:val="single" w:sz="5" w:space="0" w:color="000000"/>
+              <w:right w:val="single" w:sz="5" w:space="0" w:color="000000"/>
+            </w:tcBorders>
+          </w:tcPr>
+          <w:p>
+            <w:pPr>
+              <w:spacing w:line="260" w:lineRule="exact"/>
+              <w:ind w:left="102"/>
+              <w:rPr>
+                <w:rFonts w:ascii="Calibri" w:eastAsia="Calibri" w:hAnsi="Calibri" w:cs="Calibri"/>
+                <w:sz w:val="22"/>
+                <w:szCs w:val="22"/>
+                <w:lang w:val="es-CO"/>
+              </w:rPr>
+            </w:pPr>
+            <w:r>
+              <w:rPr>
+                <w:rFonts w:ascii="Calibri" w:eastAsia="Calibri" w:hAnsi="Calibri" w:cs="Calibri"/>
+                <w:position w:val="1"/>
+                <w:sz w:val="22"/>
+                <w:szCs w:val="22"/>
+                <w:lang w:val="es-CO"/>
+              </w:rPr>
+              <w:t>Calcula el piso hacia el que se dirige una persona</w:t>
+            </w:r>
+          </w:p>
+        </w:tc>
+      </w:tr>
+      <w:tr>
+        <w:trPr>
+          <w:trHeight w:hRule="exact" w:val="817"/>
+        </w:trPr>
+        <w:tc>
+          <w:tcPr>
+            <w:tcW w:w="1697" w:type="dxa"/>
+            <w:tcBorders>
+              <w:top w:val="single" w:sz="5" w:space="0" w:color="000000"/>
+              <w:left w:val="single" w:sz="5" w:space="0" w:color="000000"/>
+              <w:bottom w:val="single" w:sz="5" w:space="0" w:color="000000"/>
+              <w:right w:val="single" w:sz="5" w:space="0" w:color="000000"/>
+            </w:tcBorders>
+          </w:tcPr>
+          <w:p>
+            <w:pPr>
+              <w:spacing w:line="260" w:lineRule="exact"/>
+              <w:ind w:left="102"/>
+              <w:rPr>
+                <w:rFonts w:ascii="Calibri" w:eastAsia="Calibri" w:hAnsi="Calibri" w:cs="Calibri"/>
+                <w:sz w:val="22"/>
+                <w:szCs w:val="22"/>
+              </w:rPr>
+            </w:pPr>
+            <w:r>
+              <w:rPr>
+                <w:rFonts w:ascii="Calibri" w:eastAsia="Calibri" w:hAnsi="Calibri" w:cs="Calibri"/>
+                <w:position w:val="1"/>
+                <w:sz w:val="22"/>
+                <w:szCs w:val="22"/>
+              </w:rPr>
+              <w:t>Entrada:</w:t>
+            </w:r>
+          </w:p>
+        </w:tc>
+        <w:tc>
+          <w:tcPr>
+            <w:tcW w:w="7132" w:type="dxa"/>
+            <w:tcBorders>
+              <w:top w:val="single" w:sz="5" w:space="0" w:color="000000"/>
+              <w:left w:val="single" w:sz="5" w:space="0" w:color="000000"/>
+              <w:bottom w:val="single" w:sz="5" w:space="0" w:color="000000"/>
+              <w:right w:val="single" w:sz="5" w:space="0" w:color="000000"/>
+            </w:tcBorders>
+          </w:tcPr>
+          <w:p>
+            <w:pPr>
+              <w:spacing w:line="260" w:lineRule="exact"/>
+              <w:ind w:left="102"/>
+              <w:rPr>
+                <w:rFonts w:ascii="Calibri" w:eastAsia="Calibri" w:hAnsi="Calibri" w:cs="Calibri"/>
+                <w:sz w:val="22"/>
+                <w:szCs w:val="22"/>
+                <w:lang w:val="es-CO"/>
+              </w:rPr>
+            </w:pPr>
+            <w:r>
+              <w:rPr>
+                <w:rFonts w:ascii="Calibri" w:eastAsia="Calibri" w:hAnsi="Calibri" w:cs="Calibri"/>
+                <w:position w:val="1"/>
+                <w:sz w:val="22"/>
+                <w:szCs w:val="22"/>
+                <w:lang w:val="es-CO"/>
+              </w:rPr>
+              <w:t xml:space="preserve">- </w:t>
+            </w:r>
+            <w:proofErr w:type="spellStart"/>
+            <w:r>
+              <w:rPr>
+                <w:rFonts w:ascii="Calibri" w:eastAsia="Calibri" w:hAnsi="Calibri" w:cs="Calibri"/>
+                <w:position w:val="1"/>
+                <w:sz w:val="22"/>
+                <w:szCs w:val="22"/>
+                <w:lang w:val="es-CO"/>
+              </w:rPr>
+              <w:t>numFloors</w:t>
+            </w:r>
+            <w:proofErr w:type="spellEnd"/>
+            <w:r>
+              <w:rPr>
+                <w:rFonts w:ascii="Calibri" w:eastAsia="Calibri" w:hAnsi="Calibri" w:cs="Calibri"/>
+                <w:position w:val="1"/>
+                <w:sz w:val="22"/>
+                <w:szCs w:val="22"/>
+                <w:lang w:val="es-CO"/>
+              </w:rPr>
+              <w:t xml:space="preserve"> : </w:t>
+            </w:r>
+            <w:proofErr w:type="spellStart"/>
+            <w:r>
+              <w:rPr>
+                <w:rFonts w:ascii="Calibri" w:eastAsia="Calibri" w:hAnsi="Calibri" w:cs="Calibri"/>
+                <w:position w:val="1"/>
+                <w:sz w:val="22"/>
+                <w:szCs w:val="22"/>
+                <w:lang w:val="es-CO"/>
+              </w:rPr>
+              <w:t>int</w:t>
+            </w:r>
+            <w:proofErr w:type="spellEnd"/>
+            <w:r>
+              <w:rPr>
+                <w:rFonts w:ascii="Calibri" w:eastAsia="Calibri" w:hAnsi="Calibri" w:cs="Calibri"/>
+                <w:position w:val="1"/>
+                <w:sz w:val="22"/>
+                <w:szCs w:val="22"/>
+                <w:lang w:val="es-CO"/>
+              </w:rPr>
+              <w:t xml:space="preserve">, </w:t>
+            </w:r>
+            <w:proofErr w:type="spellStart"/>
+            <w:r>
+              <w:rPr>
+                <w:rFonts w:ascii="Calibri" w:eastAsia="Calibri" w:hAnsi="Calibri" w:cs="Calibri"/>
+                <w:position w:val="1"/>
+                <w:sz w:val="22"/>
+                <w:szCs w:val="22"/>
+                <w:lang w:val="es-CO"/>
+              </w:rPr>
+              <w:t>numero</w:t>
+            </w:r>
+            <w:proofErr w:type="spellEnd"/>
+            <w:r>
+              <w:rPr>
+                <w:rFonts w:ascii="Calibri" w:eastAsia="Calibri" w:hAnsi="Calibri" w:cs="Calibri"/>
+                <w:position w:val="1"/>
+                <w:sz w:val="22"/>
+                <w:szCs w:val="22"/>
+                <w:lang w:val="es-CO"/>
+              </w:rPr>
+              <w:t xml:space="preserve"> de pisos</w:t>
+            </w:r>
+          </w:p>
+          <w:p>
+            <w:pPr>
+              <w:ind w:left="102"/>
+              <w:rPr>
+                <w:rFonts w:ascii="Calibri" w:eastAsia="Calibri" w:hAnsi="Calibri" w:cs="Calibri"/>
+                <w:sz w:val="22"/>
+                <w:szCs w:val="22"/>
+                <w:lang w:val="es-CO"/>
+              </w:rPr>
+            </w:pPr>
+            <w:r>
+              <w:rPr>
+                <w:rFonts w:ascii="Calibri" w:eastAsia="Calibri" w:hAnsi="Calibri" w:cs="Calibri"/>
+                <w:sz w:val="22"/>
+                <w:szCs w:val="22"/>
+                <w:lang w:val="es-CO"/>
+              </w:rPr>
+              <w:t xml:space="preserve">- office : </w:t>
+            </w:r>
+            <w:proofErr w:type="spellStart"/>
+            <w:r>
+              <w:rPr>
+                <w:rFonts w:ascii="Calibri" w:eastAsia="Calibri" w:hAnsi="Calibri" w:cs="Calibri"/>
+                <w:sz w:val="22"/>
+                <w:szCs w:val="22"/>
+                <w:lang w:val="es-CO"/>
+              </w:rPr>
+              <w:t>int</w:t>
+            </w:r>
+            <w:proofErr w:type="spellEnd"/>
+            <w:r>
+              <w:rPr>
+                <w:rFonts w:ascii="Calibri" w:eastAsia="Calibri" w:hAnsi="Calibri" w:cs="Calibri"/>
+                <w:sz w:val="22"/>
+                <w:szCs w:val="22"/>
+                <w:lang w:val="es-CO"/>
+              </w:rPr>
+              <w:t>, oficinas por piso</w:t>
+            </w:r>
+          </w:p>
+          <w:p>
+            <w:pPr>
+              <w:ind w:left="102"/>
+              <w:rPr>
+                <w:rFonts w:ascii="Calibri" w:eastAsia="Calibri" w:hAnsi="Calibri" w:cs="Calibri"/>
+                <w:sz w:val="22"/>
+                <w:szCs w:val="22"/>
+                <w:lang w:val="es-CO"/>
+              </w:rPr>
+            </w:pPr>
+            <w:r>
+              <w:rPr>
+                <w:rFonts w:ascii="Calibri" w:eastAsia="Calibri" w:hAnsi="Calibri" w:cs="Calibri"/>
+                <w:sz w:val="22"/>
+                <w:szCs w:val="22"/>
+                <w:lang w:val="es-CO"/>
+              </w:rPr>
+              <w:t>-</w:t>
+            </w:r>
+            <w:proofErr w:type="spellStart"/>
+            <w:r>
+              <w:rPr>
+                <w:rFonts w:ascii="Calibri" w:eastAsia="Calibri" w:hAnsi="Calibri" w:cs="Calibri"/>
+                <w:sz w:val="22"/>
+                <w:szCs w:val="22"/>
+                <w:lang w:val="es-CO"/>
+              </w:rPr>
+              <w:t>officeB</w:t>
+            </w:r>
+            <w:proofErr w:type="spellEnd"/>
+            <w:r>
+              <w:rPr>
+                <w:rFonts w:ascii="Calibri" w:eastAsia="Calibri" w:hAnsi="Calibri" w:cs="Calibri"/>
+                <w:sz w:val="22"/>
+                <w:szCs w:val="22"/>
+                <w:lang w:val="es-CO"/>
+              </w:rPr>
+              <w:t xml:space="preserve"> : </w:t>
+            </w:r>
+            <w:proofErr w:type="spellStart"/>
+            <w:r>
+              <w:rPr>
+                <w:rFonts w:ascii="Calibri" w:eastAsia="Calibri" w:hAnsi="Calibri" w:cs="Calibri"/>
+                <w:sz w:val="22"/>
+                <w:szCs w:val="22"/>
+                <w:lang w:val="es-CO"/>
+              </w:rPr>
+              <w:t>int</w:t>
+            </w:r>
+            <w:proofErr w:type="spellEnd"/>
+            <w:r>
+              <w:rPr>
+                <w:rFonts w:ascii="Calibri" w:eastAsia="Calibri" w:hAnsi="Calibri" w:cs="Calibri"/>
+                <w:sz w:val="22"/>
+                <w:szCs w:val="22"/>
+                <w:lang w:val="es-CO"/>
+              </w:rPr>
+              <w:t xml:space="preserve"> oficina hacia la que va una persona</w:t>
+            </w:r>
+          </w:p>
+        </w:tc>
+      </w:tr>
+      <w:tr>
+        <w:trPr>
+          <w:trHeight w:hRule="exact" w:val="278"/>
+        </w:trPr>
+        <w:tc>
+          <w:tcPr>
+            <w:tcW w:w="1697" w:type="dxa"/>
+            <w:tcBorders>
+              <w:top w:val="single" w:sz="5" w:space="0" w:color="000000"/>
+              <w:left w:val="single" w:sz="5" w:space="0" w:color="000000"/>
+              <w:bottom w:val="single" w:sz="5" w:space="0" w:color="000000"/>
+              <w:right w:val="single" w:sz="5" w:space="0" w:color="000000"/>
+            </w:tcBorders>
+          </w:tcPr>
+          <w:p>
+            <w:pPr>
+              <w:spacing w:line="260" w:lineRule="exact"/>
+              <w:ind w:left="102"/>
+              <w:rPr>
+                <w:rFonts w:ascii="Calibri" w:eastAsia="Calibri" w:hAnsi="Calibri" w:cs="Calibri"/>
+                <w:sz w:val="22"/>
+                <w:szCs w:val="22"/>
+              </w:rPr>
+            </w:pPr>
+            <w:r>
+              <w:rPr>
+                <w:rFonts w:ascii="Calibri" w:eastAsia="Calibri" w:hAnsi="Calibri" w:cs="Calibri"/>
+                <w:position w:val="1"/>
+                <w:sz w:val="22"/>
+                <w:szCs w:val="22"/>
+              </w:rPr>
+              <w:t>Salida:</w:t>
+            </w:r>
+          </w:p>
+        </w:tc>
+        <w:tc>
+          <w:tcPr>
+            <w:tcW w:w="7132" w:type="dxa"/>
+            <w:tcBorders>
+              <w:top w:val="single" w:sz="5" w:space="0" w:color="000000"/>
+              <w:left w:val="single" w:sz="5" w:space="0" w:color="000000"/>
+              <w:bottom w:val="single" w:sz="5" w:space="0" w:color="000000"/>
+              <w:right w:val="single" w:sz="5" w:space="0" w:color="000000"/>
+            </w:tcBorders>
+          </w:tcPr>
+          <w:p>
+            <w:pPr>
+              <w:spacing w:line="260" w:lineRule="exact"/>
+              <w:ind w:left="102"/>
+              <w:rPr>
+                <w:rFonts w:ascii="Calibri" w:eastAsia="Calibri" w:hAnsi="Calibri" w:cs="Calibri"/>
+                <w:sz w:val="22"/>
+                <w:szCs w:val="22"/>
+                <w:lang w:val="es-CO"/>
+              </w:rPr>
+            </w:pPr>
+            <w:proofErr w:type="spellStart"/>
+            <w:r>
+              <w:rPr>
+                <w:rFonts w:ascii="Calibri" w:eastAsia="Calibri" w:hAnsi="Calibri" w:cs="Calibri"/>
+                <w:position w:val="1"/>
+                <w:sz w:val="22"/>
+                <w:szCs w:val="22"/>
+                <w:lang w:val="es-CO"/>
+              </w:rPr>
+              <w:t>int</w:t>
+            </w:r>
+            <w:proofErr w:type="spellEnd"/>
+            <w:r>
+              <w:rPr>
+                <w:rFonts w:ascii="Calibri" w:eastAsia="Calibri" w:hAnsi="Calibri" w:cs="Calibri"/>
+                <w:position w:val="1"/>
+                <w:sz w:val="22"/>
+                <w:szCs w:val="22"/>
+                <w:lang w:val="es-CO"/>
+              </w:rPr>
+              <w:t xml:space="preserve"> : </w:t>
+            </w:r>
+            <w:proofErr w:type="spellStart"/>
+            <w:r>
+              <w:rPr>
+                <w:rFonts w:ascii="Calibri" w:eastAsia="Calibri" w:hAnsi="Calibri" w:cs="Calibri"/>
+                <w:position w:val="1"/>
+                <w:sz w:val="22"/>
+                <w:szCs w:val="22"/>
+                <w:lang w:val="es-CO"/>
+              </w:rPr>
+              <w:t>floor</w:t>
+            </w:r>
+            <w:proofErr w:type="spellEnd"/>
+            <w:r>
+              <w:rPr>
+                <w:rFonts w:ascii="Calibri" w:eastAsia="Calibri" w:hAnsi="Calibri" w:cs="Calibri"/>
+                <w:position w:val="1"/>
+                <w:sz w:val="22"/>
+                <w:szCs w:val="22"/>
+                <w:lang w:val="es-CO"/>
+              </w:rPr>
+              <w:t>, piso hacia el que se dirige una persona.</w:t>
+            </w:r>
+          </w:p>
+        </w:tc>
+      </w:tr>
+    </w:tbl>
+    <w:p>
+      <w:pPr>
+        <w:pStyle w:val="Prrafodelista"/>
         <w:spacing w:line="360" w:lineRule="auto"/>
         <w:rPr>
           <w:rFonts w:ascii="Calibri" w:eastAsia="Calibri" w:hAnsi="Calibri" w:cs="Calibri"/>
@@ -4506,6 +6045,92 @@
     </w:lvl>
   </w:abstractNum>
   <w:abstractNum w:abstractNumId="11" w15:restartNumberingAfterBreak="0">
+    <w:nsid w:val="41855335"/>
+    <w:multiLevelType w:val="hybridMultilevel"/>
+    <w:tmpl w:val="C2360914"/>
+    <w:lvl w:ilvl="0" w:tplc="240A0017">
+      <w:start w:val="1"/>
+      <w:numFmt w:val="lowerLetter"/>
+      <w:lvlText w:val="%1)"/>
+      <w:lvlJc w:val="left"/>
+      <w:pPr>
+        <w:ind w:left="720" w:hanging="360"/>
+      </w:pPr>
+    </w:lvl>
+    <w:lvl w:ilvl="1" w:tplc="240A0019" w:tentative="1">
+      <w:start w:val="1"/>
+      <w:numFmt w:val="lowerLetter"/>
+      <w:lvlText w:val="%2."/>
+      <w:lvlJc w:val="left"/>
+      <w:pPr>
+        <w:ind w:left="1440" w:hanging="360"/>
+      </w:pPr>
+    </w:lvl>
+    <w:lvl w:ilvl="2" w:tplc="240A001B" w:tentative="1">
+      <w:start w:val="1"/>
+      <w:numFmt w:val="lowerRoman"/>
+      <w:lvlText w:val="%3."/>
+      <w:lvlJc w:val="right"/>
+      <w:pPr>
+        <w:ind w:left="2160" w:hanging="180"/>
+      </w:pPr>
+    </w:lvl>
+    <w:lvl w:ilvl="3" w:tplc="240A000F" w:tentative="1">
+      <w:start w:val="1"/>
+      <w:numFmt w:val="decimal"/>
+      <w:lvlText w:val="%4."/>
+      <w:lvlJc w:val="left"/>
+      <w:pPr>
+        <w:ind w:left="2880" w:hanging="360"/>
+      </w:pPr>
+    </w:lvl>
+    <w:lvl w:ilvl="4" w:tplc="240A0019" w:tentative="1">
+      <w:start w:val="1"/>
+      <w:numFmt w:val="lowerLetter"/>
+      <w:lvlText w:val="%5."/>
+      <w:lvlJc w:val="left"/>
+      <w:pPr>
+        <w:ind w:left="3600" w:hanging="360"/>
+      </w:pPr>
+    </w:lvl>
+    <w:lvl w:ilvl="5" w:tplc="240A001B" w:tentative="1">
+      <w:start w:val="1"/>
+      <w:numFmt w:val="lowerRoman"/>
+      <w:lvlText w:val="%6."/>
+      <w:lvlJc w:val="right"/>
+      <w:pPr>
+        <w:ind w:left="4320" w:hanging="180"/>
+      </w:pPr>
+    </w:lvl>
+    <w:lvl w:ilvl="6" w:tplc="240A000F" w:tentative="1">
+      <w:start w:val="1"/>
+      <w:numFmt w:val="decimal"/>
+      <w:lvlText w:val="%7."/>
+      <w:lvlJc w:val="left"/>
+      <w:pPr>
+        <w:ind w:left="5040" w:hanging="360"/>
+      </w:pPr>
+    </w:lvl>
+    <w:lvl w:ilvl="7" w:tplc="240A0019" w:tentative="1">
+      <w:start w:val="1"/>
+      <w:numFmt w:val="lowerLetter"/>
+      <w:lvlText w:val="%8."/>
+      <w:lvlJc w:val="left"/>
+      <w:pPr>
+        <w:ind w:left="5760" w:hanging="360"/>
+      </w:pPr>
+    </w:lvl>
+    <w:lvl w:ilvl="8" w:tplc="240A001B" w:tentative="1">
+      <w:start w:val="1"/>
+      <w:numFmt w:val="lowerRoman"/>
+      <w:lvlText w:val="%9."/>
+      <w:lvlJc w:val="right"/>
+      <w:pPr>
+        <w:ind w:left="6480" w:hanging="180"/>
+      </w:pPr>
+    </w:lvl>
+  </w:abstractNum>
+  <w:abstractNum w:abstractNumId="12" w15:restartNumberingAfterBreak="0">
     <w:nsid w:val="4CD26539"/>
     <w:multiLevelType w:val="hybridMultilevel"/>
     <w:tmpl w:val="3F2AAB50"/>
@@ -4618,7 +6243,7 @@
       </w:rPr>
     </w:lvl>
   </w:abstractNum>
-  <w:abstractNum w:abstractNumId="12" w15:restartNumberingAfterBreak="0">
+  <w:abstractNum w:abstractNumId="13" w15:restartNumberingAfterBreak="0">
     <w:nsid w:val="4F286602"/>
     <w:multiLevelType w:val="hybridMultilevel"/>
     <w:tmpl w:val="B5006268"/>
@@ -4731,7 +6356,7 @@
       </w:rPr>
     </w:lvl>
   </w:abstractNum>
-  <w:abstractNum w:abstractNumId="13" w15:restartNumberingAfterBreak="0">
+  <w:abstractNum w:abstractNumId="14" w15:restartNumberingAfterBreak="0">
     <w:nsid w:val="50BD2F82"/>
     <w:multiLevelType w:val="hybridMultilevel"/>
     <w:tmpl w:val="0B482480"/>
@@ -4844,7 +6469,7 @@
       </w:rPr>
     </w:lvl>
   </w:abstractNum>
-  <w:abstractNum w:abstractNumId="14" w15:restartNumberingAfterBreak="0">
+  <w:abstractNum w:abstractNumId="15" w15:restartNumberingAfterBreak="0">
     <w:nsid w:val="53AF159D"/>
     <w:multiLevelType w:val="hybridMultilevel"/>
     <w:tmpl w:val="B8A2CC4E"/>
@@ -4957,7 +6582,7 @@
       </w:rPr>
     </w:lvl>
   </w:abstractNum>
-  <w:abstractNum w:abstractNumId="15" w15:restartNumberingAfterBreak="0">
+  <w:abstractNum w:abstractNumId="16" w15:restartNumberingAfterBreak="0">
     <w:nsid w:val="711B69ED"/>
     <w:multiLevelType w:val="hybridMultilevel"/>
     <w:tmpl w:val="780CF206"/>
@@ -5070,7 +6695,7 @@
       </w:rPr>
     </w:lvl>
   </w:abstractNum>
-  <w:abstractNum w:abstractNumId="16" w15:restartNumberingAfterBreak="0">
+  <w:abstractNum w:abstractNumId="17" w15:restartNumberingAfterBreak="0">
     <w:nsid w:val="78285678"/>
     <w:multiLevelType w:val="hybridMultilevel"/>
     <w:tmpl w:val="23AAA330"/>
@@ -5156,7 +6781,93 @@
       </w:pPr>
     </w:lvl>
   </w:abstractNum>
-  <w:abstractNum w:abstractNumId="17" w15:restartNumberingAfterBreak="0">
+  <w:abstractNum w:abstractNumId="18" w15:restartNumberingAfterBreak="0">
+    <w:nsid w:val="7A363FAE"/>
+    <w:multiLevelType w:val="hybridMultilevel"/>
+    <w:tmpl w:val="8E967C00"/>
+    <w:lvl w:ilvl="0" w:tplc="240A0019">
+      <w:start w:val="1"/>
+      <w:numFmt w:val="lowerLetter"/>
+      <w:lvlText w:val="%1."/>
+      <w:lvlJc w:val="left"/>
+      <w:pPr>
+        <w:ind w:left="1080" w:hanging="360"/>
+      </w:pPr>
+    </w:lvl>
+    <w:lvl w:ilvl="1" w:tplc="240A0019" w:tentative="1">
+      <w:start w:val="1"/>
+      <w:numFmt w:val="lowerLetter"/>
+      <w:lvlText w:val="%2."/>
+      <w:lvlJc w:val="left"/>
+      <w:pPr>
+        <w:ind w:left="1800" w:hanging="360"/>
+      </w:pPr>
+    </w:lvl>
+    <w:lvl w:ilvl="2" w:tplc="240A001B" w:tentative="1">
+      <w:start w:val="1"/>
+      <w:numFmt w:val="lowerRoman"/>
+      <w:lvlText w:val="%3."/>
+      <w:lvlJc w:val="right"/>
+      <w:pPr>
+        <w:ind w:left="2520" w:hanging="180"/>
+      </w:pPr>
+    </w:lvl>
+    <w:lvl w:ilvl="3" w:tplc="240A000F" w:tentative="1">
+      <w:start w:val="1"/>
+      <w:numFmt w:val="decimal"/>
+      <w:lvlText w:val="%4."/>
+      <w:lvlJc w:val="left"/>
+      <w:pPr>
+        <w:ind w:left="3240" w:hanging="360"/>
+      </w:pPr>
+    </w:lvl>
+    <w:lvl w:ilvl="4" w:tplc="240A0019" w:tentative="1">
+      <w:start w:val="1"/>
+      <w:numFmt w:val="lowerLetter"/>
+      <w:lvlText w:val="%5."/>
+      <w:lvlJc w:val="left"/>
+      <w:pPr>
+        <w:ind w:left="3960" w:hanging="360"/>
+      </w:pPr>
+    </w:lvl>
+    <w:lvl w:ilvl="5" w:tplc="240A001B" w:tentative="1">
+      <w:start w:val="1"/>
+      <w:numFmt w:val="lowerRoman"/>
+      <w:lvlText w:val="%6."/>
+      <w:lvlJc w:val="right"/>
+      <w:pPr>
+        <w:ind w:left="4680" w:hanging="180"/>
+      </w:pPr>
+    </w:lvl>
+    <w:lvl w:ilvl="6" w:tplc="240A000F" w:tentative="1">
+      <w:start w:val="1"/>
+      <w:numFmt w:val="decimal"/>
+      <w:lvlText w:val="%7."/>
+      <w:lvlJc w:val="left"/>
+      <w:pPr>
+        <w:ind w:left="5400" w:hanging="360"/>
+      </w:pPr>
+    </w:lvl>
+    <w:lvl w:ilvl="7" w:tplc="240A0019" w:tentative="1">
+      <w:start w:val="1"/>
+      <w:numFmt w:val="lowerLetter"/>
+      <w:lvlText w:val="%8."/>
+      <w:lvlJc w:val="left"/>
+      <w:pPr>
+        <w:ind w:left="6120" w:hanging="360"/>
+      </w:pPr>
+    </w:lvl>
+    <w:lvl w:ilvl="8" w:tplc="240A001B" w:tentative="1">
+      <w:start w:val="1"/>
+      <w:numFmt w:val="lowerRoman"/>
+      <w:lvlText w:val="%9."/>
+      <w:lvlJc w:val="right"/>
+      <w:pPr>
+        <w:ind w:left="6840" w:hanging="180"/>
+      </w:pPr>
+    </w:lvl>
+  </w:abstractNum>
+  <w:abstractNum w:abstractNumId="19" w15:restartNumberingAfterBreak="0">
     <w:nsid w:val="7D087937"/>
     <w:multiLevelType w:val="hybridMultilevel"/>
     <w:tmpl w:val="FE4A151C"/>
@@ -5273,7 +6984,7 @@
     <w:abstractNumId w:val="1"/>
   </w:num>
   <w:num w:numId="2">
-    <w:abstractNumId w:val="11"/>
+    <w:abstractNumId w:val="12"/>
   </w:num>
   <w:num w:numId="3">
     <w:abstractNumId w:val="6"/>
@@ -5285,16 +6996,16 @@
     <w:abstractNumId w:val="0"/>
   </w:num>
   <w:num w:numId="6">
-    <w:abstractNumId w:val="15"/>
+    <w:abstractNumId w:val="16"/>
   </w:num>
   <w:num w:numId="7">
     <w:abstractNumId w:val="9"/>
   </w:num>
   <w:num w:numId="8">
-    <w:abstractNumId w:val="12"/>
+    <w:abstractNumId w:val="13"/>
   </w:num>
   <w:num w:numId="9">
-    <w:abstractNumId w:val="16"/>
+    <w:abstractNumId w:val="17"/>
   </w:num>
   <w:num w:numId="10">
     <w:abstractNumId w:val="4"/>
@@ -5315,13 +7026,19 @@
     <w:abstractNumId w:val="5"/>
   </w:num>
   <w:num w:numId="16">
-    <w:abstractNumId w:val="13"/>
+    <w:abstractNumId w:val="14"/>
   </w:num>
   <w:num w:numId="17">
-    <w:abstractNumId w:val="14"/>
+    <w:abstractNumId w:val="15"/>
   </w:num>
   <w:num w:numId="18">
-    <w:abstractNumId w:val="17"/>
+    <w:abstractNumId w:val="19"/>
+  </w:num>
+  <w:num w:numId="19">
+    <w:abstractNumId w:val="18"/>
+  </w:num>
+  <w:num w:numId="20">
+    <w:abstractNumId w:val="11"/>
   </w:num>
 </w:numbering>
 </file>

</xml_diff>

<commit_message>
Documentation File - Phase 1
</commit_message>
<xml_diff>
--- a/AM_DATABASE/docs/Engineering Method.docx
+++ b/AM_DATABASE/docs/Engineering Method.docx
@@ -3573,6 +3573,419 @@
           <w:lang w:val="es-CO"/>
         </w:rPr>
       </w:pPr>
+    </w:p>
+    <w:tbl>
+      <w:tblPr>
+        <w:tblW w:w="0" w:type="auto"/>
+        <w:jc w:val="center"/>
+        <w:tblLayout w:type="fixed"/>
+        <w:tblCellMar>
+          <w:left w:w="0" w:type="dxa"/>
+          <w:right w:w="0" w:type="dxa"/>
+        </w:tblCellMar>
+        <w:tblLook w:val="01E0" w:firstRow="1" w:lastRow="1" w:firstColumn="1" w:lastColumn="1" w:noHBand="0" w:noVBand="0"/>
+      </w:tblPr>
+      <w:tblGrid>
+        <w:gridCol w:w="1697"/>
+        <w:gridCol w:w="7132"/>
+      </w:tblGrid>
+      <w:tr>
+        <w:trPr>
+          <w:trHeight w:hRule="exact" w:val="538"/>
+          <w:jc w:val="center"/>
+        </w:trPr>
+        <w:tc>
+          <w:tcPr>
+            <w:tcW w:w="1697" w:type="dxa"/>
+            <w:tcBorders>
+              <w:top w:val="single" w:sz="5" w:space="0" w:color="000000"/>
+              <w:left w:val="single" w:sz="5" w:space="0" w:color="000000"/>
+              <w:bottom w:val="single" w:sz="5" w:space="0" w:color="000000"/>
+              <w:right w:val="single" w:sz="5" w:space="0" w:color="000000"/>
+            </w:tcBorders>
+            <w:vAlign w:val="center"/>
+          </w:tcPr>
+          <w:p>
+            <w:pPr>
+              <w:spacing w:line="260" w:lineRule="exact"/>
+              <w:ind w:left="102"/>
+              <w:rPr>
+                <w:rFonts w:ascii="Calibri" w:eastAsia="Calibri" w:hAnsi="Calibri" w:cs="Calibri"/>
+                <w:sz w:val="22"/>
+                <w:szCs w:val="22"/>
+              </w:rPr>
+            </w:pPr>
+            <w:proofErr w:type="spellStart"/>
+            <w:r>
+              <w:rPr>
+                <w:rFonts w:ascii="Calibri" w:eastAsia="Calibri" w:hAnsi="Calibri" w:cs="Calibri"/>
+                <w:position w:val="1"/>
+                <w:sz w:val="22"/>
+                <w:szCs w:val="22"/>
+              </w:rPr>
+              <w:t>Nombre</w:t>
+            </w:r>
+            <w:proofErr w:type="spellEnd"/>
+            <w:r>
+              <w:rPr>
+                <w:rFonts w:ascii="Calibri" w:eastAsia="Calibri" w:hAnsi="Calibri" w:cs="Calibri"/>
+                <w:position w:val="1"/>
+                <w:sz w:val="22"/>
+                <w:szCs w:val="22"/>
+              </w:rPr>
+              <w:t>:</w:t>
+            </w:r>
+          </w:p>
+        </w:tc>
+        <w:tc>
+          <w:tcPr>
+            <w:tcW w:w="7132" w:type="dxa"/>
+            <w:tcBorders>
+              <w:top w:val="single" w:sz="5" w:space="0" w:color="000000"/>
+              <w:left w:val="single" w:sz="5" w:space="0" w:color="000000"/>
+              <w:bottom w:val="single" w:sz="5" w:space="0" w:color="000000"/>
+              <w:right w:val="single" w:sz="5" w:space="0" w:color="000000"/>
+            </w:tcBorders>
+            <w:vAlign w:val="center"/>
+          </w:tcPr>
+          <w:p>
+            <w:pPr>
+              <w:spacing w:line="260" w:lineRule="exact"/>
+              <w:ind w:left="102"/>
+              <w:rPr>
+                <w:rFonts w:ascii="Calibri" w:eastAsia="Calibri" w:hAnsi="Calibri" w:cs="Calibri"/>
+                <w:sz w:val="22"/>
+                <w:szCs w:val="22"/>
+              </w:rPr>
+            </w:pPr>
+            <w:proofErr w:type="spellStart"/>
+            <w:r>
+              <w:rPr>
+                <w:rFonts w:ascii="Calibri" w:eastAsia="Calibri" w:hAnsi="Calibri" w:cs="Calibri"/>
+                <w:position w:val="1"/>
+                <w:sz w:val="22"/>
+                <w:szCs w:val="22"/>
+              </w:rPr>
+              <w:t>generateData</w:t>
+            </w:r>
+            <w:proofErr w:type="spellEnd"/>
+          </w:p>
+        </w:tc>
+      </w:tr>
+      <w:tr>
+        <w:trPr>
+          <w:trHeight w:hRule="exact" w:val="278"/>
+          <w:jc w:val="center"/>
+        </w:trPr>
+        <w:tc>
+          <w:tcPr>
+            <w:tcW w:w="1697" w:type="dxa"/>
+            <w:tcBorders>
+              <w:top w:val="single" w:sz="5" w:space="0" w:color="000000"/>
+              <w:left w:val="single" w:sz="5" w:space="0" w:color="000000"/>
+              <w:bottom w:val="single" w:sz="5" w:space="0" w:color="000000"/>
+              <w:right w:val="single" w:sz="5" w:space="0" w:color="000000"/>
+            </w:tcBorders>
+            <w:vAlign w:val="center"/>
+          </w:tcPr>
+          <w:p>
+            <w:pPr>
+              <w:spacing w:line="260" w:lineRule="exact"/>
+              <w:ind w:left="102"/>
+              <w:rPr>
+                <w:rFonts w:ascii="Calibri" w:eastAsia="Calibri" w:hAnsi="Calibri" w:cs="Calibri"/>
+                <w:sz w:val="22"/>
+                <w:szCs w:val="22"/>
+              </w:rPr>
+            </w:pPr>
+            <w:proofErr w:type="spellStart"/>
+            <w:r>
+              <w:rPr>
+                <w:rFonts w:ascii="Calibri" w:eastAsia="Calibri" w:hAnsi="Calibri" w:cs="Calibri"/>
+                <w:position w:val="1"/>
+                <w:sz w:val="22"/>
+                <w:szCs w:val="22"/>
+              </w:rPr>
+              <w:t>Descripción</w:t>
+            </w:r>
+            <w:proofErr w:type="spellEnd"/>
+            <w:r>
+              <w:rPr>
+                <w:rFonts w:ascii="Calibri" w:eastAsia="Calibri" w:hAnsi="Calibri" w:cs="Calibri"/>
+                <w:position w:val="1"/>
+                <w:sz w:val="22"/>
+                <w:szCs w:val="22"/>
+              </w:rPr>
+              <w:t>:</w:t>
+            </w:r>
+          </w:p>
+        </w:tc>
+        <w:tc>
+          <w:tcPr>
+            <w:tcW w:w="7132" w:type="dxa"/>
+            <w:tcBorders>
+              <w:top w:val="single" w:sz="5" w:space="0" w:color="000000"/>
+              <w:left w:val="single" w:sz="5" w:space="0" w:color="000000"/>
+              <w:bottom w:val="single" w:sz="5" w:space="0" w:color="000000"/>
+              <w:right w:val="single" w:sz="5" w:space="0" w:color="000000"/>
+            </w:tcBorders>
+            <w:vAlign w:val="center"/>
+          </w:tcPr>
+          <w:p>
+            <w:pPr>
+              <w:spacing w:line="260" w:lineRule="exact"/>
+              <w:ind w:left="102"/>
+              <w:rPr>
+                <w:rFonts w:ascii="Calibri" w:eastAsia="Calibri" w:hAnsi="Calibri" w:cs="Calibri"/>
+                <w:sz w:val="22"/>
+                <w:szCs w:val="22"/>
+                <w:lang w:val="es-CO"/>
+              </w:rPr>
+            </w:pPr>
+            <w:r>
+              <w:rPr>
+                <w:rFonts w:ascii="Calibri" w:eastAsia="Calibri" w:hAnsi="Calibri" w:cs="Calibri"/>
+                <w:sz w:val="22"/>
+                <w:szCs w:val="22"/>
+                <w:lang w:val="es-CO"/>
+              </w:rPr>
+              <w:t>Método donde se crean el número de datos indicados por el usuario.</w:t>
+            </w:r>
+          </w:p>
+        </w:tc>
+      </w:tr>
+      <w:tr>
+        <w:trPr>
+          <w:trHeight w:hRule="exact" w:val="1002"/>
+          <w:jc w:val="center"/>
+        </w:trPr>
+        <w:tc>
+          <w:tcPr>
+            <w:tcW w:w="1697" w:type="dxa"/>
+            <w:tcBorders>
+              <w:top w:val="single" w:sz="5" w:space="0" w:color="000000"/>
+              <w:left w:val="single" w:sz="5" w:space="0" w:color="000000"/>
+              <w:bottom w:val="single" w:sz="5" w:space="0" w:color="000000"/>
+              <w:right w:val="single" w:sz="5" w:space="0" w:color="000000"/>
+            </w:tcBorders>
+            <w:vAlign w:val="center"/>
+          </w:tcPr>
+          <w:p>
+            <w:pPr>
+              <w:spacing w:line="260" w:lineRule="exact"/>
+              <w:ind w:left="102"/>
+              <w:rPr>
+                <w:rFonts w:ascii="Calibri" w:eastAsia="Calibri" w:hAnsi="Calibri" w:cs="Calibri"/>
+                <w:sz w:val="22"/>
+                <w:szCs w:val="22"/>
+              </w:rPr>
+            </w:pPr>
+            <w:r>
+              <w:rPr>
+                <w:rFonts w:ascii="Calibri" w:eastAsia="Calibri" w:hAnsi="Calibri" w:cs="Calibri"/>
+                <w:position w:val="1"/>
+                <w:sz w:val="22"/>
+                <w:szCs w:val="22"/>
+              </w:rPr>
+              <w:t>Entrada:</w:t>
+            </w:r>
+          </w:p>
+        </w:tc>
+        <w:tc>
+          <w:tcPr>
+            <w:tcW w:w="7132" w:type="dxa"/>
+            <w:tcBorders>
+              <w:top w:val="single" w:sz="5" w:space="0" w:color="000000"/>
+              <w:left w:val="single" w:sz="5" w:space="0" w:color="000000"/>
+              <w:bottom w:val="single" w:sz="5" w:space="0" w:color="000000"/>
+              <w:right w:val="single" w:sz="5" w:space="0" w:color="000000"/>
+            </w:tcBorders>
+            <w:vAlign w:val="center"/>
+          </w:tcPr>
+          <w:p>
+            <w:pPr>
+              <w:spacing w:before="7" w:line="260" w:lineRule="exact"/>
+              <w:rPr>
+                <w:sz w:val="26"/>
+                <w:szCs w:val="26"/>
+                <w:lang w:val="es-CO"/>
+              </w:rPr>
+            </w:pPr>
+          </w:p>
+          <w:p>
+            <w:pPr>
+              <w:ind w:left="102"/>
+              <w:rPr>
+                <w:rFonts w:ascii="Calibri" w:eastAsia="Calibri" w:hAnsi="Calibri" w:cs="Calibri"/>
+                <w:sz w:val="22"/>
+                <w:szCs w:val="22"/>
+                <w:lang w:val="es-CO"/>
+              </w:rPr>
+            </w:pPr>
+            <w:r>
+              <w:rPr>
+                <w:rFonts w:ascii="Calibri" w:eastAsia="Calibri" w:hAnsi="Calibri" w:cs="Calibri"/>
+                <w:sz w:val="22"/>
+                <w:szCs w:val="22"/>
+                <w:lang w:val="es-CO"/>
+              </w:rPr>
+              <w:t>Número de datos a crear(</w:t>
+            </w:r>
+            <w:proofErr w:type="spellStart"/>
+            <w:r>
+              <w:rPr>
+                <w:rFonts w:ascii="Calibri" w:eastAsia="Calibri" w:hAnsi="Calibri" w:cs="Calibri"/>
+                <w:sz w:val="22"/>
+                <w:szCs w:val="22"/>
+                <w:lang w:val="es-CO"/>
+              </w:rPr>
+              <w:t>amountTF</w:t>
+            </w:r>
+            <w:proofErr w:type="spellEnd"/>
+            <w:r>
+              <w:rPr>
+                <w:rFonts w:ascii="Calibri" w:eastAsia="Calibri" w:hAnsi="Calibri" w:cs="Calibri"/>
+                <w:sz w:val="22"/>
+                <w:szCs w:val="22"/>
+                <w:lang w:val="es-CO"/>
+              </w:rPr>
+              <w:t>).</w:t>
+            </w:r>
+          </w:p>
+        </w:tc>
+      </w:tr>
+      <w:tr>
+        <w:trPr>
+          <w:trHeight w:hRule="exact" w:val="564"/>
+          <w:jc w:val="center"/>
+        </w:trPr>
+        <w:tc>
+          <w:tcPr>
+            <w:tcW w:w="1697" w:type="dxa"/>
+            <w:tcBorders>
+              <w:top w:val="single" w:sz="5" w:space="0" w:color="000000"/>
+              <w:left w:val="single" w:sz="5" w:space="0" w:color="000000"/>
+              <w:bottom w:val="single" w:sz="5" w:space="0" w:color="000000"/>
+              <w:right w:val="single" w:sz="5" w:space="0" w:color="000000"/>
+            </w:tcBorders>
+            <w:vAlign w:val="center"/>
+          </w:tcPr>
+          <w:p>
+            <w:pPr>
+              <w:spacing w:line="260" w:lineRule="exact"/>
+              <w:ind w:left="102"/>
+              <w:rPr>
+                <w:rFonts w:ascii="Calibri" w:eastAsia="Calibri" w:hAnsi="Calibri" w:cs="Calibri"/>
+                <w:sz w:val="22"/>
+                <w:szCs w:val="22"/>
+              </w:rPr>
+            </w:pPr>
+            <w:r>
+              <w:rPr>
+                <w:rFonts w:ascii="Calibri" w:eastAsia="Calibri" w:hAnsi="Calibri" w:cs="Calibri"/>
+                <w:sz w:val="22"/>
+                <w:szCs w:val="22"/>
+              </w:rPr>
+              <w:t>Salida:</w:t>
+            </w:r>
+          </w:p>
+        </w:tc>
+        <w:tc>
+          <w:tcPr>
+            <w:tcW w:w="7132" w:type="dxa"/>
+            <w:tcBorders>
+              <w:top w:val="single" w:sz="5" w:space="0" w:color="000000"/>
+              <w:left w:val="single" w:sz="5" w:space="0" w:color="000000"/>
+              <w:bottom w:val="single" w:sz="5" w:space="0" w:color="000000"/>
+              <w:right w:val="single" w:sz="5" w:space="0" w:color="000000"/>
+            </w:tcBorders>
+            <w:vAlign w:val="center"/>
+          </w:tcPr>
+          <w:p>
+            <w:pPr>
+              <w:spacing w:line="260" w:lineRule="exact"/>
+              <w:ind w:left="102"/>
+              <w:rPr>
+                <w:rFonts w:ascii="Calibri" w:eastAsia="Calibri" w:hAnsi="Calibri" w:cs="Calibri"/>
+                <w:sz w:val="22"/>
+                <w:szCs w:val="22"/>
+                <w:lang w:val="es-CO"/>
+              </w:rPr>
+            </w:pPr>
+            <w:r>
+              <w:rPr>
+                <w:rFonts w:ascii="Calibri" w:eastAsia="Calibri" w:hAnsi="Calibri" w:cs="Calibri"/>
+                <w:sz w:val="22"/>
+                <w:szCs w:val="22"/>
+                <w:lang w:val="es-CO"/>
+              </w:rPr>
+              <w:t>Duración total de la creación de los datos.</w:t>
+            </w:r>
+          </w:p>
+        </w:tc>
+      </w:tr>
+    </w:tbl>
+    <w:p>
+      <w:pPr>
+        <w:pStyle w:val="Prrafodelista"/>
+        <w:spacing w:line="360" w:lineRule="auto"/>
+        <w:rPr>
+          <w:rFonts w:ascii="Calibri" w:eastAsia="Calibri" w:hAnsi="Calibri" w:cs="Calibri"/>
+          <w:sz w:val="22"/>
+          <w:szCs w:val="22"/>
+          <w:lang w:val="es-CO"/>
+        </w:rPr>
+      </w:pPr>
+    </w:p>
+    <w:p>
+      <w:pPr>
+        <w:pStyle w:val="Prrafodelista"/>
+        <w:spacing w:line="360" w:lineRule="auto"/>
+        <w:rPr>
+          <w:rFonts w:ascii="Calibri" w:eastAsia="Calibri" w:hAnsi="Calibri" w:cs="Calibri"/>
+          <w:sz w:val="22"/>
+          <w:szCs w:val="22"/>
+          <w:lang w:val="es-CO"/>
+        </w:rPr>
+      </w:pPr>
+    </w:p>
+    <w:p>
+      <w:pPr>
+        <w:spacing w:line="360" w:lineRule="auto"/>
+        <w:rPr>
+          <w:rFonts w:ascii="Calibri" w:eastAsia="Calibri" w:hAnsi="Calibri" w:cs="Calibri"/>
+          <w:sz w:val="22"/>
+          <w:szCs w:val="22"/>
+          <w:lang w:val="es-CO"/>
+        </w:rPr>
+      </w:pPr>
+      <w:bookmarkStart w:id="0" w:name="_GoBack"/>
+      <w:bookmarkEnd w:id="0"/>
+    </w:p>
+    <w:p>
+      <w:pPr>
+        <w:pStyle w:val="Prrafodelista"/>
+        <w:numPr>
+          <w:ilvl w:val="0"/>
+          <w:numId w:val="20"/>
+        </w:numPr>
+        <w:spacing w:line="360" w:lineRule="auto"/>
+        <w:rPr>
+          <w:rFonts w:ascii="Calibri" w:eastAsia="Calibri" w:hAnsi="Calibri" w:cs="Calibri"/>
+          <w:sz w:val="22"/>
+          <w:szCs w:val="22"/>
+          <w:lang w:val="es-CO"/>
+        </w:rPr>
+      </w:pPr>
+      <w:r>
+        <w:rPr>
+          <w:rFonts w:ascii="Calibri" w:eastAsia="Calibri" w:hAnsi="Calibri" w:cs="Calibri"/>
+          <w:sz w:val="22"/>
+          <w:szCs w:val="22"/>
+          <w:lang w:val="es-CO"/>
+        </w:rPr>
+        <w:t>.</w:t>
+      </w:r>
     </w:p>
     <w:tbl>
       <w:tblPr>
@@ -3655,407 +4068,6 @@
                 <w:szCs w:val="22"/>
               </w:rPr>
             </w:pPr>
-            <w:proofErr w:type="spellStart"/>
-            <w:r>
-              <w:rPr>
-                <w:rFonts w:ascii="Calibri" w:eastAsia="Calibri" w:hAnsi="Calibri" w:cs="Calibri"/>
-                <w:position w:val="1"/>
-                <w:sz w:val="22"/>
-                <w:szCs w:val="22"/>
-              </w:rPr>
-              <w:t>generateData</w:t>
-            </w:r>
-            <w:proofErr w:type="spellEnd"/>
-          </w:p>
-        </w:tc>
-      </w:tr>
-      <w:tr>
-        <w:trPr>
-          <w:trHeight w:hRule="exact" w:val="278"/>
-        </w:trPr>
-        <w:tc>
-          <w:tcPr>
-            <w:tcW w:w="1697" w:type="dxa"/>
-            <w:tcBorders>
-              <w:top w:val="single" w:sz="5" w:space="0" w:color="000000"/>
-              <w:left w:val="single" w:sz="5" w:space="0" w:color="000000"/>
-              <w:bottom w:val="single" w:sz="5" w:space="0" w:color="000000"/>
-              <w:right w:val="single" w:sz="5" w:space="0" w:color="000000"/>
-            </w:tcBorders>
-          </w:tcPr>
-          <w:p>
-            <w:pPr>
-              <w:spacing w:line="260" w:lineRule="exact"/>
-              <w:ind w:left="102"/>
-              <w:rPr>
-                <w:rFonts w:ascii="Calibri" w:eastAsia="Calibri" w:hAnsi="Calibri" w:cs="Calibri"/>
-                <w:sz w:val="22"/>
-                <w:szCs w:val="22"/>
-              </w:rPr>
-            </w:pPr>
-            <w:proofErr w:type="spellStart"/>
-            <w:r>
-              <w:rPr>
-                <w:rFonts w:ascii="Calibri" w:eastAsia="Calibri" w:hAnsi="Calibri" w:cs="Calibri"/>
-                <w:position w:val="1"/>
-                <w:sz w:val="22"/>
-                <w:szCs w:val="22"/>
-              </w:rPr>
-              <w:t>Descripción</w:t>
-            </w:r>
-            <w:proofErr w:type="spellEnd"/>
-            <w:r>
-              <w:rPr>
-                <w:rFonts w:ascii="Calibri" w:eastAsia="Calibri" w:hAnsi="Calibri" w:cs="Calibri"/>
-                <w:position w:val="1"/>
-                <w:sz w:val="22"/>
-                <w:szCs w:val="22"/>
-              </w:rPr>
-              <w:t>:</w:t>
-            </w:r>
-          </w:p>
-        </w:tc>
-        <w:tc>
-          <w:tcPr>
-            <w:tcW w:w="7132" w:type="dxa"/>
-            <w:tcBorders>
-              <w:top w:val="single" w:sz="5" w:space="0" w:color="000000"/>
-              <w:left w:val="single" w:sz="5" w:space="0" w:color="000000"/>
-              <w:bottom w:val="single" w:sz="5" w:space="0" w:color="000000"/>
-              <w:right w:val="single" w:sz="5" w:space="0" w:color="000000"/>
-            </w:tcBorders>
-          </w:tcPr>
-          <w:p>
-            <w:pPr>
-              <w:spacing w:line="260" w:lineRule="exact"/>
-              <w:ind w:left="102"/>
-              <w:rPr>
-                <w:rFonts w:ascii="Calibri" w:eastAsia="Calibri" w:hAnsi="Calibri" w:cs="Calibri"/>
-                <w:sz w:val="22"/>
-                <w:szCs w:val="22"/>
-                <w:lang w:val="es-CO"/>
-              </w:rPr>
-            </w:pPr>
-            <w:r>
-              <w:rPr>
-                <w:rFonts w:ascii="Calibri" w:eastAsia="Calibri" w:hAnsi="Calibri" w:cs="Calibri"/>
-                <w:sz w:val="22"/>
-                <w:szCs w:val="22"/>
-                <w:lang w:val="es-CO"/>
-              </w:rPr>
-              <w:t>Método donde se crean el número de datos indicados por el usuario.</w:t>
-            </w:r>
-          </w:p>
-        </w:tc>
-      </w:tr>
-      <w:tr>
-        <w:trPr>
-          <w:trHeight w:hRule="exact" w:val="1351"/>
-        </w:trPr>
-        <w:tc>
-          <w:tcPr>
-            <w:tcW w:w="1697" w:type="dxa"/>
-            <w:tcBorders>
-              <w:top w:val="single" w:sz="5" w:space="0" w:color="000000"/>
-              <w:left w:val="single" w:sz="5" w:space="0" w:color="000000"/>
-              <w:bottom w:val="single" w:sz="5" w:space="0" w:color="000000"/>
-              <w:right w:val="single" w:sz="5" w:space="0" w:color="000000"/>
-            </w:tcBorders>
-          </w:tcPr>
-          <w:p>
-            <w:pPr>
-              <w:spacing w:line="260" w:lineRule="exact"/>
-              <w:ind w:left="102"/>
-              <w:rPr>
-                <w:rFonts w:ascii="Calibri" w:eastAsia="Calibri" w:hAnsi="Calibri" w:cs="Calibri"/>
-                <w:sz w:val="22"/>
-                <w:szCs w:val="22"/>
-              </w:rPr>
-            </w:pPr>
-            <w:r>
-              <w:rPr>
-                <w:rFonts w:ascii="Calibri" w:eastAsia="Calibri" w:hAnsi="Calibri" w:cs="Calibri"/>
-                <w:position w:val="1"/>
-                <w:sz w:val="22"/>
-                <w:szCs w:val="22"/>
-              </w:rPr>
-              <w:t>Entrada:</w:t>
-            </w:r>
-          </w:p>
-        </w:tc>
-        <w:tc>
-          <w:tcPr>
-            <w:tcW w:w="7132" w:type="dxa"/>
-            <w:tcBorders>
-              <w:top w:val="single" w:sz="5" w:space="0" w:color="000000"/>
-              <w:left w:val="single" w:sz="5" w:space="0" w:color="000000"/>
-              <w:bottom w:val="single" w:sz="5" w:space="0" w:color="000000"/>
-              <w:right w:val="single" w:sz="5" w:space="0" w:color="000000"/>
-            </w:tcBorders>
-          </w:tcPr>
-          <w:p>
-            <w:pPr>
-              <w:spacing w:before="7" w:line="260" w:lineRule="exact"/>
-              <w:rPr>
-                <w:sz w:val="26"/>
-                <w:szCs w:val="26"/>
-                <w:lang w:val="es-CO"/>
-              </w:rPr>
-            </w:pPr>
-          </w:p>
-          <w:p>
-            <w:pPr>
-              <w:ind w:left="102"/>
-              <w:rPr>
-                <w:rFonts w:ascii="Calibri" w:eastAsia="Calibri" w:hAnsi="Calibri" w:cs="Calibri"/>
-                <w:sz w:val="22"/>
-                <w:szCs w:val="22"/>
-                <w:lang w:val="es-CO"/>
-              </w:rPr>
-            </w:pPr>
-            <w:r>
-              <w:rPr>
-                <w:rFonts w:ascii="Calibri" w:eastAsia="Calibri" w:hAnsi="Calibri" w:cs="Calibri"/>
-                <w:sz w:val="22"/>
-                <w:szCs w:val="22"/>
-                <w:lang w:val="es-CO"/>
-              </w:rPr>
-              <w:t>Número de datos a crear(</w:t>
-            </w:r>
-            <w:proofErr w:type="spellStart"/>
-            <w:r>
-              <w:rPr>
-                <w:rFonts w:ascii="Calibri" w:eastAsia="Calibri" w:hAnsi="Calibri" w:cs="Calibri"/>
-                <w:sz w:val="22"/>
-                <w:szCs w:val="22"/>
-                <w:lang w:val="es-CO"/>
-              </w:rPr>
-              <w:t>amountTF</w:t>
-            </w:r>
-            <w:proofErr w:type="spellEnd"/>
-            <w:r>
-              <w:rPr>
-                <w:rFonts w:ascii="Calibri" w:eastAsia="Calibri" w:hAnsi="Calibri" w:cs="Calibri"/>
-                <w:sz w:val="22"/>
-                <w:szCs w:val="22"/>
-                <w:lang w:val="es-CO"/>
-              </w:rPr>
-              <w:t>).</w:t>
-            </w:r>
-          </w:p>
-        </w:tc>
-      </w:tr>
-      <w:tr>
-        <w:trPr>
-          <w:trHeight w:hRule="exact" w:val="280"/>
-        </w:trPr>
-        <w:tc>
-          <w:tcPr>
-            <w:tcW w:w="1697" w:type="dxa"/>
-            <w:tcBorders>
-              <w:top w:val="single" w:sz="5" w:space="0" w:color="000000"/>
-              <w:left w:val="single" w:sz="5" w:space="0" w:color="000000"/>
-              <w:bottom w:val="single" w:sz="5" w:space="0" w:color="000000"/>
-              <w:right w:val="single" w:sz="5" w:space="0" w:color="000000"/>
-            </w:tcBorders>
-          </w:tcPr>
-          <w:p>
-            <w:pPr>
-              <w:spacing w:line="260" w:lineRule="exact"/>
-              <w:ind w:left="102"/>
-              <w:rPr>
-                <w:rFonts w:ascii="Calibri" w:eastAsia="Calibri" w:hAnsi="Calibri" w:cs="Calibri"/>
-                <w:sz w:val="22"/>
-                <w:szCs w:val="22"/>
-              </w:rPr>
-            </w:pPr>
-            <w:r>
-              <w:rPr>
-                <w:rFonts w:ascii="Calibri" w:eastAsia="Calibri" w:hAnsi="Calibri" w:cs="Calibri"/>
-                <w:sz w:val="22"/>
-                <w:szCs w:val="22"/>
-              </w:rPr>
-              <w:t>Salida:</w:t>
-            </w:r>
-          </w:p>
-        </w:tc>
-        <w:tc>
-          <w:tcPr>
-            <w:tcW w:w="7132" w:type="dxa"/>
-            <w:tcBorders>
-              <w:top w:val="single" w:sz="5" w:space="0" w:color="000000"/>
-              <w:left w:val="single" w:sz="5" w:space="0" w:color="000000"/>
-              <w:bottom w:val="single" w:sz="5" w:space="0" w:color="000000"/>
-              <w:right w:val="single" w:sz="5" w:space="0" w:color="000000"/>
-            </w:tcBorders>
-          </w:tcPr>
-          <w:p>
-            <w:pPr>
-              <w:spacing w:line="260" w:lineRule="exact"/>
-              <w:ind w:left="102"/>
-              <w:rPr>
-                <w:rFonts w:ascii="Calibri" w:eastAsia="Calibri" w:hAnsi="Calibri" w:cs="Calibri"/>
-                <w:sz w:val="22"/>
-                <w:szCs w:val="22"/>
-                <w:lang w:val="es-CO"/>
-              </w:rPr>
-            </w:pPr>
-            <w:r>
-              <w:rPr>
-                <w:rFonts w:ascii="Calibri" w:eastAsia="Calibri" w:hAnsi="Calibri" w:cs="Calibri"/>
-                <w:sz w:val="22"/>
-                <w:szCs w:val="22"/>
-                <w:lang w:val="es-CO"/>
-              </w:rPr>
-              <w:t>Duración total de la creación de los datos.</w:t>
-            </w:r>
-          </w:p>
-        </w:tc>
-      </w:tr>
-    </w:tbl>
-    <w:p>
-      <w:pPr>
-        <w:pStyle w:val="Prrafodelista"/>
-        <w:spacing w:line="360" w:lineRule="auto"/>
-        <w:rPr>
-          <w:rFonts w:ascii="Calibri" w:eastAsia="Calibri" w:hAnsi="Calibri" w:cs="Calibri"/>
-          <w:sz w:val="22"/>
-          <w:szCs w:val="22"/>
-          <w:lang w:val="es-CO"/>
-        </w:rPr>
-      </w:pPr>
-    </w:p>
-    <w:p>
-      <w:pPr>
-        <w:pStyle w:val="Prrafodelista"/>
-        <w:spacing w:line="360" w:lineRule="auto"/>
-        <w:rPr>
-          <w:rFonts w:ascii="Calibri" w:eastAsia="Calibri" w:hAnsi="Calibri" w:cs="Calibri"/>
-          <w:sz w:val="22"/>
-          <w:szCs w:val="22"/>
-          <w:lang w:val="es-CO"/>
-        </w:rPr>
-      </w:pPr>
-    </w:p>
-    <w:p>
-      <w:pPr>
-        <w:spacing w:line="360" w:lineRule="auto"/>
-        <w:rPr>
-          <w:rFonts w:ascii="Calibri" w:eastAsia="Calibri" w:hAnsi="Calibri" w:cs="Calibri"/>
-          <w:sz w:val="22"/>
-          <w:szCs w:val="22"/>
-          <w:lang w:val="es-CO"/>
-        </w:rPr>
-      </w:pPr>
-    </w:p>
-    <w:p>
-      <w:pPr>
-        <w:pStyle w:val="Prrafodelista"/>
-        <w:numPr>
-          <w:ilvl w:val="0"/>
-          <w:numId w:val="20"/>
-        </w:numPr>
-        <w:spacing w:line="360" w:lineRule="auto"/>
-        <w:rPr>
-          <w:rFonts w:ascii="Calibri" w:eastAsia="Calibri" w:hAnsi="Calibri" w:cs="Calibri"/>
-          <w:sz w:val="22"/>
-          <w:szCs w:val="22"/>
-          <w:lang w:val="es-CO"/>
-        </w:rPr>
-      </w:pPr>
-      <w:r>
-        <w:rPr>
-          <w:rFonts w:ascii="Calibri" w:eastAsia="Calibri" w:hAnsi="Calibri" w:cs="Calibri"/>
-          <w:sz w:val="22"/>
-          <w:szCs w:val="22"/>
-          <w:lang w:val="es-CO"/>
-        </w:rPr>
-        <w:t>.</w:t>
-      </w:r>
-    </w:p>
-    <w:tbl>
-      <w:tblPr>
-        <w:tblW w:w="0" w:type="auto"/>
-        <w:tblInd w:w="581" w:type="dxa"/>
-        <w:tblLayout w:type="fixed"/>
-        <w:tblCellMar>
-          <w:left w:w="0" w:type="dxa"/>
-          <w:right w:w="0" w:type="dxa"/>
-        </w:tblCellMar>
-        <w:tblLook w:val="01E0" w:firstRow="1" w:lastRow="1" w:firstColumn="1" w:lastColumn="1" w:noHBand="0" w:noVBand="0"/>
-      </w:tblPr>
-      <w:tblGrid>
-        <w:gridCol w:w="1697"/>
-        <w:gridCol w:w="7132"/>
-      </w:tblGrid>
-      <w:tr>
-        <w:trPr>
-          <w:trHeight w:hRule="exact" w:val="278"/>
-        </w:trPr>
-        <w:tc>
-          <w:tcPr>
-            <w:tcW w:w="1697" w:type="dxa"/>
-            <w:tcBorders>
-              <w:top w:val="single" w:sz="5" w:space="0" w:color="000000"/>
-              <w:left w:val="single" w:sz="5" w:space="0" w:color="000000"/>
-              <w:bottom w:val="single" w:sz="5" w:space="0" w:color="000000"/>
-              <w:right w:val="single" w:sz="5" w:space="0" w:color="000000"/>
-            </w:tcBorders>
-          </w:tcPr>
-          <w:p>
-            <w:pPr>
-              <w:spacing w:line="260" w:lineRule="exact"/>
-              <w:ind w:left="102"/>
-              <w:rPr>
-                <w:rFonts w:ascii="Calibri" w:eastAsia="Calibri" w:hAnsi="Calibri" w:cs="Calibri"/>
-                <w:sz w:val="22"/>
-                <w:szCs w:val="22"/>
-              </w:rPr>
-            </w:pPr>
-            <w:proofErr w:type="spellStart"/>
-            <w:r>
-              <w:rPr>
-                <w:rFonts w:ascii="Calibri" w:eastAsia="Calibri" w:hAnsi="Calibri" w:cs="Calibri"/>
-                <w:position w:val="1"/>
-                <w:sz w:val="22"/>
-                <w:szCs w:val="22"/>
-              </w:rPr>
-              <w:t>Nombre</w:t>
-            </w:r>
-            <w:proofErr w:type="spellEnd"/>
-            <w:r>
-              <w:rPr>
-                <w:rFonts w:ascii="Calibri" w:eastAsia="Calibri" w:hAnsi="Calibri" w:cs="Calibri"/>
-                <w:position w:val="1"/>
-                <w:sz w:val="22"/>
-                <w:szCs w:val="22"/>
-              </w:rPr>
-              <w:t>:</w:t>
-            </w:r>
-          </w:p>
-        </w:tc>
-        <w:tc>
-          <w:tcPr>
-            <w:tcW w:w="7132" w:type="dxa"/>
-            <w:tcBorders>
-              <w:top w:val="single" w:sz="5" w:space="0" w:color="000000"/>
-              <w:left w:val="single" w:sz="5" w:space="0" w:color="000000"/>
-              <w:bottom w:val="single" w:sz="5" w:space="0" w:color="000000"/>
-              <w:right w:val="single" w:sz="5" w:space="0" w:color="000000"/>
-            </w:tcBorders>
-          </w:tcPr>
-          <w:p>
-            <w:pPr>
-              <w:spacing w:line="260" w:lineRule="exact"/>
-              <w:ind w:left="102"/>
-              <w:rPr>
-                <w:rFonts w:ascii="Calibri" w:eastAsia="Calibri" w:hAnsi="Calibri" w:cs="Calibri"/>
-                <w:sz w:val="22"/>
-                <w:szCs w:val="22"/>
-              </w:rPr>
-            </w:pPr>
-            <w:bookmarkStart w:id="0" w:name="_GoBack"/>
-            <w:bookmarkEnd w:id="0"/>
           </w:p>
         </w:tc>
       </w:tr>

</xml_diff>